<commit_message>
stats, surprise, & stuff
</commit_message>
<xml_diff>
--- a/MainDoc docx.docx
+++ b/MainDoc docx.docx
@@ -6,8 +6,8 @@
       <w:pPr>
         <w:widowControl w:val="0"/>
         <w:numPr>
-          <w:ilvl w:val="1"/>
-          <w:numId w:val="8"/>
+          <w:ilvl w:val="0"/>
+          <w:numId w:val="10"/>
         </w:numPr>
         <w:tabs>
           <w:tab w:val="left" w:pos="720"/>
@@ -33,8 +33,8 @@
       <w:pPr>
         <w:widowControl w:val="0"/>
         <w:numPr>
-          <w:ilvl w:val="2"/>
-          <w:numId w:val="8"/>
+          <w:ilvl w:val="1"/>
+          <w:numId w:val="10"/>
         </w:numPr>
         <w:tabs>
           <w:tab w:val="left" w:pos="720"/>
@@ -60,8 +60,8 @@
       <w:pPr>
         <w:widowControl w:val="0"/>
         <w:numPr>
-          <w:ilvl w:val="1"/>
-          <w:numId w:val="8"/>
+          <w:ilvl w:val="0"/>
+          <w:numId w:val="10"/>
         </w:numPr>
         <w:tabs>
           <w:tab w:val="left" w:pos="720"/>
@@ -88,116 +88,7 @@
         <w:widowControl w:val="0"/>
         <w:numPr>
           <w:ilvl w:val="1"/>
-          <w:numId w:val="8"/>
-        </w:numPr>
-        <w:tabs>
-          <w:tab w:val="left" w:pos="1440"/>
-        </w:tabs>
-        <w:autoSpaceDE w:val="0"/>
-        <w:autoSpaceDN w:val="0"/>
-        <w:adjustRightInd w:val="0"/>
-        <w:spacing w:after="0" w:line="240" w:lineRule="auto"/>
-        <w:rPr>
-          <w:rFonts w:ascii="ArialMT" w:eastAsia="HiraginoSans-W3" w:hAnsi="ArialMT" w:cs="ArialMT"/>
-          <w:kern w:val="0"/>
-        </w:rPr>
-      </w:pPr>
-      <w:r>
-        <w:rPr>
-          <w:rFonts w:ascii="CourierNewPSMT" w:eastAsia="HiraginoSans-W3" w:hAnsi="CourierNewPSMT" w:cs="CourierNewPSMT"/>
-          <w:kern w:val="1"/>
-          <w:sz w:val="20"/>
-          <w:szCs w:val="20"/>
-        </w:rPr>
-        <w:t>o</w:t>
-      </w:r>
-      <w:r>
-        <w:rPr>
-          <w:rFonts w:ascii="CourierNewPSMT" w:eastAsia="HiraginoSans-W3" w:hAnsi="CourierNewPSMT" w:cs="CourierNewPSMT"/>
-          <w:kern w:val="1"/>
-          <w:sz w:val="20"/>
-          <w:szCs w:val="20"/>
-        </w:rPr>
-        <w:tab/>
-      </w:r>
-      <w:proofErr w:type="gramStart"/>
-      <w:r>
-        <w:rPr>
-          <w:rFonts w:ascii="ArialMT" w:eastAsia="HiraginoSans-W3" w:hAnsi="ArialMT" w:cs="ArialMT"/>
-          <w:kern w:val="0"/>
-        </w:rPr>
-        <w:t>The</w:t>
-      </w:r>
-      <w:proofErr w:type="gramEnd"/>
-      <w:r>
-        <w:rPr>
-          <w:rFonts w:ascii="ArialMT" w:eastAsia="HiraginoSans-W3" w:hAnsi="ArialMT" w:cs="ArialMT"/>
-          <w:kern w:val="0"/>
-        </w:rPr>
-        <w:t xml:space="preserve"> move with the lower Delay wins, interrupting the move with the higher delay</w:t>
-      </w:r>
-    </w:p>
-    <w:p>
-      <w:pPr>
-        <w:widowControl w:val="0"/>
-        <w:numPr>
-          <w:ilvl w:val="1"/>
-          <w:numId w:val="8"/>
-        </w:numPr>
-        <w:tabs>
-          <w:tab w:val="left" w:pos="1440"/>
-        </w:tabs>
-        <w:autoSpaceDE w:val="0"/>
-        <w:autoSpaceDN w:val="0"/>
-        <w:adjustRightInd w:val="0"/>
-        <w:spacing w:after="0" w:line="240" w:lineRule="auto"/>
-        <w:rPr>
-          <w:rFonts w:ascii="ArialMT" w:eastAsia="HiraginoSans-W3" w:hAnsi="ArialMT" w:cs="ArialMT"/>
-          <w:kern w:val="0"/>
-        </w:rPr>
-      </w:pPr>
-      <w:r>
-        <w:rPr>
-          <w:rFonts w:ascii="CourierNewPSMT" w:eastAsia="HiraginoSans-W3" w:hAnsi="CourierNewPSMT" w:cs="CourierNewPSMT"/>
-          <w:kern w:val="1"/>
-          <w:sz w:val="20"/>
-          <w:szCs w:val="20"/>
-        </w:rPr>
-        <w:t>o</w:t>
-      </w:r>
-      <w:r>
-        <w:rPr>
-          <w:rFonts w:ascii="CourierNewPSMT" w:eastAsia="HiraginoSans-W3" w:hAnsi="CourierNewPSMT" w:cs="CourierNewPSMT"/>
-          <w:kern w:val="1"/>
-          <w:sz w:val="20"/>
-          <w:szCs w:val="20"/>
-        </w:rPr>
-        <w:tab/>
-      </w:r>
-      <w:r>
-        <w:rPr>
-          <w:rFonts w:ascii="ArialMT" w:eastAsia="HiraginoSans-W3" w:hAnsi="ArialMT" w:cs="ArialMT"/>
-          <w:kern w:val="0"/>
-        </w:rPr>
-        <w:t>If equal Delay, the move with the higher strength wins</w:t>
-      </w:r>
-      <w:r>
-        <w:rPr>
-          <w:rFonts w:ascii="TimesNewRomanPSMT" w:eastAsia="HiraginoSans-W3" w:hAnsi="TimesNewRomanPSMT" w:cs="TimesNewRomanPSMT"/>
-          <w:kern w:val="0"/>
-          <w:sz w:val="24"/>
-          <w:szCs w:val="24"/>
-        </w:rPr>
-        <w:t> -</w:t>
-      </w:r>
-    </w:p>
-    <w:p>
-      <w:pPr>
-        <w:widowControl w:val="0"/>
-        <w:numPr>
-          <w:ilvl w:val="1"/>
-          <w:numId w:val="9"/>
+          <w:numId w:val="10"/>
         </w:numPr>
         <w:tabs>
           <w:tab w:val="left" w:pos="720"/>
@@ -206,36 +97,59 @@
         <w:autoSpaceDN w:val="0"/>
         <w:adjustRightInd w:val="0"/>
         <w:spacing w:after="0" w:line="240" w:lineRule="auto"/>
-        <w:ind w:left="720"/>
-        <w:rPr>
-          <w:rFonts w:ascii="ArialMT" w:eastAsia="HiraginoSans-W3" w:hAnsi="ArialMT" w:cs="ArialMT"/>
-          <w:kern w:val="0"/>
-        </w:rPr>
-      </w:pPr>
-      <w:r>
-        <w:rPr>
-          <w:rFonts w:ascii="Symbol" w:eastAsia="HiraginoSans-W3" w:hAnsi="Symbol" w:cs="Symbol"/>
-          <w:kern w:val="1"/>
-          <w:sz w:val="20"/>
-          <w:szCs w:val="20"/>
-        </w:rPr>
-        <w:t>•</w:t>
-      </w:r>
-      <w:r>
-        <w:rPr>
-          <w:rFonts w:ascii="Symbol" w:eastAsia="HiraginoSans-W3" w:hAnsi="Symbol" w:cs="Symbol" w:hint="eastAsia"/>
-          <w:kern w:val="1"/>
-          <w:sz w:val="20"/>
-          <w:szCs w:val="20"/>
-        </w:rPr>
-        <w:tab/>
-      </w:r>
-      <w:r>
-        <w:rPr>
-          <w:rFonts w:ascii="ArialMT" w:eastAsia="HiraginoSans-W3" w:hAnsi="ArialMT" w:cs="ArialMT"/>
-          <w:kern w:val="0"/>
-        </w:rPr>
-        <w:t>Combat works like this:</w:t>
+        <w:rPr>
+          <w:rFonts w:ascii="ArialMT" w:eastAsia="HiraginoSans-W3" w:hAnsi="ArialMT" w:cs="ArialMT"/>
+          <w:kern w:val="0"/>
+        </w:rPr>
+      </w:pPr>
+      <w:r>
+        <w:rPr>
+          <w:rFonts w:ascii="ArialMT" w:eastAsia="HiraginoSans-W3" w:hAnsi="ArialMT" w:cs="ArialMT"/>
+          <w:kern w:val="0"/>
+        </w:rPr>
+        <w:t xml:space="preserve">The </w:t>
+      </w:r>
+      <w:r>
+        <w:rPr>
+          <w:rFonts w:ascii="ArialMT" w:eastAsia="HiraginoSans-W3" w:hAnsi="ArialMT" w:cs="ArialMT"/>
+          <w:kern w:val="0"/>
+        </w:rPr>
+        <w:t>Fight Move</w:t>
+      </w:r>
+      <w:r>
+        <w:rPr>
+          <w:rFonts w:ascii="ArialMT" w:eastAsia="HiraginoSans-W3" w:hAnsi="ArialMT" w:cs="ArialMT"/>
+          <w:kern w:val="0"/>
+        </w:rPr>
+        <w:t xml:space="preserve"> with the </w:t>
+      </w:r>
+      <w:r>
+        <w:rPr>
+          <w:rFonts w:ascii="ArialMT" w:eastAsia="HiraginoSans-W3" w:hAnsi="ArialMT" w:cs="ArialMT"/>
+          <w:kern w:val="0"/>
+        </w:rPr>
+        <w:t xml:space="preserve">higher speed </w:t>
+      </w:r>
+      <w:r>
+        <w:rPr>
+          <w:rFonts w:ascii="ArialMT" w:eastAsia="HiraginoSans-W3" w:hAnsi="ArialMT" w:cs="ArialMT"/>
+          <w:kern w:val="0"/>
+        </w:rPr>
+        <w:t xml:space="preserve">wins, interrupting the move with the </w:t>
+      </w:r>
+      <w:r>
+        <w:rPr>
+          <w:rFonts w:ascii="ArialMT" w:eastAsia="HiraginoSans-W3" w:hAnsi="ArialMT" w:cs="ArialMT"/>
+          <w:kern w:val="0"/>
+        </w:rPr>
+        <w:t>lower s</w:t>
+      </w:r>
+      <w:r>
+        <w:rPr>
+          <w:rFonts w:ascii="ArialMT" w:eastAsia="HiraginoSans-W3" w:hAnsi="ArialMT" w:cs="ArialMT"/>
+          <w:kern w:val="0"/>
+        </w:rPr>
+        <w:t>peed wins.</w:t>
       </w:r>
     </w:p>
     <w:p>
@@ -243,221 +157,7 @@
         <w:widowControl w:val="0"/>
         <w:numPr>
           <w:ilvl w:val="1"/>
-          <w:numId w:val="9"/>
-        </w:numPr>
-        <w:tabs>
-          <w:tab w:val="left" w:pos="1440"/>
-        </w:tabs>
-        <w:autoSpaceDE w:val="0"/>
-        <w:autoSpaceDN w:val="0"/>
-        <w:adjustRightInd w:val="0"/>
-        <w:spacing w:after="0" w:line="240" w:lineRule="auto"/>
-        <w:rPr>
-          <w:rFonts w:ascii="ArialMT" w:eastAsia="HiraginoSans-W3" w:hAnsi="ArialMT" w:cs="ArialMT"/>
-          <w:kern w:val="0"/>
-        </w:rPr>
-      </w:pPr>
-      <w:r>
-        <w:rPr>
-          <w:rFonts w:ascii="CourierNewPSMT" w:eastAsia="HiraginoSans-W3" w:hAnsi="CourierNewPSMT" w:cs="CourierNewPSMT"/>
-          <w:kern w:val="1"/>
-          <w:sz w:val="20"/>
-          <w:szCs w:val="20"/>
-        </w:rPr>
-        <w:t>o</w:t>
-      </w:r>
-      <w:r>
-        <w:rPr>
-          <w:rFonts w:ascii="CourierNewPSMT" w:eastAsia="HiraginoSans-W3" w:hAnsi="CourierNewPSMT" w:cs="CourierNewPSMT"/>
-          <w:kern w:val="1"/>
-          <w:sz w:val="20"/>
-          <w:szCs w:val="20"/>
-        </w:rPr>
-        <w:tab/>
-      </w:r>
-      <w:r>
-        <w:rPr>
-          <w:rFonts w:ascii="ArialMT" w:eastAsia="HiraginoSans-W3" w:hAnsi="ArialMT" w:cs="ArialMT"/>
-          <w:kern w:val="0"/>
-        </w:rPr>
-        <w:t xml:space="preserve">Combat takes place over “rounds.” Each round is a half-second of </w:t>
-      </w:r>
-      <w:proofErr w:type="gramStart"/>
-      <w:r>
-        <w:rPr>
-          <w:rFonts w:ascii="ArialMT" w:eastAsia="HiraginoSans-W3" w:hAnsi="ArialMT" w:cs="ArialMT"/>
-          <w:kern w:val="0"/>
-        </w:rPr>
-        <w:t>combat</w:t>
-      </w:r>
-      <w:proofErr w:type="gramEnd"/>
-    </w:p>
-    <w:p>
-      <w:pPr>
-        <w:widowControl w:val="0"/>
-        <w:numPr>
-          <w:ilvl w:val="1"/>
-          <w:numId w:val="9"/>
-        </w:numPr>
-        <w:tabs>
-          <w:tab w:val="left" w:pos="1440"/>
-        </w:tabs>
-        <w:autoSpaceDE w:val="0"/>
-        <w:autoSpaceDN w:val="0"/>
-        <w:adjustRightInd w:val="0"/>
-        <w:spacing w:after="0" w:line="240" w:lineRule="auto"/>
-        <w:rPr>
-          <w:rFonts w:ascii="ArialMT" w:eastAsia="HiraginoSans-W3" w:hAnsi="ArialMT" w:cs="ArialMT"/>
-          <w:kern w:val="0"/>
-        </w:rPr>
-      </w:pPr>
-      <w:r>
-        <w:rPr>
-          <w:rFonts w:ascii="CourierNewPSMT" w:eastAsia="HiraginoSans-W3" w:hAnsi="CourierNewPSMT" w:cs="CourierNewPSMT"/>
-          <w:kern w:val="1"/>
-          <w:sz w:val="20"/>
-          <w:szCs w:val="20"/>
-        </w:rPr>
-        <w:t>o</w:t>
-      </w:r>
-      <w:r>
-        <w:rPr>
-          <w:rFonts w:ascii="CourierNewPSMT" w:eastAsia="HiraginoSans-W3" w:hAnsi="CourierNewPSMT" w:cs="CourierNewPSMT"/>
-          <w:kern w:val="1"/>
-          <w:sz w:val="20"/>
-          <w:szCs w:val="20"/>
-        </w:rPr>
-        <w:tab/>
-      </w:r>
-      <w:proofErr w:type="gramStart"/>
-      <w:r>
-        <w:rPr>
-          <w:rFonts w:ascii="ArialMT" w:eastAsia="HiraginoSans-W3" w:hAnsi="ArialMT" w:cs="ArialMT"/>
-          <w:kern w:val="0"/>
-        </w:rPr>
-        <w:t>The</w:t>
-      </w:r>
-      <w:proofErr w:type="gramEnd"/>
-      <w:r>
-        <w:rPr>
-          <w:rFonts w:ascii="ArialMT" w:eastAsia="HiraginoSans-W3" w:hAnsi="ArialMT" w:cs="ArialMT"/>
-          <w:kern w:val="0"/>
-        </w:rPr>
-        <w:t xml:space="preserve"> fighters choose either to move up to their movement speed, or to use one of their Fighting Moves</w:t>
-      </w:r>
-    </w:p>
-    <w:p>
-      <w:pPr>
-        <w:widowControl w:val="0"/>
-        <w:numPr>
-          <w:ilvl w:val="1"/>
-          <w:numId w:val="9"/>
-        </w:numPr>
-        <w:tabs>
-          <w:tab w:val="left" w:pos="1440"/>
-        </w:tabs>
-        <w:autoSpaceDE w:val="0"/>
-        <w:autoSpaceDN w:val="0"/>
-        <w:adjustRightInd w:val="0"/>
-        <w:spacing w:after="0" w:line="240" w:lineRule="auto"/>
-        <w:rPr>
-          <w:rFonts w:ascii="ArialMT" w:eastAsia="HiraginoSans-W3" w:hAnsi="ArialMT" w:cs="ArialMT"/>
-          <w:kern w:val="0"/>
-        </w:rPr>
-      </w:pPr>
-      <w:r>
-        <w:rPr>
-          <w:rFonts w:ascii="CourierNewPSMT" w:eastAsia="HiraginoSans-W3" w:hAnsi="CourierNewPSMT" w:cs="CourierNewPSMT"/>
-          <w:kern w:val="1"/>
-          <w:sz w:val="20"/>
-          <w:szCs w:val="20"/>
-        </w:rPr>
-        <w:t>o</w:t>
-      </w:r>
-      <w:r>
-        <w:rPr>
-          <w:rFonts w:ascii="CourierNewPSMT" w:eastAsia="HiraginoSans-W3" w:hAnsi="CourierNewPSMT" w:cs="CourierNewPSMT"/>
-          <w:kern w:val="1"/>
-          <w:sz w:val="20"/>
-          <w:szCs w:val="20"/>
-        </w:rPr>
-        <w:tab/>
-      </w:r>
-      <w:r>
-        <w:rPr>
-          <w:rFonts w:ascii="ArialMT" w:eastAsia="HiraginoSans-W3" w:hAnsi="ArialMT" w:cs="ArialMT"/>
-          <w:kern w:val="0"/>
-        </w:rPr>
-        <w:t xml:space="preserve">Fighting Moves resolve first, in the order of lowest to highest Delay. Then </w:t>
-      </w:r>
-      <w:proofErr w:type="gramStart"/>
-      <w:r>
-        <w:rPr>
-          <w:rFonts w:ascii="ArialMT" w:eastAsia="HiraginoSans-W3" w:hAnsi="ArialMT" w:cs="ArialMT"/>
-          <w:kern w:val="0"/>
-        </w:rPr>
-        <w:t>movement</w:t>
-      </w:r>
-      <w:proofErr w:type="gramEnd"/>
-      <w:r>
-        <w:rPr>
-          <w:rFonts w:ascii="ArialMT" w:eastAsia="HiraginoSans-W3" w:hAnsi="ArialMT" w:cs="ArialMT"/>
-          <w:kern w:val="0"/>
-        </w:rPr>
-        <w:t xml:space="preserve"> resolves. For example, if Naruto is within striking distance of Sasuke, Sasuke has chosen to throw a punch, and Naruto has chosen to move, Sasuke throws his punch before Naruto moves. </w:t>
-      </w:r>
-    </w:p>
-    <w:p>
-      <w:pPr>
-        <w:widowControl w:val="0"/>
-        <w:numPr>
-          <w:ilvl w:val="1"/>
-          <w:numId w:val="9"/>
-        </w:numPr>
-        <w:tabs>
-          <w:tab w:val="left" w:pos="1440"/>
-        </w:tabs>
-        <w:autoSpaceDE w:val="0"/>
-        <w:autoSpaceDN w:val="0"/>
-        <w:adjustRightInd w:val="0"/>
-        <w:spacing w:after="0" w:line="240" w:lineRule="auto"/>
-        <w:rPr>
-          <w:rFonts w:ascii="ArialMT" w:eastAsia="HiraginoSans-W3" w:hAnsi="ArialMT" w:cs="ArialMT"/>
-          <w:kern w:val="0"/>
-        </w:rPr>
-      </w:pPr>
-      <w:r>
-        <w:rPr>
-          <w:rFonts w:ascii="CourierNewPSMT" w:eastAsia="HiraginoSans-W3" w:hAnsi="CourierNewPSMT" w:cs="CourierNewPSMT"/>
-          <w:kern w:val="1"/>
-          <w:sz w:val="20"/>
-          <w:szCs w:val="20"/>
-        </w:rPr>
-        <w:t>o</w:t>
-      </w:r>
-      <w:r>
-        <w:rPr>
-          <w:rFonts w:ascii="CourierNewPSMT" w:eastAsia="HiraginoSans-W3" w:hAnsi="CourierNewPSMT" w:cs="CourierNewPSMT"/>
-          <w:kern w:val="1"/>
-          <w:sz w:val="20"/>
-          <w:szCs w:val="20"/>
-        </w:rPr>
-        <w:tab/>
-      </w:r>
-      <w:r>
-        <w:rPr>
-          <w:rFonts w:ascii="ArialMT" w:eastAsia="HiraginoSans-W3" w:hAnsi="ArialMT" w:cs="ArialMT"/>
-          <w:kern w:val="0"/>
-        </w:rPr>
-        <w:t>There’s no “Rolling to hit” in this game. Each attack hits unless the person being attacked dodges or blocks.</w:t>
-      </w:r>
-    </w:p>
-    <w:p>
-      <w:pPr>
-        <w:widowControl w:val="0"/>
-        <w:numPr>
-          <w:ilvl w:val="1"/>
-          <w:numId w:val="9"/>
+          <w:numId w:val="10"/>
         </w:numPr>
         <w:tabs>
           <w:tab w:val="left" w:pos="720"/>
@@ -466,47 +166,52 @@
         <w:autoSpaceDN w:val="0"/>
         <w:adjustRightInd w:val="0"/>
         <w:spacing w:after="0" w:line="240" w:lineRule="auto"/>
-        <w:ind w:left="720"/>
-        <w:rPr>
-          <w:rFonts w:ascii="ArialMT" w:eastAsia="HiraginoSans-W3" w:hAnsi="ArialMT" w:cs="ArialMT"/>
-          <w:kern w:val="0"/>
-        </w:rPr>
-      </w:pPr>
-      <w:r>
-        <w:rPr>
-          <w:rFonts w:ascii="Symbol" w:eastAsia="HiraginoSans-W3" w:hAnsi="Symbol" w:cs="Symbol"/>
-          <w:kern w:val="1"/>
-          <w:sz w:val="20"/>
-          <w:szCs w:val="20"/>
-        </w:rPr>
-        <w:t>•</w:t>
-      </w:r>
-      <w:r>
-        <w:rPr>
-          <w:rFonts w:ascii="Symbol" w:eastAsia="HiraginoSans-W3" w:hAnsi="Symbol" w:cs="Symbol" w:hint="eastAsia"/>
-          <w:kern w:val="1"/>
-          <w:sz w:val="20"/>
-          <w:szCs w:val="20"/>
-        </w:rPr>
-        <w:tab/>
-      </w:r>
-      <w:r>
-        <w:rPr>
-          <w:rFonts w:ascii="ArialMT" w:eastAsia="HiraginoSans-W3" w:hAnsi="ArialMT" w:cs="ArialMT"/>
-          <w:kern w:val="0"/>
-        </w:rPr>
-        <w:t>Fighting moves have the following attributes</w:t>
+        <w:rPr>
+          <w:rFonts w:ascii="ArialMT" w:eastAsia="HiraginoSans-W3" w:hAnsi="ArialMT" w:cs="ArialMT"/>
+          <w:kern w:val="0"/>
+        </w:rPr>
+      </w:pPr>
+      <w:r>
+        <w:rPr>
+          <w:rFonts w:ascii="ArialMT" w:eastAsia="HiraginoSans-W3" w:hAnsi="ArialMT" w:cs="ArialMT"/>
+          <w:kern w:val="0"/>
+        </w:rPr>
+        <w:t xml:space="preserve">If equal </w:t>
+      </w:r>
+      <w:r>
+        <w:rPr>
+          <w:rFonts w:ascii="ArialMT" w:eastAsia="HiraginoSans-W3" w:hAnsi="ArialMT" w:cs="ArialMT"/>
+          <w:kern w:val="0"/>
+        </w:rPr>
+        <w:t>Speed</w:t>
+      </w:r>
+      <w:r>
+        <w:rPr>
+          <w:rFonts w:ascii="ArialMT" w:eastAsia="HiraginoSans-W3" w:hAnsi="ArialMT" w:cs="ArialMT"/>
+          <w:kern w:val="0"/>
+        </w:rPr>
+        <w:t>, the move with the higher strength wins</w:t>
+      </w:r>
+      <w:r>
+        <w:rPr>
+          <w:rFonts w:ascii="TimesNewRomanPSMT" w:eastAsia="HiraginoSans-W3" w:hAnsi="TimesNewRomanPSMT" w:cs="TimesNewRomanPSMT"/>
+          <w:kern w:val="0"/>
+          <w:sz w:val="24"/>
+          <w:szCs w:val="24"/>
+        </w:rPr>
+        <w:t> +</w:t>
       </w:r>
     </w:p>
     <w:p>
       <w:pPr>
         <w:widowControl w:val="0"/>
         <w:numPr>
-          <w:ilvl w:val="1"/>
-          <w:numId w:val="9"/>
+          <w:ilvl w:val="0"/>
+          <w:numId w:val="10"/>
         </w:numPr>
         <w:tabs>
-          <w:tab w:val="left" w:pos="1440"/>
+          <w:tab w:val="left" w:pos="720"/>
         </w:tabs>
         <w:autoSpaceDE w:val="0"/>
         <w:autoSpaceDN w:val="0"/>
@@ -519,48 +224,21 @@
       </w:pPr>
       <w:r>
         <w:rPr>
-          <w:rFonts w:ascii="CourierNewPSMT" w:eastAsia="HiraginoSans-W3" w:hAnsi="CourierNewPSMT" w:cs="CourierNewPSMT"/>
-          <w:kern w:val="1"/>
-          <w:sz w:val="20"/>
-          <w:szCs w:val="20"/>
-        </w:rPr>
-        <w:t>o</w:t>
-      </w:r>
-      <w:r>
-        <w:rPr>
-          <w:rFonts w:ascii="CourierNewPSMT" w:eastAsia="HiraginoSans-W3" w:hAnsi="CourierNewPSMT" w:cs="CourierNewPSMT"/>
-          <w:kern w:val="1"/>
-          <w:sz w:val="20"/>
-          <w:szCs w:val="20"/>
-        </w:rPr>
-        <w:tab/>
-      </w:r>
-      <w:r>
-        <w:rPr>
-          <w:rFonts w:ascii="ArialMT" w:eastAsia="HiraginoSans-W3" w:hAnsi="ArialMT" w:cs="ArialMT"/>
-          <w:kern w:val="0"/>
-        </w:rPr>
-        <w:t>Delay/Time-To-Hit – How fast a move can be executed. Like initiative in D&amp;D, it determines which move fires off first when two moves “clash”. Unlike initiative, the lower the number, the better. For example, if a move with a Delay of 2 clashes with a move with Delay of 4, the Delay-2 move interrupts the Delay-4 move (This example ignores cooldown</w:t>
-      </w:r>
-      <w:proofErr w:type="gramStart"/>
-      <w:r>
-        <w:rPr>
-          <w:rFonts w:ascii="ArialMT" w:eastAsia="HiraginoSans-W3" w:hAnsi="ArialMT" w:cs="ArialMT"/>
-          <w:kern w:val="0"/>
-        </w:rPr>
-        <w:t>).s</w:t>
-      </w:r>
-      <w:proofErr w:type="gramEnd"/>
+          <w:rFonts w:ascii="ArialMT" w:eastAsia="HiraginoSans-W3" w:hAnsi="ArialMT" w:cs="ArialMT"/>
+          <w:kern w:val="0"/>
+        </w:rPr>
+        <w:t>Combat works like this:</w:t>
+      </w:r>
     </w:p>
     <w:p>
       <w:pPr>
         <w:widowControl w:val="0"/>
         <w:numPr>
           <w:ilvl w:val="1"/>
-          <w:numId w:val="9"/>
+          <w:numId w:val="10"/>
         </w:numPr>
         <w:tabs>
-          <w:tab w:val="left" w:pos="1440"/>
+          <w:tab w:val="left" w:pos="720"/>
         </w:tabs>
         <w:autoSpaceDE w:val="0"/>
         <w:autoSpaceDN w:val="0"/>
@@ -573,28 +251,10 @@
       </w:pPr>
       <w:r>
         <w:rPr>
-          <w:rFonts w:ascii="CourierNewPSMT" w:eastAsia="HiraginoSans-W3" w:hAnsi="CourierNewPSMT" w:cs="CourierNewPSMT"/>
-          <w:kern w:val="1"/>
-          <w:sz w:val="20"/>
-          <w:szCs w:val="20"/>
-        </w:rPr>
-        <w:t>o</w:t>
-      </w:r>
-      <w:r>
-        <w:rPr>
-          <w:rFonts w:ascii="CourierNewPSMT" w:eastAsia="HiraginoSans-W3" w:hAnsi="CourierNewPSMT" w:cs="CourierNewPSMT"/>
-          <w:kern w:val="1"/>
-          <w:sz w:val="20"/>
-          <w:szCs w:val="20"/>
-        </w:rPr>
-        <w:tab/>
-      </w:r>
-      <w:r>
-        <w:rPr>
-          <w:rFonts w:ascii="ArialMT" w:eastAsia="HiraginoSans-W3" w:hAnsi="ArialMT" w:cs="ArialMT"/>
-          <w:kern w:val="0"/>
-        </w:rPr>
-        <w:t>Strength – Damage done by move.</w:t>
+          <w:rFonts w:ascii="ArialMT" w:eastAsia="HiraginoSans-W3" w:hAnsi="ArialMT" w:cs="ArialMT"/>
+          <w:kern w:val="0"/>
+        </w:rPr>
+        <w:t>Combat takes place over “rounds.” Each round is a half-second of combat</w:t>
       </w:r>
     </w:p>
     <w:p>
@@ -602,10 +262,10 @@
         <w:widowControl w:val="0"/>
         <w:numPr>
           <w:ilvl w:val="1"/>
-          <w:numId w:val="9"/>
+          <w:numId w:val="10"/>
         </w:numPr>
         <w:tabs>
-          <w:tab w:val="left" w:pos="1440"/>
+          <w:tab w:val="left" w:pos="720"/>
         </w:tabs>
         <w:autoSpaceDE w:val="0"/>
         <w:autoSpaceDN w:val="0"/>
@@ -618,28 +278,38 @@
       </w:pPr>
       <w:r>
         <w:rPr>
-          <w:rFonts w:ascii="CourierNewPSMT" w:eastAsia="HiraginoSans-W3" w:hAnsi="CourierNewPSMT" w:cs="CourierNewPSMT"/>
-          <w:kern w:val="1"/>
-          <w:sz w:val="20"/>
-          <w:szCs w:val="20"/>
-        </w:rPr>
-        <w:t>o</w:t>
-      </w:r>
-      <w:r>
-        <w:rPr>
-          <w:rFonts w:ascii="CourierNewPSMT" w:eastAsia="HiraginoSans-W3" w:hAnsi="CourierNewPSMT" w:cs="CourierNewPSMT"/>
-          <w:kern w:val="1"/>
-          <w:sz w:val="20"/>
-          <w:szCs w:val="20"/>
-        </w:rPr>
-        <w:tab/>
-      </w:r>
-      <w:r>
-        <w:rPr>
-          <w:rFonts w:ascii="ArialMT" w:eastAsia="HiraginoSans-W3" w:hAnsi="ArialMT" w:cs="ArialMT"/>
-          <w:kern w:val="0"/>
-        </w:rPr>
-        <w:t>Cooldown/Time-To-Recover – How long a character must wait before executing a new move.</w:t>
+          <w:rFonts w:ascii="ArialMT" w:eastAsia="HiraginoSans-W3" w:hAnsi="ArialMT" w:cs="ArialMT"/>
+          <w:kern w:val="0"/>
+        </w:rPr>
+        <w:t xml:space="preserve">The fighters </w:t>
+      </w:r>
+      <w:r>
+        <w:rPr>
+          <w:rFonts w:ascii="ArialMT" w:eastAsia="HiraginoSans-W3" w:hAnsi="ArialMT" w:cs="ArialMT"/>
+          <w:kern w:val="0"/>
+        </w:rPr>
+        <w:t xml:space="preserve">expend their “actions. In so doing, they </w:t>
+      </w:r>
+      <w:r>
+        <w:rPr>
+          <w:rFonts w:ascii="ArialMT" w:eastAsia="HiraginoSans-W3" w:hAnsi="ArialMT" w:cs="ArialMT"/>
+          <w:kern w:val="0"/>
+        </w:rPr>
+        <w:t xml:space="preserve">choose either to move up to their </w:t>
+      </w:r>
+      <w:r>
+        <w:rPr>
+          <w:rFonts w:ascii="ArialMT" w:eastAsia="HiraginoSans-W3" w:hAnsi="ArialMT" w:cs="ArialMT"/>
+          <w:kern w:val="0"/>
+        </w:rPr>
+        <w:t>distance-per-action</w:t>
+      </w:r>
+      <w:r>
+        <w:rPr>
+          <w:rFonts w:ascii="ArialMT" w:eastAsia="HiraginoSans-W3" w:hAnsi="ArialMT" w:cs="ArialMT"/>
+          <w:kern w:val="0"/>
+        </w:rPr>
+        <w:t>, or to use one of their Fighting Moves</w:t>
       </w:r>
     </w:p>
     <w:p>
@@ -647,10 +317,10 @@
         <w:widowControl w:val="0"/>
         <w:numPr>
           <w:ilvl w:val="1"/>
-          <w:numId w:val="9"/>
+          <w:numId w:val="10"/>
         </w:numPr>
         <w:tabs>
-          <w:tab w:val="left" w:pos="1440"/>
+          <w:tab w:val="left" w:pos="720"/>
         </w:tabs>
         <w:autoSpaceDE w:val="0"/>
         <w:autoSpaceDN w:val="0"/>
@@ -663,39 +333,35 @@
       </w:pPr>
       <w:r>
         <w:rPr>
-          <w:rFonts w:ascii="CourierNewPSMT" w:eastAsia="HiraginoSans-W3" w:hAnsi="CourierNewPSMT" w:cs="CourierNewPSMT"/>
-          <w:kern w:val="1"/>
-          <w:sz w:val="20"/>
-          <w:szCs w:val="20"/>
-        </w:rPr>
-        <w:t>o</w:t>
-      </w:r>
-      <w:r>
-        <w:rPr>
-          <w:rFonts w:ascii="CourierNewPSMT" w:eastAsia="HiraginoSans-W3" w:hAnsi="CourierNewPSMT" w:cs="CourierNewPSMT"/>
-          <w:kern w:val="1"/>
-          <w:sz w:val="20"/>
-          <w:szCs w:val="20"/>
-        </w:rPr>
-        <w:tab/>
-      </w:r>
-      <w:r>
-        <w:rPr>
-          <w:rFonts w:ascii="ArialMT" w:eastAsia="HiraginoSans-W3" w:hAnsi="ArialMT" w:cs="ArialMT"/>
-          <w:kern w:val="0"/>
-        </w:rPr>
-        <w:t>Custom</w:t>
+          <w:rFonts w:ascii="ArialMT" w:eastAsia="HiraginoSans-W3" w:hAnsi="ArialMT" w:cs="ArialMT"/>
+          <w:kern w:val="0"/>
+        </w:rPr>
+        <w:t xml:space="preserve">Fighting Moves resolve first, in the order of </w:t>
+      </w:r>
+      <w:r>
+        <w:rPr>
+          <w:rFonts w:ascii="ArialMT" w:eastAsia="HiraginoSans-W3" w:hAnsi="ArialMT" w:cs="ArialMT"/>
+          <w:kern w:val="0"/>
+        </w:rPr>
+        <w:t>highest to lowest speed</w:t>
+      </w:r>
+      <w:r>
+        <w:rPr>
+          <w:rFonts w:ascii="ArialMT" w:eastAsia="HiraginoSans-W3" w:hAnsi="ArialMT" w:cs="ArialMT"/>
+          <w:kern w:val="0"/>
+        </w:rPr>
+        <w:t xml:space="preserve">. Then movement resolves. For example, if Naruto is within striking distance of Sasuke, Sasuke has chosen to throw a punch, and Naruto has chosen to move, Sasuke throws his punch before Naruto moves. </w:t>
       </w:r>
     </w:p>
     <w:p>
       <w:pPr>
         <w:widowControl w:val="0"/>
         <w:numPr>
-          <w:ilvl w:val="2"/>
-          <w:numId w:val="9"/>
+          <w:ilvl w:val="1"/>
+          <w:numId w:val="10"/>
         </w:numPr>
         <w:tabs>
-          <w:tab w:val="left" w:pos="2160"/>
+          <w:tab w:val="left" w:pos="720"/>
         </w:tabs>
         <w:autoSpaceDE w:val="0"/>
         <w:autoSpaceDN w:val="0"/>
@@ -708,28 +374,10 @@
       </w:pPr>
       <w:r>
         <w:rPr>
-          <w:rFonts w:ascii="HiraginoSans-W3" w:eastAsia="HiraginoSans-W3" w:hAnsi="ArialMT" w:cs="HiraginoSans-W3" w:hint="eastAsia"/>
-          <w:kern w:val="1"/>
-          <w:sz w:val="20"/>
-          <w:szCs w:val="20"/>
-        </w:rPr>
-        <w:t>♣</w:t>
-      </w:r>
-      <w:r>
-        <w:rPr>
-          <w:rFonts w:ascii="Wingdings-Regular" w:eastAsia="HiraginoSans-W3" w:hAnsi="Wingdings-Regular" w:cs="Wingdings-Regular"/>
-          <w:kern w:val="1"/>
-          <w:sz w:val="20"/>
-          <w:szCs w:val="20"/>
-        </w:rPr>
-        <w:tab/>
-      </w:r>
-      <w:r>
-        <w:rPr>
-          <w:rFonts w:ascii="ArialMT" w:eastAsia="HiraginoSans-W3" w:hAnsi="ArialMT" w:cs="ArialMT"/>
-          <w:kern w:val="0"/>
-        </w:rPr>
-        <w:t>Describes any additional effects a move that successfully lands has.</w:t>
+          <w:rFonts w:ascii="ArialMT" w:eastAsia="HiraginoSans-W3" w:hAnsi="ArialMT" w:cs="ArialMT"/>
+          <w:kern w:val="0"/>
+        </w:rPr>
+        <w:t>There’s no “Rolling to hit” in this game. Each attack hits unless the person being attacked dodges or blocks.</w:t>
       </w:r>
     </w:p>
     <w:p>
@@ -737,10 +385,180 @@
         <w:widowControl w:val="0"/>
         <w:numPr>
           <w:ilvl w:val="0"/>
-          <w:numId w:val="9"/>
+          <w:numId w:val="10"/>
         </w:numPr>
         <w:tabs>
-          <w:tab w:val="left" w:pos="2160"/>
+          <w:tab w:val="left" w:pos="720"/>
+        </w:tabs>
+        <w:autoSpaceDE w:val="0"/>
+        <w:autoSpaceDN w:val="0"/>
+        <w:adjustRightInd w:val="0"/>
+        <w:spacing w:after="0" w:line="240" w:lineRule="auto"/>
+        <w:rPr>
+          <w:rFonts w:ascii="ArialMT" w:eastAsia="HiraginoSans-W3" w:hAnsi="ArialMT" w:cs="ArialMT"/>
+          <w:kern w:val="0"/>
+        </w:rPr>
+      </w:pPr>
+      <w:r>
+        <w:rPr>
+          <w:rFonts w:ascii="ArialMT" w:eastAsia="HiraginoSans-W3" w:hAnsi="ArialMT" w:cs="ArialMT"/>
+          <w:kern w:val="0"/>
+        </w:rPr>
+        <w:t>Fighting moves have the following attributes</w:t>
+      </w:r>
+    </w:p>
+    <w:p>
+      <w:pPr>
+        <w:widowControl w:val="0"/>
+        <w:numPr>
+          <w:ilvl w:val="1"/>
+          <w:numId w:val="10"/>
+        </w:numPr>
+        <w:tabs>
+          <w:tab w:val="left" w:pos="720"/>
+        </w:tabs>
+        <w:autoSpaceDE w:val="0"/>
+        <w:autoSpaceDN w:val="0"/>
+        <w:adjustRightInd w:val="0"/>
+        <w:spacing w:after="0" w:line="240" w:lineRule="auto"/>
+        <w:rPr>
+          <w:rFonts w:ascii="ArialMT" w:eastAsia="HiraginoSans-W3" w:hAnsi="ArialMT" w:cs="ArialMT"/>
+          <w:kern w:val="0"/>
+        </w:rPr>
+      </w:pPr>
+      <w:r>
+        <w:rPr>
+          <w:rFonts w:ascii="ArialMT" w:eastAsia="HiraginoSans-W3" w:hAnsi="ArialMT" w:cs="ArialMT"/>
+          <w:kern w:val="0"/>
+        </w:rPr>
+        <w:t>Speed</w:t>
+      </w:r>
+      <w:r>
+        <w:rPr>
+          <w:rFonts w:ascii="ArialMT" w:eastAsia="HiraginoSans-W3" w:hAnsi="ArialMT" w:cs="ArialMT"/>
+          <w:kern w:val="0"/>
+        </w:rPr>
+        <w:t xml:space="preserve"> – How fast a move can be executed. Like initiative in D&amp;D, it determines which move fires off first when two moves “clash</w:t>
+      </w:r>
+      <w:r>
+        <w:rPr>
+          <w:rFonts w:ascii="ArialMT" w:eastAsia="HiraginoSans-W3" w:hAnsi="ArialMT" w:cs="ArialMT"/>
+          <w:kern w:val="0"/>
+        </w:rPr>
+        <w:t>.</w:t>
+      </w:r>
+      <w:r>
+        <w:rPr>
+          <w:rFonts w:ascii="ArialMT" w:eastAsia="HiraginoSans-W3" w:hAnsi="ArialMT" w:cs="ArialMT"/>
+          <w:kern w:val="0"/>
+        </w:rPr>
+        <w:t>”</w:t>
+      </w:r>
+    </w:p>
+    <w:p>
+      <w:pPr>
+        <w:widowControl w:val="0"/>
+        <w:numPr>
+          <w:ilvl w:val="1"/>
+          <w:numId w:val="10"/>
+        </w:numPr>
+        <w:tabs>
+          <w:tab w:val="left" w:pos="720"/>
+        </w:tabs>
+        <w:autoSpaceDE w:val="0"/>
+        <w:autoSpaceDN w:val="0"/>
+        <w:adjustRightInd w:val="0"/>
+        <w:spacing w:after="0" w:line="240" w:lineRule="auto"/>
+        <w:rPr>
+          <w:rFonts w:ascii="ArialMT" w:eastAsia="HiraginoSans-W3" w:hAnsi="ArialMT" w:cs="ArialMT"/>
+          <w:kern w:val="0"/>
+        </w:rPr>
+      </w:pPr>
+      <w:r>
+        <w:rPr>
+          <w:rFonts w:ascii="ArialMT" w:eastAsia="HiraginoSans-W3" w:hAnsi="ArialMT" w:cs="ArialMT"/>
+          <w:kern w:val="0"/>
+        </w:rPr>
+        <w:t>Strength – Damage done by move.</w:t>
+      </w:r>
+    </w:p>
+    <w:p>
+      <w:pPr>
+        <w:widowControl w:val="0"/>
+        <w:numPr>
+          <w:ilvl w:val="1"/>
+          <w:numId w:val="10"/>
+        </w:numPr>
+        <w:tabs>
+          <w:tab w:val="left" w:pos="720"/>
+        </w:tabs>
+        <w:autoSpaceDE w:val="0"/>
+        <w:autoSpaceDN w:val="0"/>
+        <w:adjustRightInd w:val="0"/>
+        <w:spacing w:after="0" w:line="240" w:lineRule="auto"/>
+        <w:rPr>
+          <w:rFonts w:ascii="ArialMT" w:eastAsia="HiraginoSans-W3" w:hAnsi="ArialMT" w:cs="ArialMT"/>
+          <w:kern w:val="0"/>
+        </w:rPr>
+      </w:pPr>
+      <w:r>
+        <w:rPr>
+          <w:rFonts w:ascii="ArialMT" w:eastAsia="HiraginoSans-W3" w:hAnsi="ArialMT" w:cs="ArialMT"/>
+          <w:kern w:val="0"/>
+        </w:rPr>
+        <w:t>Cooldown/Time-To-Recover – How long a character must wait before executing a new move.</w:t>
+      </w:r>
+    </w:p>
+    <w:p>
+      <w:pPr>
+        <w:widowControl w:val="0"/>
+        <w:numPr>
+          <w:ilvl w:val="1"/>
+          <w:numId w:val="10"/>
+        </w:numPr>
+        <w:tabs>
+          <w:tab w:val="left" w:pos="720"/>
+        </w:tabs>
+        <w:autoSpaceDE w:val="0"/>
+        <w:autoSpaceDN w:val="0"/>
+        <w:adjustRightInd w:val="0"/>
+        <w:spacing w:after="0" w:line="240" w:lineRule="auto"/>
+        <w:rPr>
+          <w:rFonts w:ascii="ArialMT" w:eastAsia="HiraginoSans-W3" w:hAnsi="ArialMT" w:cs="ArialMT"/>
+          <w:kern w:val="0"/>
+        </w:rPr>
+      </w:pPr>
+      <w:r>
+        <w:rPr>
+          <w:rFonts w:ascii="ArialMT" w:eastAsia="HiraginoSans-W3" w:hAnsi="ArialMT" w:cs="ArialMT"/>
+          <w:kern w:val="0"/>
+        </w:rPr>
+        <w:t>Custom</w:t>
+      </w:r>
+      <w:r>
+        <w:rPr>
+          <w:rFonts w:ascii="ArialMT" w:eastAsia="HiraginoSans-W3" w:hAnsi="ArialMT" w:cs="ArialMT"/>
+          <w:kern w:val="0"/>
+        </w:rPr>
+        <w:t xml:space="preserve"> – </w:t>
+      </w:r>
+      <w:r>
+        <w:rPr>
+          <w:rFonts w:ascii="ArialMT" w:eastAsia="HiraginoSans-W3" w:hAnsi="ArialMT" w:cs="ArialMT"/>
+          <w:kern w:val="0"/>
+        </w:rPr>
+        <w:t>Describes any additional effects a move that successfully lands has.</w:t>
+      </w:r>
+    </w:p>
+    <w:p>
+      <w:pPr>
+        <w:widowControl w:val="0"/>
+        <w:numPr>
+          <w:ilvl w:val="0"/>
+          <w:numId w:val="10"/>
+        </w:numPr>
+        <w:tabs>
+          <w:tab w:val="left" w:pos="720"/>
         </w:tabs>
         <w:autoSpaceDE w:val="0"/>
         <w:autoSpaceDN w:val="0"/>
@@ -1375,6 +1193,119 @@
       <w:numFmt w:val="decimal"/>
       <w:lvlText w:val=""/>
       <w:lvlJc w:val="left"/>
+    </w:lvl>
+  </w:abstractNum>
+  <w:abstractNum w:abstractNumId="9" w15:restartNumberingAfterBreak="0">
+    <w:nsid w:val="03B43004"/>
+    <w:multiLevelType w:val="hybridMultilevel"/>
+    <w:tmpl w:val="81005CF4"/>
+    <w:lvl w:ilvl="0" w:tplc="04090001">
+      <w:start w:val="1"/>
+      <w:numFmt w:val="bullet"/>
+      <w:lvlText w:val=""/>
+      <w:lvlJc w:val="left"/>
+      <w:pPr>
+        <w:ind w:left="720" w:hanging="360"/>
+      </w:pPr>
+      <w:rPr>
+        <w:rFonts w:ascii="Symbol" w:hAnsi="Symbol" w:hint="default"/>
+      </w:rPr>
+    </w:lvl>
+    <w:lvl w:ilvl="1" w:tplc="04090003">
+      <w:start w:val="1"/>
+      <w:numFmt w:val="bullet"/>
+      <w:lvlText w:val="o"/>
+      <w:lvlJc w:val="left"/>
+      <w:pPr>
+        <w:ind w:left="1440" w:hanging="360"/>
+      </w:pPr>
+      <w:rPr>
+        <w:rFonts w:ascii="Courier New" w:hAnsi="Courier New" w:cs="Courier New" w:hint="default"/>
+      </w:rPr>
+    </w:lvl>
+    <w:lvl w:ilvl="2" w:tplc="04090005">
+      <w:start w:val="1"/>
+      <w:numFmt w:val="bullet"/>
+      <w:lvlText w:val=""/>
+      <w:lvlJc w:val="left"/>
+      <w:pPr>
+        <w:ind w:left="2160" w:hanging="360"/>
+      </w:pPr>
+      <w:rPr>
+        <w:rFonts w:ascii="Wingdings" w:hAnsi="Wingdings" w:hint="default"/>
+      </w:rPr>
+    </w:lvl>
+    <w:lvl w:ilvl="3" w:tplc="04090001" w:tentative="1">
+      <w:start w:val="1"/>
+      <w:numFmt w:val="bullet"/>
+      <w:lvlText w:val=""/>
+      <w:lvlJc w:val="left"/>
+      <w:pPr>
+        <w:ind w:left="2880" w:hanging="360"/>
+      </w:pPr>
+      <w:rPr>
+        <w:rFonts w:ascii="Symbol" w:hAnsi="Symbol" w:hint="default"/>
+      </w:rPr>
+    </w:lvl>
+    <w:lvl w:ilvl="4" w:tplc="04090003" w:tentative="1">
+      <w:start w:val="1"/>
+      <w:numFmt w:val="bullet"/>
+      <w:lvlText w:val="o"/>
+      <w:lvlJc w:val="left"/>
+      <w:pPr>
+        <w:ind w:left="3600" w:hanging="360"/>
+      </w:pPr>
+      <w:rPr>
+        <w:rFonts w:ascii="Courier New" w:hAnsi="Courier New" w:cs="Courier New" w:hint="default"/>
+      </w:rPr>
+    </w:lvl>
+    <w:lvl w:ilvl="5" w:tplc="04090005" w:tentative="1">
+      <w:start w:val="1"/>
+      <w:numFmt w:val="bullet"/>
+      <w:lvlText w:val=""/>
+      <w:lvlJc w:val="left"/>
+      <w:pPr>
+        <w:ind w:left="4320" w:hanging="360"/>
+      </w:pPr>
+      <w:rPr>
+        <w:rFonts w:ascii="Wingdings" w:hAnsi="Wingdings" w:hint="default"/>
+      </w:rPr>
+    </w:lvl>
+    <w:lvl w:ilvl="6" w:tplc="04090001" w:tentative="1">
+      <w:start w:val="1"/>
+      <w:numFmt w:val="bullet"/>
+      <w:lvlText w:val=""/>
+      <w:lvlJc w:val="left"/>
+      <w:pPr>
+        <w:ind w:left="5040" w:hanging="360"/>
+      </w:pPr>
+      <w:rPr>
+        <w:rFonts w:ascii="Symbol" w:hAnsi="Symbol" w:hint="default"/>
+      </w:rPr>
+    </w:lvl>
+    <w:lvl w:ilvl="7" w:tplc="04090003" w:tentative="1">
+      <w:start w:val="1"/>
+      <w:numFmt w:val="bullet"/>
+      <w:lvlText w:val="o"/>
+      <w:lvlJc w:val="left"/>
+      <w:pPr>
+        <w:ind w:left="5760" w:hanging="360"/>
+      </w:pPr>
+      <w:rPr>
+        <w:rFonts w:ascii="Courier New" w:hAnsi="Courier New" w:cs="Courier New" w:hint="default"/>
+      </w:rPr>
+    </w:lvl>
+    <w:lvl w:ilvl="8" w:tplc="04090005" w:tentative="1">
+      <w:start w:val="1"/>
+      <w:numFmt w:val="bullet"/>
+      <w:lvlText w:val=""/>
+      <w:lvlJc w:val="left"/>
+      <w:pPr>
+        <w:ind w:left="6480" w:hanging="360"/>
+      </w:pPr>
+      <w:rPr>
+        <w:rFonts w:ascii="Wingdings" w:hAnsi="Wingdings" w:hint="default"/>
+      </w:rPr>
     </w:lvl>
   </w:abstractNum>
   <w:num w:numId="1" w16cid:durableId="1968779213">
@@ -1403,6 +1334,9 @@
   </w:num>
   <w:num w:numId="9" w16cid:durableId="121461206">
     <w:abstractNumId w:val="8"/>
+  </w:num>
+  <w:num w:numId="10" w16cid:durableId="1031495592">
+    <w:abstractNumId w:val="9"/>
   </w:num>
 </w:numbering>
 </file>

</xml_diff>

<commit_message>
Created stats, edited rules
</commit_message>
<xml_diff>
--- a/MainDoc docx.docx
+++ b/MainDoc docx.docx
@@ -295,7 +295,21 @@
           <w:rFonts w:ascii="ArialMT" w:eastAsia="HiraginoSans-W3" w:hAnsi="ArialMT" w:cs="ArialMT"/>
           <w:kern w:val="0"/>
         </w:rPr>
-        <w:t xml:space="preserve">expend their “actions. In so doing, they </w:t>
+        <w:t>expend their “actions.</w:t>
+      </w:r>
+      <w:r>
+        <w:rPr>
+          <w:rFonts w:ascii="ArialMT" w:eastAsia="HiraginoSans-W3" w:hAnsi="ArialMT" w:cs="ArialMT"/>
+          <w:kern w:val="0"/>
+        </w:rPr>
+        <w:t>”</w:t>
+      </w:r>
+      <w:r>
+        <w:rPr>
+          <w:rFonts w:ascii="ArialMT" w:eastAsia="HiraginoSans-W3" w:hAnsi="ArialMT" w:cs="ArialMT"/>
+          <w:kern w:val="0"/>
+        </w:rPr>
+        <w:t xml:space="preserve"> In so doing, they </w:t>
       </w:r>
       <w:r>
         <w:rPr>
@@ -338,12 +352,21 @@
           <w:kern w:val="0"/>
         </w:rPr>
       </w:pPr>
-      <w:r>
-        <w:rPr>
-          <w:rFonts w:ascii="ArialMT" w:eastAsia="HiraginoSans-W3" w:hAnsi="ArialMT" w:cs="ArialMT"/>
-          <w:kern w:val="0"/>
-        </w:rPr>
-        <w:t xml:space="preserve">Fighting Moves resolve first, in the order of </w:t>
+      <w:proofErr w:type="spellStart"/>
+      <w:r>
+        <w:rPr>
+          <w:rFonts w:ascii="ArialMT" w:eastAsia="HiraginoSans-W3" w:hAnsi="ArialMT" w:cs="ArialMT"/>
+          <w:kern w:val="0"/>
+        </w:rPr>
+        <w:t>Jutsus</w:t>
+      </w:r>
+      <w:proofErr w:type="spellEnd"/>
+      <w:r>
+        <w:rPr>
+          <w:rFonts w:ascii="ArialMT" w:eastAsia="HiraginoSans-W3" w:hAnsi="ArialMT" w:cs="ArialMT"/>
+          <w:kern w:val="0"/>
+        </w:rPr>
+        <w:t xml:space="preserve"> resolve first, in the order of </w:t>
       </w:r>
       <w:r>
         <w:rPr>
@@ -357,7 +380,30 @@
           <w:rFonts w:ascii="ArialMT" w:eastAsia="HiraginoSans-W3" w:hAnsi="ArialMT" w:cs="ArialMT"/>
           <w:kern w:val="0"/>
         </w:rPr>
-        <w:t xml:space="preserve">. Then movement resolves. For example, if Naruto is within striking distance of Sasuke, Sasuke has chosen to throw a punch, and Naruto has chosen to move, Sasuke throws his punch before Naruto moves. </w:t>
+        <w:t>. Then movement resolves. For example, if Naruto is within striking distance of Sasuke, Sasuke has chosen to throw a punch, and Naruto has chosen to move, Sasuke throws his punch before Naruto moves</w:t>
+      </w:r>
+      <w:r>
+        <w:rPr>
+          <w:rFonts w:ascii="ArialMT" w:eastAsia="HiraginoSans-W3" w:hAnsi="ArialMT" w:cs="ArialMT"/>
+          <w:kern w:val="0"/>
+        </w:rPr>
+        <w:t xml:space="preserve"> because punching is a </w:t>
+      </w:r>
+      <w:proofErr w:type="spellStart"/>
+      <w:r>
+        <w:rPr>
+          <w:rFonts w:ascii="ArialMT" w:eastAsia="HiraginoSans-W3" w:hAnsi="ArialMT" w:cs="ArialMT"/>
+          <w:kern w:val="0"/>
+        </w:rPr>
+        <w:t>jutsu</w:t>
+      </w:r>
+      <w:proofErr w:type="spellEnd"/>
+      <w:r>
+        <w:rPr>
+          <w:rFonts w:ascii="ArialMT" w:eastAsia="HiraginoSans-W3" w:hAnsi="ArialMT" w:cs="ArialMT"/>
+          <w:kern w:val="0"/>
+        </w:rPr>
+        <w:t xml:space="preserve">. </w:t>
       </w:r>
     </w:p>
     <w:p>
@@ -384,7 +430,39 @@
           <w:rFonts w:ascii="ArialMT" w:eastAsia="HiraginoSans-W3" w:hAnsi="ArialMT" w:cs="ArialMT"/>
           <w:kern w:val="0"/>
         </w:rPr>
-        <w:t>When two Jutsus “Clash,” the one with the lowest Total Time wins, and interrupts the losing Jutsu.</w:t>
+        <w:t xml:space="preserve">When two </w:t>
+      </w:r>
+      <w:proofErr w:type="spellStart"/>
+      <w:r>
+        <w:rPr>
+          <w:rFonts w:ascii="ArialMT" w:eastAsia="HiraginoSans-W3" w:hAnsi="ArialMT" w:cs="ArialMT"/>
+          <w:kern w:val="0"/>
+        </w:rPr>
+        <w:t>Jutsus</w:t>
+      </w:r>
+      <w:proofErr w:type="spellEnd"/>
+      <w:r>
+        <w:rPr>
+          <w:rFonts w:ascii="ArialMT" w:eastAsia="HiraginoSans-W3" w:hAnsi="ArialMT" w:cs="ArialMT"/>
+          <w:kern w:val="0"/>
+        </w:rPr>
+        <w:t xml:space="preserve"> “Clash,” the one with the lowest Total Time wins, and interrupts the losing </w:t>
+      </w:r>
+      <w:proofErr w:type="spellStart"/>
+      <w:r>
+        <w:rPr>
+          <w:rFonts w:ascii="ArialMT" w:eastAsia="HiraginoSans-W3" w:hAnsi="ArialMT" w:cs="ArialMT"/>
+          <w:kern w:val="0"/>
+        </w:rPr>
+        <w:t>Jutsu</w:t>
+      </w:r>
+      <w:proofErr w:type="spellEnd"/>
+      <w:r>
+        <w:rPr>
+          <w:rFonts w:ascii="ArialMT" w:eastAsia="HiraginoSans-W3" w:hAnsi="ArialMT" w:cs="ArialMT"/>
+          <w:kern w:val="0"/>
+        </w:rPr>
+        <w:t>.</w:t>
       </w:r>
     </w:p>
     <w:p>
@@ -411,7 +489,39 @@
           <w:rFonts w:ascii="ArialMT" w:eastAsia="HiraginoSans-W3" w:hAnsi="ArialMT" w:cs="ArialMT"/>
           <w:kern w:val="0"/>
         </w:rPr>
-        <w:t>Total Time = Last Jutsu’s cooldown + Current Jutsu’s delay.</w:t>
+        <w:t xml:space="preserve">Total Time = Last </w:t>
+      </w:r>
+      <w:proofErr w:type="spellStart"/>
+      <w:r>
+        <w:rPr>
+          <w:rFonts w:ascii="ArialMT" w:eastAsia="HiraginoSans-W3" w:hAnsi="ArialMT" w:cs="ArialMT"/>
+          <w:kern w:val="0"/>
+        </w:rPr>
+        <w:t>Jutsu’s</w:t>
+      </w:r>
+      <w:proofErr w:type="spellEnd"/>
+      <w:r>
+        <w:rPr>
+          <w:rFonts w:ascii="ArialMT" w:eastAsia="HiraginoSans-W3" w:hAnsi="ArialMT" w:cs="ArialMT"/>
+          <w:kern w:val="0"/>
+        </w:rPr>
+        <w:t xml:space="preserve"> cooldown + Current </w:t>
+      </w:r>
+      <w:proofErr w:type="spellStart"/>
+      <w:r>
+        <w:rPr>
+          <w:rFonts w:ascii="ArialMT" w:eastAsia="HiraginoSans-W3" w:hAnsi="ArialMT" w:cs="ArialMT"/>
+          <w:kern w:val="0"/>
+        </w:rPr>
+        <w:t>Jutsu’s</w:t>
+      </w:r>
+      <w:proofErr w:type="spellEnd"/>
+      <w:r>
+        <w:rPr>
+          <w:rFonts w:ascii="ArialMT" w:eastAsia="HiraginoSans-W3" w:hAnsi="ArialMT" w:cs="ArialMT"/>
+          <w:kern w:val="0"/>
+        </w:rPr>
+        <w:t xml:space="preserve"> delay.</w:t>
       </w:r>
     </w:p>
     <w:p>
@@ -493,12 +603,6 @@
           <w:kern w:val="0"/>
         </w:rPr>
         <w:br/>
-      </w:r>
-      <w:r>
-        <w:rPr>
-          <w:rFonts w:ascii="ArialMT" w:eastAsia="HiraginoSans-W3" w:hAnsi="ArialMT" w:cs="ArialMT"/>
-          <w:kern w:val="0"/>
-        </w:rPr>
         <w:t>Total Time = Previous Move’s Cooldown + Current Move’s Delay</w:t>
       </w:r>
       <w:r>
@@ -507,35 +611,7 @@
           <w:kern w:val="0"/>
         </w:rPr>
         <w:br/>
-        <w:t>=</w:t>
-      </w:r>
-      <w:r>
-        <w:rPr>
-          <w:rFonts w:ascii="ArialMT" w:eastAsia="HiraginoSans-W3" w:hAnsi="ArialMT" w:cs="ArialMT"/>
-          <w:kern w:val="0"/>
-        </w:rPr>
-        <w:t>No previous move used</w:t>
-      </w:r>
-      <w:r>
-        <w:rPr>
-          <w:rFonts w:ascii="ArialMT" w:eastAsia="HiraginoSans-W3" w:hAnsi="ArialMT" w:cs="ArialMT"/>
-          <w:kern w:val="0"/>
-        </w:rPr>
-        <w:t xml:space="preserve"> + </w:t>
-      </w:r>
-      <w:r>
-        <w:rPr>
-          <w:rFonts w:ascii="ArialMT" w:eastAsia="HiraginoSans-W3" w:hAnsi="ArialMT" w:cs="ArialMT"/>
-          <w:kern w:val="0"/>
-        </w:rPr>
-        <w:t>Front Kick’s</w:t>
-      </w:r>
-      <w:r>
-        <w:rPr>
-          <w:rFonts w:ascii="ArialMT" w:eastAsia="HiraginoSans-W3" w:hAnsi="ArialMT" w:cs="ArialMT"/>
-          <w:kern w:val="0"/>
-        </w:rPr>
-        <w:t xml:space="preserve"> Delay</w:t>
+        <w:t>=No previous move used + Front Kick’s Delay</w:t>
       </w:r>
       <w:r>
         <w:rPr>
@@ -629,12 +705,37 @@
           <w:kern w:val="0"/>
         </w:rPr>
       </w:pPr>
-      <w:r>
-        <w:rPr>
-          <w:rFonts w:ascii="ArialMT" w:eastAsia="HiraginoSans-W3" w:hAnsi="ArialMT" w:cs="ArialMT"/>
-          <w:kern w:val="0"/>
-        </w:rPr>
-        <w:t>Jutsus (ie, attacks, blocks, and dodges)</w:t>
+      <w:proofErr w:type="spellStart"/>
+      <w:r>
+        <w:rPr>
+          <w:rFonts w:ascii="ArialMT" w:eastAsia="HiraginoSans-W3" w:hAnsi="ArialMT" w:cs="ArialMT"/>
+          <w:kern w:val="0"/>
+        </w:rPr>
+        <w:t>Jutsus</w:t>
+      </w:r>
+      <w:proofErr w:type="spellEnd"/>
+      <w:r>
+        <w:rPr>
+          <w:rFonts w:ascii="ArialMT" w:eastAsia="HiraginoSans-W3" w:hAnsi="ArialMT" w:cs="ArialMT"/>
+          <w:kern w:val="0"/>
+        </w:rPr>
+        <w:t xml:space="preserve"> (</w:t>
+      </w:r>
+      <w:proofErr w:type="spellStart"/>
+      <w:r>
+        <w:rPr>
+          <w:rFonts w:ascii="ArialMT" w:eastAsia="HiraginoSans-W3" w:hAnsi="ArialMT" w:cs="ArialMT"/>
+          <w:kern w:val="0"/>
+        </w:rPr>
+        <w:t>ie</w:t>
+      </w:r>
+      <w:proofErr w:type="spellEnd"/>
+      <w:r>
+        <w:rPr>
+          <w:rFonts w:ascii="ArialMT" w:eastAsia="HiraginoSans-W3" w:hAnsi="ArialMT" w:cs="ArialMT"/>
+          <w:kern w:val="0"/>
+        </w:rPr>
+        <w:t>, attacks, blocks, and dodges)</w:t>
       </w:r>
       <w:r>
         <w:rPr>
@@ -689,7 +790,23 @@
           <w:rFonts w:ascii="ArialMT" w:eastAsia="HiraginoSans-W3" w:hAnsi="ArialMT" w:cs="ArialMT"/>
           <w:kern w:val="0"/>
         </w:rPr>
-        <w:t xml:space="preserve"> Unlike D&amp;D, the Jutsu associated with the lower number goes first.</w:t>
+        <w:t xml:space="preserve"> Unlike D&amp;D, the </w:t>
+      </w:r>
+      <w:proofErr w:type="spellStart"/>
+      <w:r>
+        <w:rPr>
+          <w:rFonts w:ascii="ArialMT" w:eastAsia="HiraginoSans-W3" w:hAnsi="ArialMT" w:cs="ArialMT"/>
+          <w:kern w:val="0"/>
+        </w:rPr>
+        <w:t>Jutsu</w:t>
+      </w:r>
+      <w:proofErr w:type="spellEnd"/>
+      <w:r>
+        <w:rPr>
+          <w:rFonts w:ascii="ArialMT" w:eastAsia="HiraginoSans-W3" w:hAnsi="ArialMT" w:cs="ArialMT"/>
+          <w:kern w:val="0"/>
+        </w:rPr>
+        <w:t xml:space="preserve"> associated with the lower number goes first.</w:t>
       </w:r>
     </w:p>
     <w:p>
@@ -765,12 +882,69 @@
           <w:kern w:val="0"/>
         </w:rPr>
       </w:pPr>
-      <w:r>
-        <w:rPr>
-          <w:rFonts w:ascii="ArialMT" w:eastAsia="HiraginoSans-W3" w:hAnsi="ArialMT" w:cs="ArialMT"/>
-          <w:kern w:val="0"/>
-        </w:rPr>
-        <w:t>Hitstun – How long an enemy hit by the jutsu is stunned for. This number replaces the enemy’s previous move’s cooldown unless the cooldown is greater than the hitstun. Note that hitstun is usually longer than most cooldowns.</w:t>
+      <w:proofErr w:type="spellStart"/>
+      <w:r>
+        <w:rPr>
+          <w:rFonts w:ascii="ArialMT" w:eastAsia="HiraginoSans-W3" w:hAnsi="ArialMT" w:cs="ArialMT"/>
+          <w:kern w:val="0"/>
+        </w:rPr>
+        <w:t>Hitstun</w:t>
+      </w:r>
+      <w:proofErr w:type="spellEnd"/>
+      <w:r>
+        <w:rPr>
+          <w:rFonts w:ascii="ArialMT" w:eastAsia="HiraginoSans-W3" w:hAnsi="ArialMT" w:cs="ArialMT"/>
+          <w:kern w:val="0"/>
+        </w:rPr>
+        <w:t xml:space="preserve"> – How long an enemy hit by the </w:t>
+      </w:r>
+      <w:proofErr w:type="spellStart"/>
+      <w:r>
+        <w:rPr>
+          <w:rFonts w:ascii="ArialMT" w:eastAsia="HiraginoSans-W3" w:hAnsi="ArialMT" w:cs="ArialMT"/>
+          <w:kern w:val="0"/>
+        </w:rPr>
+        <w:t>jutsu</w:t>
+      </w:r>
+      <w:proofErr w:type="spellEnd"/>
+      <w:r>
+        <w:rPr>
+          <w:rFonts w:ascii="ArialMT" w:eastAsia="HiraginoSans-W3" w:hAnsi="ArialMT" w:cs="ArialMT"/>
+          <w:kern w:val="0"/>
+        </w:rPr>
+        <w:t xml:space="preserve"> is stunned for. This number replaces the enemy’s previous move’s cooldown unless the cooldown is greater than the </w:t>
+      </w:r>
+      <w:proofErr w:type="spellStart"/>
+      <w:r>
+        <w:rPr>
+          <w:rFonts w:ascii="ArialMT" w:eastAsia="HiraginoSans-W3" w:hAnsi="ArialMT" w:cs="ArialMT"/>
+          <w:kern w:val="0"/>
+        </w:rPr>
+        <w:t>hitstun</w:t>
+      </w:r>
+      <w:proofErr w:type="spellEnd"/>
+      <w:r>
+        <w:rPr>
+          <w:rFonts w:ascii="ArialMT" w:eastAsia="HiraginoSans-W3" w:hAnsi="ArialMT" w:cs="ArialMT"/>
+          <w:kern w:val="0"/>
+        </w:rPr>
+        <w:t xml:space="preserve">. Note that </w:t>
+      </w:r>
+      <w:proofErr w:type="spellStart"/>
+      <w:r>
+        <w:rPr>
+          <w:rFonts w:ascii="ArialMT" w:eastAsia="HiraginoSans-W3" w:hAnsi="ArialMT" w:cs="ArialMT"/>
+          <w:kern w:val="0"/>
+        </w:rPr>
+        <w:t>hitstun</w:t>
+      </w:r>
+      <w:proofErr w:type="spellEnd"/>
+      <w:r>
+        <w:rPr>
+          <w:rFonts w:ascii="ArialMT" w:eastAsia="HiraginoSans-W3" w:hAnsi="ArialMT" w:cs="ArialMT"/>
+          <w:kern w:val="0"/>
+        </w:rPr>
+        <w:t xml:space="preserve"> is usually longer than most cooldowns.</w:t>
       </w:r>
     </w:p>
     <w:p>
@@ -818,6 +992,33 @@
       <w:pPr>
         <w:widowControl w:val="0"/>
         <w:numPr>
+          <w:ilvl w:val="1"/>
+          <w:numId w:val="10"/>
+        </w:numPr>
+        <w:tabs>
+          <w:tab w:val="left" w:pos="720"/>
+        </w:tabs>
+        <w:autoSpaceDE w:val="0"/>
+        <w:autoSpaceDN w:val="0"/>
+        <w:adjustRightInd w:val="0"/>
+        <w:spacing w:after="0" w:line="240" w:lineRule="auto"/>
+        <w:rPr>
+          <w:rFonts w:ascii="ArialMT" w:eastAsia="HiraginoSans-W3" w:hAnsi="ArialMT" w:cs="ArialMT"/>
+          <w:kern w:val="0"/>
+        </w:rPr>
+      </w:pPr>
+      <w:r>
+        <w:rPr>
+          <w:rFonts w:ascii="ArialMT" w:eastAsia="HiraginoSans-W3" w:hAnsi="ArialMT" w:cs="ArialMT"/>
+          <w:kern w:val="0"/>
+        </w:rPr>
+        <w:t>Chakra use</w:t>
+      </w:r>
+    </w:p>
+    <w:p>
+      <w:pPr>
+        <w:widowControl w:val="0"/>
+        <w:numPr>
           <w:ilvl w:val="0"/>
           <w:numId w:val="10"/>
         </w:numPr>
@@ -838,6 +1039,7 @@
           <w:rFonts w:ascii="ArialMT" w:eastAsia="HiraginoSans-W3" w:hAnsi="ArialMT" w:cs="ArialMT"/>
           <w:kern w:val="0"/>
         </w:rPr>
+        <w:lastRenderedPageBreak/>
         <w:t xml:space="preserve"> </w:t>
       </w:r>
       <w:r>
@@ -852,15 +1054,7 @@
           <w:rFonts w:ascii="ArialMT" w:eastAsia="HiraginoSans-W3" w:hAnsi="ArialMT" w:cs="ArialMT"/>
           <w:kern w:val="0"/>
         </w:rPr>
-        <w:t xml:space="preserve">Speed is interesting in Naruto. Some people can move faster than the human </w:t>
-      </w:r>
-      <w:r>
-        <w:rPr>
-          <w:rFonts w:ascii="ArialMT" w:eastAsia="HiraginoSans-W3" w:hAnsi="ArialMT" w:cs="ArialMT"/>
-          <w:kern w:val="0"/>
-        </w:rPr>
-        <w:lastRenderedPageBreak/>
-        <w:t>eye can track.</w:t>
+        <w:t>Speed is interesting in Naruto. Some people can move faster than the human eye can track.</w:t>
       </w:r>
       <w:r>
         <w:rPr>
@@ -1206,6 +1400,33 @@
       <w:pPr>
         <w:widowControl w:val="0"/>
         <w:numPr>
+          <w:ilvl w:val="2"/>
+          <w:numId w:val="10"/>
+        </w:numPr>
+        <w:tabs>
+          <w:tab w:val="left" w:pos="720"/>
+        </w:tabs>
+        <w:autoSpaceDE w:val="0"/>
+        <w:autoSpaceDN w:val="0"/>
+        <w:adjustRightInd w:val="0"/>
+        <w:spacing w:after="0" w:line="240" w:lineRule="auto"/>
+        <w:rPr>
+          <w:rFonts w:ascii="ArialMT" w:eastAsia="HiraginoSans-W3" w:hAnsi="ArialMT" w:cs="ArialMT"/>
+          <w:kern w:val="0"/>
+        </w:rPr>
+      </w:pPr>
+      <w:r>
+        <w:rPr>
+          <w:rFonts w:ascii="ArialMT" w:eastAsia="HiraginoSans-W3" w:hAnsi="ArialMT" w:cs="ArialMT"/>
+          <w:kern w:val="0"/>
+        </w:rPr>
+        <w:t>How good a ninja is at dodging</w:t>
+      </w:r>
+    </w:p>
+    <w:p>
+      <w:pPr>
+        <w:widowControl w:val="0"/>
+        <w:numPr>
           <w:ilvl w:val="1"/>
           <w:numId w:val="10"/>
         </w:numPr>
@@ -1361,7 +1582,23 @@
           <w:rFonts w:ascii="ArialMT" w:eastAsia="HiraginoSans-W3" w:hAnsi="ArialMT" w:cs="ArialMT"/>
           <w:kern w:val="0"/>
         </w:rPr>
-        <w:t>How long hitstun is.</w:t>
+        <w:t xml:space="preserve">How long </w:t>
+      </w:r>
+      <w:proofErr w:type="spellStart"/>
+      <w:r>
+        <w:rPr>
+          <w:rFonts w:ascii="ArialMT" w:eastAsia="HiraginoSans-W3" w:hAnsi="ArialMT" w:cs="ArialMT"/>
+          <w:kern w:val="0"/>
+        </w:rPr>
+        <w:t>hitstun</w:t>
+      </w:r>
+      <w:proofErr w:type="spellEnd"/>
+      <w:r>
+        <w:rPr>
+          <w:rFonts w:ascii="ArialMT" w:eastAsia="HiraginoSans-W3" w:hAnsi="ArialMT" w:cs="ArialMT"/>
+          <w:kern w:val="0"/>
+        </w:rPr>
+        <w:t xml:space="preserve"> is.</w:t>
       </w:r>
     </w:p>
     <w:p>
@@ -1383,12 +1620,28 @@
           <w:kern w:val="0"/>
         </w:rPr>
       </w:pPr>
-      <w:r>
-        <w:rPr>
-          <w:rFonts w:ascii="ArialMT" w:eastAsia="HiraginoSans-W3" w:hAnsi="ArialMT" w:cs="ArialMT"/>
-          <w:kern w:val="0"/>
-        </w:rPr>
-        <w:t>Reflexes and agility</w:t>
+      <w:proofErr w:type="spellStart"/>
+      <w:r>
+        <w:rPr>
+          <w:rFonts w:ascii="ArialMT" w:eastAsia="HiraginoSans-W3" w:hAnsi="ArialMT" w:cs="ArialMT"/>
+          <w:kern w:val="0"/>
+        </w:rPr>
+        <w:t>L</w:t>
+      </w:r>
+      <w:r>
+        <w:rPr>
+          <w:rFonts w:ascii="ArialMT" w:eastAsia="HiraginoSans-W3" w:hAnsi="ArialMT" w:cs="ArialMT"/>
+          <w:kern w:val="0"/>
+        </w:rPr>
+        <w:t>Chakra</w:t>
+      </w:r>
+      <w:proofErr w:type="spellEnd"/>
+      <w:r>
+        <w:rPr>
+          <w:rFonts w:ascii="ArialMT" w:eastAsia="HiraginoSans-W3" w:hAnsi="ArialMT" w:cs="ArialMT"/>
+          <w:kern w:val="0"/>
+        </w:rPr>
+        <w:t xml:space="preserve"> levels</w:t>
       </w:r>
     </w:p>
     <w:p>
@@ -1415,7 +1668,7 @@
           <w:rFonts w:ascii="ArialMT" w:eastAsia="HiraginoSans-W3" w:hAnsi="ArialMT" w:cs="ArialMT"/>
           <w:kern w:val="0"/>
         </w:rPr>
-        <w:t>How good a ninja is at dodging</w:t>
+        <w:t>How much chakra a ninja has to expend.</w:t>
       </w:r>
     </w:p>
     <w:p>
@@ -1442,7 +1695,7 @@
           <w:rFonts w:ascii="ArialMT" w:eastAsia="HiraginoSans-W3" w:hAnsi="ArialMT" w:cs="ArialMT"/>
           <w:kern w:val="0"/>
         </w:rPr>
-        <w:t>Chakra levels</w:t>
+        <w:t>Chakra control</w:t>
       </w:r>
     </w:p>
     <w:p>
@@ -1469,7 +1722,37 @@
           <w:rFonts w:ascii="ArialMT" w:eastAsia="HiraginoSans-W3" w:hAnsi="ArialMT" w:cs="ArialMT"/>
           <w:kern w:val="0"/>
         </w:rPr>
-        <w:t>How much chakra a ninja has to expend.</w:t>
+        <w:t xml:space="preserve">How difficult or complex </w:t>
+      </w:r>
+      <w:r>
+        <w:rPr>
+          <w:rFonts w:ascii="ArialMT" w:eastAsia="HiraginoSans-W3" w:hAnsi="ArialMT" w:cs="ArialMT"/>
+          <w:kern w:val="0"/>
+        </w:rPr>
+        <w:t xml:space="preserve">of </w:t>
+      </w:r>
+      <w:r>
+        <w:rPr>
+          <w:rFonts w:ascii="ArialMT" w:eastAsia="HiraginoSans-W3" w:hAnsi="ArialMT" w:cs="ArialMT"/>
+          <w:kern w:val="0"/>
+        </w:rPr>
+        <w:t xml:space="preserve">a </w:t>
+      </w:r>
+      <w:proofErr w:type="spellStart"/>
+      <w:r>
+        <w:rPr>
+          <w:rFonts w:ascii="ArialMT" w:eastAsia="HiraginoSans-W3" w:hAnsi="ArialMT" w:cs="ArialMT"/>
+          <w:kern w:val="0"/>
+        </w:rPr>
+        <w:t>jutsu</w:t>
+      </w:r>
+      <w:proofErr w:type="spellEnd"/>
+      <w:r>
+        <w:rPr>
+          <w:rFonts w:ascii="ArialMT" w:eastAsia="HiraginoSans-W3" w:hAnsi="ArialMT" w:cs="ArialMT"/>
+          <w:kern w:val="0"/>
+        </w:rPr>
+        <w:t xml:space="preserve"> a ninja has access to.</w:t>
       </w:r>
     </w:p>
     <w:p>
@@ -1496,7 +1779,7 @@
           <w:rFonts w:ascii="ArialMT" w:eastAsia="HiraginoSans-W3" w:hAnsi="ArialMT" w:cs="ArialMT"/>
           <w:kern w:val="0"/>
         </w:rPr>
-        <w:t>Chakra control</w:t>
+        <w:t>Perception</w:t>
       </w:r>
     </w:p>
     <w:p>
@@ -1523,74 +1806,6 @@
           <w:rFonts w:ascii="ArialMT" w:eastAsia="HiraginoSans-W3" w:hAnsi="ArialMT" w:cs="ArialMT"/>
           <w:kern w:val="0"/>
         </w:rPr>
-        <w:t xml:space="preserve">How difficult or complex </w:t>
-      </w:r>
-      <w:r>
-        <w:rPr>
-          <w:rFonts w:ascii="ArialMT" w:eastAsia="HiraginoSans-W3" w:hAnsi="ArialMT" w:cs="ArialMT"/>
-          <w:kern w:val="0"/>
-        </w:rPr>
-        <w:t xml:space="preserve">of </w:t>
-      </w:r>
-      <w:r>
-        <w:rPr>
-          <w:rFonts w:ascii="ArialMT" w:eastAsia="HiraginoSans-W3" w:hAnsi="ArialMT" w:cs="ArialMT"/>
-          <w:kern w:val="0"/>
-        </w:rPr>
-        <w:t>a jutsu a ninja has access to.</w:t>
-      </w:r>
-    </w:p>
-    <w:p>
-      <w:pPr>
-        <w:widowControl w:val="0"/>
-        <w:numPr>
-          <w:ilvl w:val="1"/>
-          <w:numId w:val="10"/>
-        </w:numPr>
-        <w:tabs>
-          <w:tab w:val="left" w:pos="720"/>
-        </w:tabs>
-        <w:autoSpaceDE w:val="0"/>
-        <w:autoSpaceDN w:val="0"/>
-        <w:adjustRightInd w:val="0"/>
-        <w:spacing w:after="0" w:line="240" w:lineRule="auto"/>
-        <w:rPr>
-          <w:rFonts w:ascii="ArialMT" w:eastAsia="HiraginoSans-W3" w:hAnsi="ArialMT" w:cs="ArialMT"/>
-          <w:kern w:val="0"/>
-        </w:rPr>
-      </w:pPr>
-      <w:r>
-        <w:rPr>
-          <w:rFonts w:ascii="ArialMT" w:eastAsia="HiraginoSans-W3" w:hAnsi="ArialMT" w:cs="ArialMT"/>
-          <w:kern w:val="0"/>
-        </w:rPr>
-        <w:t>Perception</w:t>
-      </w:r>
-    </w:p>
-    <w:p>
-      <w:pPr>
-        <w:widowControl w:val="0"/>
-        <w:numPr>
-          <w:ilvl w:val="2"/>
-          <w:numId w:val="10"/>
-        </w:numPr>
-        <w:tabs>
-          <w:tab w:val="left" w:pos="720"/>
-        </w:tabs>
-        <w:autoSpaceDE w:val="0"/>
-        <w:autoSpaceDN w:val="0"/>
-        <w:adjustRightInd w:val="0"/>
-        <w:spacing w:after="0" w:line="240" w:lineRule="auto"/>
-        <w:rPr>
-          <w:rFonts w:ascii="ArialMT" w:eastAsia="HiraginoSans-W3" w:hAnsi="ArialMT" w:cs="ArialMT"/>
-          <w:kern w:val="0"/>
-        </w:rPr>
-      </w:pPr>
-      <w:r>
-        <w:rPr>
-          <w:rFonts w:ascii="ArialMT" w:eastAsia="HiraginoSans-W3" w:hAnsi="ArialMT" w:cs="ArialMT"/>
-          <w:kern w:val="0"/>
-        </w:rPr>
         <w:t>How fast an object a ninja can track</w:t>
       </w:r>
       <w:r>
@@ -1598,7 +1813,23 @@
           <w:rFonts w:ascii="ArialMT" w:eastAsia="HiraginoSans-W3" w:hAnsi="ArialMT" w:cs="ArialMT"/>
           <w:kern w:val="0"/>
         </w:rPr>
-        <w:t>. Whether a ninja notices traps/sees through genjutsu.</w:t>
+        <w:t xml:space="preserve">. Whether a ninja notices traps/sees through </w:t>
+      </w:r>
+      <w:proofErr w:type="spellStart"/>
+      <w:r>
+        <w:rPr>
+          <w:rFonts w:ascii="ArialMT" w:eastAsia="HiraginoSans-W3" w:hAnsi="ArialMT" w:cs="ArialMT"/>
+          <w:kern w:val="0"/>
+        </w:rPr>
+        <w:t>genjutsu</w:t>
+      </w:r>
+      <w:proofErr w:type="spellEnd"/>
+      <w:r>
+        <w:rPr>
+          <w:rFonts w:ascii="ArialMT" w:eastAsia="HiraginoSans-W3" w:hAnsi="ArialMT" w:cs="ArialMT"/>
+          <w:kern w:val="0"/>
+        </w:rPr>
+        <w:t>.</w:t>
       </w:r>
     </w:p>
     <w:p>
@@ -1882,6 +2113,25 @@
           <w:kern w:val="1"/>
         </w:rPr>
       </w:pPr>
+    </w:p>
+    <w:p>
+      <w:pPr>
+        <w:widowControl w:val="0"/>
+        <w:autoSpaceDE w:val="0"/>
+        <w:autoSpaceDN w:val="0"/>
+        <w:adjustRightInd w:val="0"/>
+        <w:rPr>
+          <w:rFonts w:ascii="TimesNewRomanPSMT" w:eastAsia="HiraginoSans-W3" w:hAnsi="TimesNewRomanPSMT" w:cs="TimesNewRomanPSMT"/>
+          <w:kern w:val="1"/>
+        </w:rPr>
+      </w:pPr>
+      <w:r>
+        <w:rPr>
+          <w:rFonts w:ascii="TimesNewRomanPSMT" w:eastAsia="HiraginoSans-W3" w:hAnsi="TimesNewRomanPSMT" w:cs="TimesNewRomanPSMT"/>
+          <w:kern w:val="1"/>
+        </w:rPr>
+        <w:t xml:space="preserve">It may stand to reason that </w:t>
+      </w:r>
     </w:p>
     <w:sectPr>
       <w:pgSz w:w="12240" w:h="15840"/>

</xml_diff>

<commit_message>
began writing out character stats
</commit_message>
<xml_diff>
--- a/MainDoc docx.docx
+++ b/MainDoc docx.docx
@@ -1620,28 +1620,12 @@
           <w:kern w:val="0"/>
         </w:rPr>
       </w:pPr>
-      <w:proofErr w:type="spellStart"/>
-      <w:r>
-        <w:rPr>
-          <w:rFonts w:ascii="ArialMT" w:eastAsia="HiraginoSans-W3" w:hAnsi="ArialMT" w:cs="ArialMT"/>
-          <w:kern w:val="0"/>
-        </w:rPr>
-        <w:t>L</w:t>
-      </w:r>
-      <w:r>
-        <w:rPr>
-          <w:rFonts w:ascii="ArialMT" w:eastAsia="HiraginoSans-W3" w:hAnsi="ArialMT" w:cs="ArialMT"/>
-          <w:kern w:val="0"/>
-        </w:rPr>
-        <w:t>Chakra</w:t>
-      </w:r>
-      <w:proofErr w:type="spellEnd"/>
-      <w:r>
-        <w:rPr>
-          <w:rFonts w:ascii="ArialMT" w:eastAsia="HiraginoSans-W3" w:hAnsi="ArialMT" w:cs="ArialMT"/>
-          <w:kern w:val="0"/>
-        </w:rPr>
-        <w:t xml:space="preserve"> levels</w:t>
+      <w:r>
+        <w:rPr>
+          <w:rFonts w:ascii="ArialMT" w:eastAsia="HiraginoSans-W3" w:hAnsi="ArialMT" w:cs="ArialMT"/>
+          <w:kern w:val="0"/>
+        </w:rPr>
+        <w:t>Chakra levels</w:t>
       </w:r>
     </w:p>
     <w:p>
@@ -1668,7 +1652,21 @@
           <w:rFonts w:ascii="ArialMT" w:eastAsia="HiraginoSans-W3" w:hAnsi="ArialMT" w:cs="ArialMT"/>
           <w:kern w:val="0"/>
         </w:rPr>
-        <w:t>How much chakra a ninja has to expend.</w:t>
+        <w:t xml:space="preserve">How much chakra a ninja has </w:t>
+      </w:r>
+      <w:r>
+        <w:rPr>
+          <w:rFonts w:ascii="ArialMT" w:eastAsia="HiraginoSans-W3" w:hAnsi="ArialMT" w:cs="ArialMT"/>
+          <w:kern w:val="0"/>
+        </w:rPr>
+        <w:t xml:space="preserve">available </w:t>
+      </w:r>
+      <w:r>
+        <w:rPr>
+          <w:rFonts w:ascii="ArialMT" w:eastAsia="HiraginoSans-W3" w:hAnsi="ArialMT" w:cs="ArialMT"/>
+          <w:kern w:val="0"/>
+        </w:rPr>
+        <w:t>to expend.</w:t>
       </w:r>
     </w:p>
     <w:p>
@@ -1722,21 +1720,21 @@
           <w:rFonts w:ascii="ArialMT" w:eastAsia="HiraginoSans-W3" w:hAnsi="ArialMT" w:cs="ArialMT"/>
           <w:kern w:val="0"/>
         </w:rPr>
-        <w:t xml:space="preserve">How difficult or complex </w:t>
-      </w:r>
-      <w:r>
-        <w:rPr>
-          <w:rFonts w:ascii="ArialMT" w:eastAsia="HiraginoSans-W3" w:hAnsi="ArialMT" w:cs="ArialMT"/>
-          <w:kern w:val="0"/>
-        </w:rPr>
-        <w:t xml:space="preserve">of </w:t>
-      </w:r>
-      <w:r>
-        <w:rPr>
-          <w:rFonts w:ascii="ArialMT" w:eastAsia="HiraginoSans-W3" w:hAnsi="ArialMT" w:cs="ArialMT"/>
-          <w:kern w:val="0"/>
-        </w:rPr>
-        <w:t xml:space="preserve">a </w:t>
+        <w:t>How difficult or complex</w:t>
+      </w:r>
+      <w:r>
+        <w:rPr>
+          <w:rFonts w:ascii="ArialMT" w:eastAsia="HiraginoSans-W3" w:hAnsi="ArialMT" w:cs="ArialMT"/>
+          <w:kern w:val="0"/>
+        </w:rPr>
+        <w:t xml:space="preserve"> of</w:t>
+      </w:r>
+      <w:r>
+        <w:rPr>
+          <w:rFonts w:ascii="ArialMT" w:eastAsia="HiraginoSans-W3" w:hAnsi="ArialMT" w:cs="ArialMT"/>
+          <w:kern w:val="0"/>
+        </w:rPr>
+        <w:t xml:space="preserve"> a </w:t>
       </w:r>
       <w:proofErr w:type="spellStart"/>
       <w:r>

</xml_diff>

<commit_message>
Added block and grab
</commit_message>
<xml_diff>
--- a/MainDoc docx.docx
+++ b/MainDoc docx.docx
@@ -261,8 +261,17 @@
           <w:rFonts w:ascii="ArialMT" w:eastAsia="HiraginoSans-W3" w:hAnsi="ArialMT" w:cs="ArialMT"/>
           <w:kern w:val="0"/>
         </w:rPr>
-        <w:t>Combat takes place over “rounds.” Each round is a half-second of combat</w:t>
-      </w:r>
+        <w:t xml:space="preserve">Combat takes place over “rounds.” Each round is a half-second of </w:t>
+      </w:r>
+      <w:proofErr w:type="gramStart"/>
+      <w:r>
+        <w:rPr>
+          <w:rFonts w:ascii="ArialMT" w:eastAsia="HiraginoSans-W3" w:hAnsi="ArialMT" w:cs="ArialMT"/>
+          <w:kern w:val="0"/>
+        </w:rPr>
+        <w:t>combat</w:t>
+      </w:r>
+      <w:proofErr w:type="gramEnd"/>
     </w:p>
     <w:p>
       <w:pPr>
@@ -742,8 +751,17 @@
           <w:rFonts w:ascii="ArialMT" w:eastAsia="HiraginoSans-W3" w:hAnsi="ArialMT" w:cs="ArialMT"/>
           <w:kern w:val="0"/>
         </w:rPr>
-        <w:t xml:space="preserve"> have the following attributes</w:t>
-      </w:r>
+        <w:t xml:space="preserve"> have the following </w:t>
+      </w:r>
+      <w:proofErr w:type="gramStart"/>
+      <w:r>
+        <w:rPr>
+          <w:rFonts w:ascii="ArialMT" w:eastAsia="HiraginoSans-W3" w:hAnsi="ArialMT" w:cs="ArialMT"/>
+          <w:kern w:val="0"/>
+        </w:rPr>
+        <w:t>attributes</w:t>
+      </w:r>
+      <w:proofErr w:type="gramEnd"/>
     </w:p>
     <w:p>
       <w:pPr>
@@ -1115,8 +1133,17 @@
           <w:rFonts w:ascii="ArialMT" w:eastAsia="HiraginoSans-W3" w:hAnsi="ArialMT" w:cs="ArialMT"/>
           <w:kern w:val="0"/>
         </w:rPr>
-        <w:t>Maybe should give people some sort of advantage for high ground</w:t>
-      </w:r>
+        <w:t xml:space="preserve">Maybe should give people some sort of advantage for high </w:t>
+      </w:r>
+      <w:proofErr w:type="gramStart"/>
+      <w:r>
+        <w:rPr>
+          <w:rFonts w:ascii="ArialMT" w:eastAsia="HiraginoSans-W3" w:hAnsi="ArialMT" w:cs="ArialMT"/>
+          <w:kern w:val="0"/>
+        </w:rPr>
+        <w:t>ground</w:t>
+      </w:r>
+      <w:proofErr w:type="gramEnd"/>
     </w:p>
     <w:p>
       <w:pPr>
@@ -1284,8 +1311,17 @@
           <w:rFonts w:ascii="ArialMT" w:eastAsia="HiraginoSans-W3" w:hAnsi="ArialMT" w:cs="ArialMT"/>
           <w:kern w:val="0"/>
         </w:rPr>
-        <w:t>How many spaces a ninja can move in a round</w:t>
-      </w:r>
+        <w:t xml:space="preserve">How many spaces a ninja can move in a </w:t>
+      </w:r>
+      <w:proofErr w:type="gramStart"/>
+      <w:r>
+        <w:rPr>
+          <w:rFonts w:ascii="ArialMT" w:eastAsia="HiraginoSans-W3" w:hAnsi="ArialMT" w:cs="ArialMT"/>
+          <w:kern w:val="0"/>
+        </w:rPr>
+        <w:t>round</w:t>
+      </w:r>
+      <w:proofErr w:type="gramEnd"/>
     </w:p>
     <w:p>
       <w:pPr>
@@ -1311,8 +1347,17 @@
           <w:rFonts w:ascii="ArialMT" w:eastAsia="HiraginoSans-W3" w:hAnsi="ArialMT" w:cs="ArialMT"/>
           <w:kern w:val="0"/>
         </w:rPr>
-        <w:t>how many actions a ninja can perform in a round</w:t>
-      </w:r>
+        <w:t xml:space="preserve">how many actions a ninja can perform in a </w:t>
+      </w:r>
+      <w:proofErr w:type="gramStart"/>
+      <w:r>
+        <w:rPr>
+          <w:rFonts w:ascii="ArialMT" w:eastAsia="HiraginoSans-W3" w:hAnsi="ArialMT" w:cs="ArialMT"/>
+          <w:kern w:val="0"/>
+        </w:rPr>
+        <w:t>round</w:t>
+      </w:r>
+      <w:proofErr w:type="gramEnd"/>
     </w:p>
     <w:p>
       <w:pPr>
@@ -1420,8 +1465,17 @@
           <w:rFonts w:ascii="ArialMT" w:eastAsia="HiraginoSans-W3" w:hAnsi="ArialMT" w:cs="ArialMT"/>
           <w:kern w:val="0"/>
         </w:rPr>
-        <w:t>How good a ninja is at dodging</w:t>
-      </w:r>
+        <w:t xml:space="preserve">How good a ninja is at </w:t>
+      </w:r>
+      <w:proofErr w:type="gramStart"/>
+      <w:r>
+        <w:rPr>
+          <w:rFonts w:ascii="ArialMT" w:eastAsia="HiraginoSans-W3" w:hAnsi="ArialMT" w:cs="ArialMT"/>
+          <w:kern w:val="0"/>
+        </w:rPr>
+        <w:t>dodging</w:t>
+      </w:r>
+      <w:proofErr w:type="gramEnd"/>
     </w:p>
     <w:p>
       <w:pPr>
@@ -1501,8 +1555,17 @@
           <w:rFonts w:ascii="ArialMT" w:eastAsia="HiraginoSans-W3" w:hAnsi="ArialMT" w:cs="ArialMT"/>
           <w:kern w:val="0"/>
         </w:rPr>
-        <w:t>How much a ninja can lift</w:t>
-      </w:r>
+        <w:t xml:space="preserve">How much a ninja can </w:t>
+      </w:r>
+      <w:proofErr w:type="gramStart"/>
+      <w:r>
+        <w:rPr>
+          <w:rFonts w:ascii="ArialMT" w:eastAsia="HiraginoSans-W3" w:hAnsi="ArialMT" w:cs="ArialMT"/>
+          <w:kern w:val="0"/>
+        </w:rPr>
+        <w:t>lift</w:t>
+      </w:r>
+      <w:proofErr w:type="gramEnd"/>
     </w:p>
     <w:p>
       <w:pPr>
@@ -1811,7 +1874,23 @@
           <w:rFonts w:ascii="ArialMT" w:eastAsia="HiraginoSans-W3" w:hAnsi="ArialMT" w:cs="ArialMT"/>
           <w:kern w:val="0"/>
         </w:rPr>
-        <w:t xml:space="preserve">. Whether a ninja notices traps/sees through </w:t>
+        <w:t xml:space="preserve">. Whether a </w:t>
+      </w:r>
+      <w:proofErr w:type="gramStart"/>
+      <w:r>
+        <w:rPr>
+          <w:rFonts w:ascii="ArialMT" w:eastAsia="HiraginoSans-W3" w:hAnsi="ArialMT" w:cs="ArialMT"/>
+          <w:kern w:val="0"/>
+        </w:rPr>
+        <w:t>ninja notices</w:t>
+      </w:r>
+      <w:proofErr w:type="gramEnd"/>
+      <w:r>
+        <w:rPr>
+          <w:rFonts w:ascii="ArialMT" w:eastAsia="HiraginoSans-W3" w:hAnsi="ArialMT" w:cs="ArialMT"/>
+          <w:kern w:val="0"/>
+        </w:rPr>
+        <w:t xml:space="preserve"> traps/sees through </w:t>
       </w:r>
       <w:proofErr w:type="spellStart"/>
       <w:r>
@@ -1881,8 +1960,17 @@
           <w:rFonts w:ascii="ArialMT" w:eastAsia="HiraginoSans-W3" w:hAnsi="ArialMT" w:cs="ArialMT"/>
           <w:kern w:val="0"/>
         </w:rPr>
-        <w:t>How much damage a ninja can take before dying</w:t>
-      </w:r>
+        <w:t xml:space="preserve">How much damage a ninja can take before </w:t>
+      </w:r>
+      <w:proofErr w:type="gramStart"/>
+      <w:r>
+        <w:rPr>
+          <w:rFonts w:ascii="ArialMT" w:eastAsia="HiraginoSans-W3" w:hAnsi="ArialMT" w:cs="ArialMT"/>
+          <w:kern w:val="0"/>
+        </w:rPr>
+        <w:t>dying</w:t>
+      </w:r>
+      <w:proofErr w:type="gramEnd"/>
     </w:p>
     <w:p>
       <w:pPr>
@@ -2050,8 +2138,17 @@
           <w:rFonts w:ascii="ArialMT" w:eastAsia="HiraginoSans-W3" w:hAnsi="ArialMT" w:cs="ArialMT"/>
           <w:kern w:val="0"/>
         </w:rPr>
-        <w:t>How fast a ninja can do hand signs</w:t>
-      </w:r>
+        <w:t xml:space="preserve">How fast a ninja can do hand </w:t>
+      </w:r>
+      <w:proofErr w:type="gramStart"/>
+      <w:r>
+        <w:rPr>
+          <w:rFonts w:ascii="ArialMT" w:eastAsia="HiraginoSans-W3" w:hAnsi="ArialMT" w:cs="ArialMT"/>
+          <w:kern w:val="0"/>
+        </w:rPr>
+        <w:t>signs</w:t>
+      </w:r>
+      <w:proofErr w:type="gramEnd"/>
     </w:p>
     <w:p>
       <w:pPr>
@@ -2128,8 +2225,24 @@
           <w:rFonts w:ascii="TimesNewRomanPSMT" w:eastAsia="HiraginoSans-W3" w:hAnsi="TimesNewRomanPSMT" w:cs="TimesNewRomanPSMT"/>
           <w:kern w:val="1"/>
         </w:rPr>
-        <w:t xml:space="preserve">It may stand to reason that </w:t>
-      </w:r>
+        <w:t>It may stand to reason that</w:t>
+      </w:r>
+      <w:r>
+        <w:rPr>
+          <w:rFonts w:ascii="TimesNewRomanPSMT" w:eastAsia="HiraginoSans-W3" w:hAnsi="TimesNewRomanPSMT" w:cs="TimesNewRomanPSMT"/>
+          <w:kern w:val="1"/>
+        </w:rPr>
+        <w:t xml:space="preserve"> most moves should force the character to move towards their </w:t>
+      </w:r>
+      <w:proofErr w:type="gramStart"/>
+      <w:r>
+        <w:rPr>
+          <w:rFonts w:ascii="TimesNewRomanPSMT" w:eastAsia="HiraginoSans-W3" w:hAnsi="TimesNewRomanPSMT" w:cs="TimesNewRomanPSMT"/>
+          <w:kern w:val="1"/>
+        </w:rPr>
+        <w:t>target</w:t>
+      </w:r>
+      <w:proofErr w:type="gramEnd"/>
     </w:p>
     <w:sectPr>
       <w:pgSz w:w="12240" w:h="15840"/>
@@ -2889,7 +3002,7 @@
     <w:rPrDefault>
       <w:rPr>
         <w:rFonts w:ascii="Calibri" w:eastAsia="Yu Mincho" w:hAnsi="Calibri" w:cs="Times New Roman"/>
-        <w:lang w:val="en-US" w:eastAsia="ja-JP" w:bidi="ar-SA"/>
+        <w:lang w:val="en-US" w:eastAsia="en-US" w:bidi="ar-SA"/>
       </w:rPr>
     </w:rPrDefault>
     <w:pPrDefault/>
@@ -3282,6 +3395,7 @@
       <w:kern w:val="2"/>
       <w:sz w:val="22"/>
       <w:szCs w:val="22"/>
+      <w:lang w:eastAsia="ja-JP"/>
     </w:rPr>
   </w:style>
   <w:style w:type="character" w:default="1" w:styleId="DefaultParagraphFont">

</xml_diff>

<commit_message>
appended an idea for hitstun modification
</commit_message>
<xml_diff>
--- a/MainDoc docx.docx
+++ b/MainDoc docx.docx
@@ -123,19 +123,8 @@
           <w:sz w:val="24"/>
           <w:szCs w:val="24"/>
         </w:rPr>
-        <w:t xml:space="preserve">Combat takes place over “rounds.” Each round is a half-second of </w:t>
-      </w:r>
-      <w:proofErr w:type="gramStart"/>
-      <w:r>
-        <w:rPr>
-          <w:rFonts w:eastAsia="HiraginoSans-W3" w:cs="Calibri"/>
-          <w:kern w:val="0"/>
-          <w:sz w:val="24"/>
-          <w:szCs w:val="24"/>
-        </w:rPr>
-        <w:t>combat</w:t>
-      </w:r>
-      <w:proofErr w:type="gramEnd"/>
+        <w:t>Combat takes place over “rounds.” Each round is a half-second of combat</w:t>
+      </w:r>
     </w:p>
     <w:p>
       <w:pPr>
@@ -243,25 +232,14 @@
           <w:szCs w:val="24"/>
         </w:rPr>
       </w:pPr>
-      <w:proofErr w:type="spellStart"/>
-      <w:r>
-        <w:rPr>
-          <w:rFonts w:eastAsia="HiraginoSans-W3" w:cs="Calibri"/>
-          <w:kern w:val="0"/>
-          <w:sz w:val="24"/>
-          <w:szCs w:val="24"/>
-        </w:rPr>
-        <w:t>Jutsus</w:t>
-      </w:r>
-      <w:proofErr w:type="spellEnd"/>
-      <w:r>
-        <w:rPr>
-          <w:rFonts w:eastAsia="HiraginoSans-W3" w:cs="Calibri"/>
-          <w:kern w:val="0"/>
-          <w:sz w:val="24"/>
-          <w:szCs w:val="24"/>
-        </w:rPr>
-        <w:t xml:space="preserve"> resolve first, in the order of </w:t>
+      <w:r>
+        <w:rPr>
+          <w:rFonts w:eastAsia="HiraginoSans-W3" w:cs="Calibri"/>
+          <w:kern w:val="0"/>
+          <w:sz w:val="24"/>
+          <w:szCs w:val="24"/>
+        </w:rPr>
+        <w:t xml:space="preserve">Jutsus resolve first, in the order of </w:t>
       </w:r>
       <w:r>
         <w:rPr>
@@ -279,27 +257,7 @@
           <w:sz w:val="24"/>
           <w:szCs w:val="24"/>
         </w:rPr>
-        <w:t xml:space="preserve">. Then movement resolves. For example, if Naruto is within striking distance of Sasuke, Sasuke has chosen to throw a punch, and Naruto has chosen to move, Sasuke throws his punch before Naruto moves because punching is a </w:t>
-      </w:r>
-      <w:proofErr w:type="spellStart"/>
-      <w:r>
-        <w:rPr>
-          <w:rFonts w:eastAsia="HiraginoSans-W3" w:cs="Calibri"/>
-          <w:kern w:val="0"/>
-          <w:sz w:val="24"/>
-          <w:szCs w:val="24"/>
-        </w:rPr>
-        <w:t>jutsu</w:t>
-      </w:r>
-      <w:proofErr w:type="spellEnd"/>
-      <w:r>
-        <w:rPr>
-          <w:rFonts w:eastAsia="HiraginoSans-W3" w:cs="Calibri"/>
-          <w:kern w:val="0"/>
-          <w:sz w:val="24"/>
-          <w:szCs w:val="24"/>
-        </w:rPr>
-        <w:t xml:space="preserve">. </w:t>
+        <w:t xml:space="preserve">. Then movement resolves. For example, if Naruto is within striking distance of Sasuke, Sasuke has chosen to throw a punch, and Naruto has chosen to move, Sasuke throws his punch before Naruto moves because punching is a jutsu. </w:t>
       </w:r>
     </w:p>
     <w:p>
@@ -330,47 +288,7 @@
           <w:sz w:val="24"/>
           <w:szCs w:val="24"/>
         </w:rPr>
-        <w:t xml:space="preserve">When two </w:t>
-      </w:r>
-      <w:proofErr w:type="spellStart"/>
-      <w:r>
-        <w:rPr>
-          <w:rFonts w:eastAsia="HiraginoSans-W3" w:cs="Calibri"/>
-          <w:kern w:val="0"/>
-          <w:sz w:val="24"/>
-          <w:szCs w:val="24"/>
-        </w:rPr>
-        <w:t>Jutsus</w:t>
-      </w:r>
-      <w:proofErr w:type="spellEnd"/>
-      <w:r>
-        <w:rPr>
-          <w:rFonts w:eastAsia="HiraginoSans-W3" w:cs="Calibri"/>
-          <w:kern w:val="0"/>
-          <w:sz w:val="24"/>
-          <w:szCs w:val="24"/>
-        </w:rPr>
-        <w:t xml:space="preserve"> “Clash,” the one with the lowest Total Time wins, and interrupts the losing </w:t>
-      </w:r>
-      <w:proofErr w:type="spellStart"/>
-      <w:r>
-        <w:rPr>
-          <w:rFonts w:eastAsia="HiraginoSans-W3" w:cs="Calibri"/>
-          <w:kern w:val="0"/>
-          <w:sz w:val="24"/>
-          <w:szCs w:val="24"/>
-        </w:rPr>
-        <w:t>Jutsu</w:t>
-      </w:r>
-      <w:proofErr w:type="spellEnd"/>
-      <w:r>
-        <w:rPr>
-          <w:rFonts w:eastAsia="HiraginoSans-W3" w:cs="Calibri"/>
-          <w:kern w:val="0"/>
-          <w:sz w:val="24"/>
-          <w:szCs w:val="24"/>
-        </w:rPr>
-        <w:t>.</w:t>
+        <w:t>When two Jutsus “Clash,” the one with the lowest Total Time wins, and interrupts the losing Jutsu.</w:t>
       </w:r>
     </w:p>
     <w:p>
@@ -401,47 +319,7 @@
           <w:sz w:val="24"/>
           <w:szCs w:val="24"/>
         </w:rPr>
-        <w:t xml:space="preserve">Total Time = Last </w:t>
-      </w:r>
-      <w:proofErr w:type="spellStart"/>
-      <w:r>
-        <w:rPr>
-          <w:rFonts w:eastAsia="HiraginoSans-W3" w:cs="Calibri"/>
-          <w:kern w:val="0"/>
-          <w:sz w:val="24"/>
-          <w:szCs w:val="24"/>
-        </w:rPr>
-        <w:t>Jutsu’s</w:t>
-      </w:r>
-      <w:proofErr w:type="spellEnd"/>
-      <w:r>
-        <w:rPr>
-          <w:rFonts w:eastAsia="HiraginoSans-W3" w:cs="Calibri"/>
-          <w:kern w:val="0"/>
-          <w:sz w:val="24"/>
-          <w:szCs w:val="24"/>
-        </w:rPr>
-        <w:t xml:space="preserve"> cooldown + Current </w:t>
-      </w:r>
-      <w:proofErr w:type="spellStart"/>
-      <w:r>
-        <w:rPr>
-          <w:rFonts w:eastAsia="HiraginoSans-W3" w:cs="Calibri"/>
-          <w:kern w:val="0"/>
-          <w:sz w:val="24"/>
-          <w:szCs w:val="24"/>
-        </w:rPr>
-        <w:t>Jutsu’s</w:t>
-      </w:r>
-      <w:proofErr w:type="spellEnd"/>
-      <w:r>
-        <w:rPr>
-          <w:rFonts w:eastAsia="HiraginoSans-W3" w:cs="Calibri"/>
-          <w:kern w:val="0"/>
-          <w:sz w:val="24"/>
-          <w:szCs w:val="24"/>
-        </w:rPr>
-        <w:t xml:space="preserve"> delay.</w:t>
+        <w:t>Total Time = Last Jutsu’s cooldown + Current Jutsu’s delay.</w:t>
       </w:r>
     </w:p>
     <w:p>
@@ -717,45 +595,14 @@
           <w:szCs w:val="24"/>
         </w:rPr>
       </w:pPr>
-      <w:proofErr w:type="spellStart"/>
-      <w:r>
-        <w:rPr>
-          <w:rFonts w:eastAsia="HiraginoSans-W3" w:cs="Calibri"/>
-          <w:kern w:val="0"/>
-          <w:sz w:val="24"/>
-          <w:szCs w:val="24"/>
-        </w:rPr>
-        <w:t>Jutsus</w:t>
-      </w:r>
-      <w:proofErr w:type="spellEnd"/>
-      <w:r>
-        <w:rPr>
-          <w:rFonts w:eastAsia="HiraginoSans-W3" w:cs="Calibri"/>
-          <w:kern w:val="0"/>
-          <w:sz w:val="24"/>
-          <w:szCs w:val="24"/>
-        </w:rPr>
-        <w:t xml:space="preserve"> (</w:t>
-      </w:r>
-      <w:proofErr w:type="spellStart"/>
-      <w:r>
-        <w:rPr>
-          <w:rFonts w:eastAsia="HiraginoSans-W3" w:cs="Calibri"/>
-          <w:kern w:val="0"/>
-          <w:sz w:val="24"/>
-          <w:szCs w:val="24"/>
-        </w:rPr>
-        <w:t>ie</w:t>
-      </w:r>
-      <w:proofErr w:type="spellEnd"/>
-      <w:r>
-        <w:rPr>
-          <w:rFonts w:eastAsia="HiraginoSans-W3" w:cs="Calibri"/>
-          <w:kern w:val="0"/>
-          <w:sz w:val="24"/>
-          <w:szCs w:val="24"/>
-        </w:rPr>
-        <w:t>, attacks, blocks, dodges</w:t>
+      <w:r>
+        <w:rPr>
+          <w:rFonts w:eastAsia="HiraginoSans-W3" w:cs="Calibri"/>
+          <w:kern w:val="0"/>
+          <w:sz w:val="24"/>
+          <w:szCs w:val="24"/>
+        </w:rPr>
+        <w:t>Jutsus (ie, attacks, blocks, dodges</w:t>
       </w:r>
       <w:r>
         <w:rPr>
@@ -773,19 +620,8 @@
           <w:sz w:val="24"/>
           <w:szCs w:val="24"/>
         </w:rPr>
-        <w:t xml:space="preserve">) have the following </w:t>
-      </w:r>
-      <w:proofErr w:type="gramStart"/>
-      <w:r>
-        <w:rPr>
-          <w:rFonts w:eastAsia="HiraginoSans-W3" w:cs="Calibri"/>
-          <w:kern w:val="0"/>
-          <w:sz w:val="24"/>
-          <w:szCs w:val="24"/>
-        </w:rPr>
-        <w:t>attributes</w:t>
-      </w:r>
-      <w:proofErr w:type="gramEnd"/>
+        <w:t>) have the following attributes</w:t>
+      </w:r>
     </w:p>
     <w:p>
       <w:pPr>
@@ -842,27 +678,7 @@
           <w:sz w:val="24"/>
           <w:szCs w:val="24"/>
         </w:rPr>
-        <w:t xml:space="preserve"> Unlike D&amp;D, the </w:t>
-      </w:r>
-      <w:proofErr w:type="spellStart"/>
-      <w:r>
-        <w:rPr>
-          <w:rFonts w:eastAsia="HiraginoSans-W3" w:cs="Calibri"/>
-          <w:kern w:val="0"/>
-          <w:sz w:val="24"/>
-          <w:szCs w:val="24"/>
-        </w:rPr>
-        <w:t>Jutsu</w:t>
-      </w:r>
-      <w:proofErr w:type="spellEnd"/>
-      <w:r>
-        <w:rPr>
-          <w:rFonts w:eastAsia="HiraginoSans-W3" w:cs="Calibri"/>
-          <w:kern w:val="0"/>
-          <w:sz w:val="24"/>
-          <w:szCs w:val="24"/>
-        </w:rPr>
-        <w:t xml:space="preserve"> associated with the lower number goes first.</w:t>
+        <w:t xml:space="preserve"> Unlike D&amp;D, the Jutsu associated with the lower number goes first.</w:t>
       </w:r>
     </w:p>
     <w:p>
@@ -948,45 +764,14 @@
           <w:szCs w:val="24"/>
         </w:rPr>
       </w:pPr>
-      <w:proofErr w:type="spellStart"/>
-      <w:r>
-        <w:rPr>
-          <w:rFonts w:eastAsia="HiraginoSans-W3" w:cs="Calibri"/>
-          <w:kern w:val="0"/>
-          <w:sz w:val="24"/>
-          <w:szCs w:val="24"/>
-        </w:rPr>
-        <w:t>Hitstun</w:t>
-      </w:r>
-      <w:proofErr w:type="spellEnd"/>
-      <w:r>
-        <w:rPr>
-          <w:rFonts w:eastAsia="HiraginoSans-W3" w:cs="Calibri"/>
-          <w:kern w:val="0"/>
-          <w:sz w:val="24"/>
-          <w:szCs w:val="24"/>
-        </w:rPr>
-        <w:t xml:space="preserve"> – How long an enemy hit by the </w:t>
-      </w:r>
-      <w:proofErr w:type="spellStart"/>
-      <w:r>
-        <w:rPr>
-          <w:rFonts w:eastAsia="HiraginoSans-W3" w:cs="Calibri"/>
-          <w:kern w:val="0"/>
-          <w:sz w:val="24"/>
-          <w:szCs w:val="24"/>
-        </w:rPr>
-        <w:t>jutsu</w:t>
-      </w:r>
-      <w:proofErr w:type="spellEnd"/>
-      <w:r>
-        <w:rPr>
-          <w:rFonts w:eastAsia="HiraginoSans-W3" w:cs="Calibri"/>
-          <w:kern w:val="0"/>
-          <w:sz w:val="24"/>
-          <w:szCs w:val="24"/>
-        </w:rPr>
-        <w:t xml:space="preserve"> is stunned for. </w:t>
+      <w:r>
+        <w:rPr>
+          <w:rFonts w:eastAsia="HiraginoSans-W3" w:cs="Calibri"/>
+          <w:kern w:val="0"/>
+          <w:sz w:val="24"/>
+          <w:szCs w:val="24"/>
+        </w:rPr>
+        <w:t xml:space="preserve">Hitstun – How long an enemy hit by the jutsu is stunned for. </w:t>
       </w:r>
       <w:r>
         <w:rPr>
@@ -1005,27 +790,7 @@
           <w:szCs w:val="24"/>
         </w:rPr>
         <w:lastRenderedPageBreak/>
-        <w:t xml:space="preserve">a move on a target, the character’s </w:t>
-      </w:r>
-      <w:proofErr w:type="spellStart"/>
-      <w:r>
-        <w:rPr>
-          <w:rFonts w:eastAsia="HiraginoSans-W3" w:cs="Calibri"/>
-          <w:kern w:val="0"/>
-          <w:sz w:val="24"/>
-          <w:szCs w:val="24"/>
-        </w:rPr>
-        <w:t>hitstun</w:t>
-      </w:r>
-      <w:proofErr w:type="spellEnd"/>
-      <w:r>
-        <w:rPr>
-          <w:rFonts w:eastAsia="HiraginoSans-W3" w:cs="Calibri"/>
-          <w:kern w:val="0"/>
-          <w:sz w:val="24"/>
-          <w:szCs w:val="24"/>
-        </w:rPr>
-        <w:t xml:space="preserve"> replaces the target’s cooldown.</w:t>
+        <w:t>a move on a target, the character’s hitstun replaces the target’s cooldown.</w:t>
       </w:r>
     </w:p>
     <w:p>
@@ -1274,19 +1039,8 @@
           <w:sz w:val="24"/>
           <w:szCs w:val="24"/>
         </w:rPr>
-        <w:t xml:space="preserve">Maybe should give people some sort of advantage for high </w:t>
-      </w:r>
-      <w:proofErr w:type="gramStart"/>
-      <w:r>
-        <w:rPr>
-          <w:rFonts w:eastAsia="HiraginoSans-W3" w:cs="Calibri"/>
-          <w:kern w:val="0"/>
-          <w:sz w:val="24"/>
-          <w:szCs w:val="24"/>
-        </w:rPr>
-        <w:t>ground</w:t>
-      </w:r>
-      <w:proofErr w:type="gramEnd"/>
+        <w:t>Maybe should give people some sort of advantage for high ground</w:t>
+      </w:r>
     </w:p>
     <w:p>
       <w:pPr>
@@ -1489,19 +1243,8 @@
           <w:sz w:val="24"/>
           <w:szCs w:val="24"/>
         </w:rPr>
-        <w:t xml:space="preserve">How many spaces a ninja can move in a </w:t>
-      </w:r>
-      <w:proofErr w:type="gramStart"/>
-      <w:r>
-        <w:rPr>
-          <w:rFonts w:eastAsia="HiraginoSans-W3" w:cs="Calibri"/>
-          <w:kern w:val="0"/>
-          <w:sz w:val="24"/>
-          <w:szCs w:val="24"/>
-        </w:rPr>
-        <w:t>round</w:t>
-      </w:r>
-      <w:proofErr w:type="gramEnd"/>
+        <w:t>How many spaces a ninja can move in a round</w:t>
+      </w:r>
     </w:p>
     <w:p>
       <w:pPr>
@@ -1531,19 +1274,8 @@
           <w:sz w:val="24"/>
           <w:szCs w:val="24"/>
         </w:rPr>
-        <w:t xml:space="preserve">how many actions a ninja can perform in a </w:t>
-      </w:r>
-      <w:proofErr w:type="gramStart"/>
-      <w:r>
-        <w:rPr>
-          <w:rFonts w:eastAsia="HiraginoSans-W3" w:cs="Calibri"/>
-          <w:kern w:val="0"/>
-          <w:sz w:val="24"/>
-          <w:szCs w:val="24"/>
-        </w:rPr>
-        <w:t>round</w:t>
-      </w:r>
-      <w:proofErr w:type="gramEnd"/>
+        <w:t>how many actions a ninja can perform in a round</w:t>
+      </w:r>
     </w:p>
     <w:p>
       <w:pPr>
@@ -1671,19 +1403,8 @@
           <w:sz w:val="24"/>
           <w:szCs w:val="24"/>
         </w:rPr>
-        <w:t xml:space="preserve">How good a ninja is at </w:t>
-      </w:r>
-      <w:proofErr w:type="gramStart"/>
-      <w:r>
-        <w:rPr>
-          <w:rFonts w:eastAsia="HiraginoSans-W3" w:cs="Calibri"/>
-          <w:kern w:val="0"/>
-          <w:sz w:val="24"/>
-          <w:szCs w:val="24"/>
-        </w:rPr>
-        <w:t>dodging</w:t>
-      </w:r>
-      <w:proofErr w:type="gramEnd"/>
+        <w:t>How good a ninja is at dodging</w:t>
+      </w:r>
     </w:p>
     <w:p>
       <w:pPr>
@@ -1775,19 +1496,8 @@
           <w:sz w:val="24"/>
           <w:szCs w:val="24"/>
         </w:rPr>
-        <w:t xml:space="preserve">How much a ninja can </w:t>
-      </w:r>
-      <w:proofErr w:type="gramStart"/>
-      <w:r>
-        <w:rPr>
-          <w:rFonts w:eastAsia="HiraginoSans-W3" w:cs="Calibri"/>
-          <w:kern w:val="0"/>
-          <w:sz w:val="24"/>
-          <w:szCs w:val="24"/>
-        </w:rPr>
-        <w:t>lift</w:t>
-      </w:r>
-      <w:proofErr w:type="gramEnd"/>
+        <w:t>How much a ninja can lift</w:t>
+      </w:r>
     </w:p>
     <w:p>
       <w:pPr>
@@ -1879,27 +1589,7 @@
           <w:sz w:val="24"/>
           <w:szCs w:val="24"/>
         </w:rPr>
-        <w:t xml:space="preserve">How long </w:t>
-      </w:r>
-      <w:proofErr w:type="spellStart"/>
-      <w:r>
-        <w:rPr>
-          <w:rFonts w:eastAsia="HiraginoSans-W3" w:cs="Calibri"/>
-          <w:kern w:val="0"/>
-          <w:sz w:val="24"/>
-          <w:szCs w:val="24"/>
-        </w:rPr>
-        <w:t>hitstun</w:t>
-      </w:r>
-      <w:proofErr w:type="spellEnd"/>
-      <w:r>
-        <w:rPr>
-          <w:rFonts w:eastAsia="HiraginoSans-W3" w:cs="Calibri"/>
-          <w:kern w:val="0"/>
-          <w:sz w:val="24"/>
-          <w:szCs w:val="24"/>
-        </w:rPr>
-        <w:t xml:space="preserve"> is.</w:t>
+        <w:t>How long hitstun is.</w:t>
       </w:r>
     </w:p>
     <w:p>
@@ -2059,27 +1749,7 @@
           <w:sz w:val="24"/>
           <w:szCs w:val="24"/>
         </w:rPr>
-        <w:t xml:space="preserve"> a </w:t>
-      </w:r>
-      <w:proofErr w:type="spellStart"/>
-      <w:r>
-        <w:rPr>
-          <w:rFonts w:eastAsia="HiraginoSans-W3" w:cs="Calibri"/>
-          <w:kern w:val="0"/>
-          <w:sz w:val="24"/>
-          <w:szCs w:val="24"/>
-        </w:rPr>
-        <w:t>jutsu</w:t>
-      </w:r>
-      <w:proofErr w:type="spellEnd"/>
-      <w:r>
-        <w:rPr>
-          <w:rFonts w:eastAsia="HiraginoSans-W3" w:cs="Calibri"/>
-          <w:kern w:val="0"/>
-          <w:sz w:val="24"/>
-          <w:szCs w:val="24"/>
-        </w:rPr>
-        <w:t xml:space="preserve"> a ninja has access to.</w:t>
+        <w:t xml:space="preserve"> a jutsu a ninja has access to.</w:t>
       </w:r>
     </w:p>
     <w:p>
@@ -2150,47 +1820,7 @@
           <w:sz w:val="24"/>
           <w:szCs w:val="24"/>
         </w:rPr>
-        <w:t xml:space="preserve">. Whether a </w:t>
-      </w:r>
-      <w:proofErr w:type="gramStart"/>
-      <w:r>
-        <w:rPr>
-          <w:rFonts w:eastAsia="HiraginoSans-W3" w:cs="Calibri"/>
-          <w:kern w:val="0"/>
-          <w:sz w:val="24"/>
-          <w:szCs w:val="24"/>
-        </w:rPr>
-        <w:t>ninja notices</w:t>
-      </w:r>
-      <w:proofErr w:type="gramEnd"/>
-      <w:r>
-        <w:rPr>
-          <w:rFonts w:eastAsia="HiraginoSans-W3" w:cs="Calibri"/>
-          <w:kern w:val="0"/>
-          <w:sz w:val="24"/>
-          <w:szCs w:val="24"/>
-        </w:rPr>
-        <w:t xml:space="preserve"> traps/sees through </w:t>
-      </w:r>
-      <w:proofErr w:type="spellStart"/>
-      <w:r>
-        <w:rPr>
-          <w:rFonts w:eastAsia="HiraginoSans-W3" w:cs="Calibri"/>
-          <w:kern w:val="0"/>
-          <w:sz w:val="24"/>
-          <w:szCs w:val="24"/>
-        </w:rPr>
-        <w:t>genjutsu</w:t>
-      </w:r>
-      <w:proofErr w:type="spellEnd"/>
-      <w:r>
-        <w:rPr>
-          <w:rFonts w:eastAsia="HiraginoSans-W3" w:cs="Calibri"/>
-          <w:kern w:val="0"/>
-          <w:sz w:val="24"/>
-          <w:szCs w:val="24"/>
-        </w:rPr>
-        <w:t>.</w:t>
+        <w:t>. Whether a ninja notices traps/sees through genjutsu.</w:t>
       </w:r>
     </w:p>
     <w:p>
@@ -2252,19 +1882,8 @@
           <w:sz w:val="24"/>
           <w:szCs w:val="24"/>
         </w:rPr>
-        <w:t xml:space="preserve">How much damage a ninja can take before </w:t>
-      </w:r>
-      <w:proofErr w:type="gramStart"/>
-      <w:r>
-        <w:rPr>
-          <w:rFonts w:eastAsia="HiraginoSans-W3" w:cs="Calibri"/>
-          <w:kern w:val="0"/>
-          <w:sz w:val="24"/>
-          <w:szCs w:val="24"/>
-        </w:rPr>
-        <w:t>dying</w:t>
-      </w:r>
-      <w:proofErr w:type="gramEnd"/>
+        <w:t>How much damage a ninja can take before dying</w:t>
+      </w:r>
     </w:p>
     <w:p>
       <w:pPr>
@@ -2499,19 +2118,8 @@
           <w:sz w:val="24"/>
           <w:szCs w:val="24"/>
         </w:rPr>
-        <w:t xml:space="preserve">How fast a ninja can do hand </w:t>
-      </w:r>
-      <w:proofErr w:type="gramStart"/>
-      <w:r>
-        <w:rPr>
-          <w:rFonts w:eastAsia="HiraginoSans-W3" w:cs="Calibri"/>
-          <w:kern w:val="0"/>
-          <w:sz w:val="24"/>
-          <w:szCs w:val="24"/>
-        </w:rPr>
-        <w:t>signs</w:t>
-      </w:r>
-      <w:proofErr w:type="gramEnd"/>
+        <w:t>How fast a ninja can do hand signs</w:t>
+      </w:r>
     </w:p>
     <w:p>
       <w:pPr>
@@ -2609,19 +2217,22 @@
           <w:sz w:val="24"/>
           <w:szCs w:val="24"/>
         </w:rPr>
-        <w:t xml:space="preserve"> most moves should force the character to move towards their </w:t>
-      </w:r>
-      <w:proofErr w:type="gramStart"/>
-      <w:r>
+        <w:t xml:space="preserve"> most moves should force the character to move towards their target</w:t>
+      </w:r>
+    </w:p>
+    <w:p>
+      <w:pPr>
+        <w:widowControl w:val="0"/>
+        <w:autoSpaceDE w:val="0"/>
+        <w:autoSpaceDN w:val="0"/>
+        <w:adjustRightInd w:val="0"/>
         <w:rPr>
           <w:rFonts w:eastAsia="HiraginoSans-W3" w:cs="Calibri"/>
           <w:kern w:val="1"/>
           <w:sz w:val="24"/>
           <w:szCs w:val="24"/>
         </w:rPr>
-        <w:t>target</w:t>
-      </w:r>
-      <w:proofErr w:type="gramEnd"/>
+      </w:pPr>
     </w:p>
     <w:p>
       <w:pPr>
@@ -2636,20 +2247,15 @@
           <w:szCs w:val="24"/>
         </w:rPr>
       </w:pPr>
-    </w:p>
-    <w:p>
-      <w:pPr>
-        <w:widowControl w:val="0"/>
-        <w:autoSpaceDE w:val="0"/>
-        <w:autoSpaceDN w:val="0"/>
-        <w:adjustRightInd w:val="0"/>
+      <w:r>
         <w:rPr>
           <w:rFonts w:eastAsia="HiraginoSans-W3" w:cs="Calibri"/>
           <w:kern w:val="1"/>
           <w:sz w:val="24"/>
           <w:szCs w:val="24"/>
         </w:rPr>
-      </w:pPr>
+        <w:t>Restrained – A condition prohibiting a character from moving</w:t>
+      </w:r>
       <w:r>
         <w:rPr>
           <w:rFonts w:eastAsia="HiraginoSans-W3" w:cs="Calibri"/>
@@ -2657,16 +2263,54 @@
           <w:sz w:val="24"/>
           <w:szCs w:val="24"/>
         </w:rPr>
-        <w:t>Restrained – A condition prohibiting a character from moving</w:t>
-      </w:r>
-      <w:r>
+        <w:t xml:space="preserve"> or attacking in any way. Each turn, the restrained may roll to escape restraint.</w:t>
+      </w:r>
+    </w:p>
+    <w:p>
+      <w:pPr>
+        <w:widowControl w:val="0"/>
+        <w:autoSpaceDE w:val="0"/>
+        <w:autoSpaceDN w:val="0"/>
+        <w:adjustRightInd w:val="0"/>
         <w:rPr>
           <w:rFonts w:eastAsia="HiraginoSans-W3" w:cs="Calibri"/>
           <w:kern w:val="1"/>
           <w:sz w:val="24"/>
           <w:szCs w:val="24"/>
         </w:rPr>
-        <w:t xml:space="preserve"> or attacking in any way. Each turn, the restrained may roll to escape restraint.</w:t>
+      </w:pPr>
+    </w:p>
+    <w:p>
+      <w:pPr>
+        <w:widowControl w:val="0"/>
+        <w:autoSpaceDE w:val="0"/>
+        <w:autoSpaceDN w:val="0"/>
+        <w:adjustRightInd w:val="0"/>
+        <w:rPr>
+          <w:rFonts w:eastAsia="HiraginoSans-W3" w:cs="Calibri"/>
+          <w:kern w:val="1"/>
+          <w:sz w:val="24"/>
+          <w:szCs w:val="24"/>
+        </w:rPr>
+      </w:pPr>
+      <w:r>
+        <w:rPr>
+          <w:rFonts w:eastAsia="HiraginoSans-W3" w:cs="Calibri"/>
+          <w:kern w:val="1"/>
+          <w:sz w:val="24"/>
+          <w:szCs w:val="24"/>
+        </w:rPr>
+        <w:t>IDEA: Instead of hitstun and cooldown, what if there was just delay? And EVERY hit put you into hitstun until further notice?</w:t>
+      </w:r>
+      <w:r>
+        <w:rPr>
+          <w:rFonts w:eastAsia="HiraginoSans-W3" w:cs="Calibri"/>
+          <w:kern w:val="1"/>
+          <w:sz w:val="24"/>
+          <w:szCs w:val="24"/>
+        </w:rPr>
+        <w:br/>
+        <w:t>To get out of hitstun, you as the defender roll a d10. On a d10, you get out of hitstun. Each attack gives you additional d10s to roll. The more powerful a move, the more dice the defender gets.</w:t>
       </w:r>
     </w:p>
     <w:sectPr>

</xml_diff>

<commit_message>
added stun dice to moveset
</commit_message>
<xml_diff>
--- a/MainDoc docx.docx
+++ b/MainDoc docx.docx
@@ -578,6 +578,103 @@
       <w:pPr>
         <w:widowControl w:val="0"/>
         <w:numPr>
+          <w:ilvl w:val="1"/>
+          <w:numId w:val="10"/>
+        </w:numPr>
+        <w:tabs>
+          <w:tab w:val="left" w:pos="720"/>
+        </w:tabs>
+        <w:autoSpaceDE w:val="0"/>
+        <w:autoSpaceDN w:val="0"/>
+        <w:adjustRightInd w:val="0"/>
+        <w:spacing w:after="0" w:line="240" w:lineRule="auto"/>
+        <w:rPr>
+          <w:rFonts w:eastAsia="HiraginoSans-W3" w:cs="Calibri"/>
+          <w:kern w:val="0"/>
+          <w:sz w:val="24"/>
+          <w:szCs w:val="24"/>
+        </w:rPr>
+      </w:pPr>
+      <w:r>
+        <w:rPr>
+          <w:rFonts w:eastAsia="HiraginoSans-W3" w:cs="Calibri"/>
+          <w:kern w:val="0"/>
+          <w:sz w:val="24"/>
+          <w:szCs w:val="24"/>
+        </w:rPr>
+        <w:t xml:space="preserve">When an attack hits, </w:t>
+      </w:r>
+      <w:r>
+        <w:rPr>
+          <w:rFonts w:eastAsia="HiraginoSans-W3" w:cs="Calibri"/>
+          <w:kern w:val="0"/>
+          <w:sz w:val="24"/>
+          <w:szCs w:val="24"/>
+        </w:rPr>
+        <w:t>the target of that attack must roll the number of stun dice noted under the attack’s info</w:t>
+      </w:r>
+      <w:r>
+        <w:rPr>
+          <w:rFonts w:eastAsia="HiraginoSans-W3" w:cs="Calibri"/>
+          <w:kern w:val="0"/>
+          <w:sz w:val="24"/>
+          <w:szCs w:val="24"/>
+        </w:rPr>
+        <w:t xml:space="preserve">. </w:t>
+      </w:r>
+      <w:r>
+        <w:rPr>
+          <w:rFonts w:eastAsia="HiraginoSans-W3" w:cs="Calibri"/>
+          <w:kern w:val="0"/>
+          <w:sz w:val="24"/>
+          <w:szCs w:val="24"/>
+        </w:rPr>
+        <w:t xml:space="preserve">If the target rolls less than 10, they are </w:t>
+      </w:r>
+      <w:r>
+        <w:rPr>
+          <w:rFonts w:eastAsia="HiraginoSans-W3" w:cs="Calibri"/>
+          <w:i/>
+          <w:iCs/>
+          <w:kern w:val="0"/>
+          <w:sz w:val="24"/>
+          <w:szCs w:val="24"/>
+        </w:rPr>
+        <w:t xml:space="preserve">Stunned </w:t>
+      </w:r>
+      <w:r>
+        <w:rPr>
+          <w:rFonts w:eastAsia="HiraginoSans-W3" w:cs="Calibri"/>
+          <w:kern w:val="0"/>
+          <w:sz w:val="24"/>
+          <w:szCs w:val="24"/>
+        </w:rPr>
+        <w:t>– unable to move or perform an action – for one turn. In other words, the attacker gets a free hit on them.</w:t>
+      </w:r>
+      <w:r>
+        <w:rPr>
+          <w:rFonts w:eastAsia="HiraginoSans-W3" w:cs="Calibri"/>
+          <w:kern w:val="0"/>
+          <w:sz w:val="24"/>
+          <w:szCs w:val="24"/>
+        </w:rPr>
+        <w:br/>
+      </w:r>
+      <w:r>
+        <w:rPr>
+          <w:rFonts w:eastAsia="HiraginoSans-W3" w:cs="Calibri"/>
+          <w:kern w:val="0"/>
+          <w:sz w:val="24"/>
+          <w:szCs w:val="24"/>
+        </w:rPr>
+        <w:br/>
+        <w:t>If you are stunned and the attacker hits you again – and they probably will – then you must roll the number of stun dice you rolled last time plus the number of stun dice denoted on the description of the attack that hit you. If even one of the dice you roll lands on a 10, you are immune from being stunned.</w:t>
+      </w:r>
+    </w:p>
+    <w:p>
+      <w:pPr>
+        <w:widowControl w:val="0"/>
+        <w:numPr>
           <w:ilvl w:val="0"/>
           <w:numId w:val="10"/>
         </w:numPr>
@@ -602,6 +699,7 @@
           <w:sz w:val="24"/>
           <w:szCs w:val="24"/>
         </w:rPr>
+        <w:lastRenderedPageBreak/>
         <w:t>Jutsus (ie, attacks, blocks, dodges</w:t>
       </w:r>
       <w:r>
@@ -771,17 +869,1118 @@
           <w:sz w:val="24"/>
           <w:szCs w:val="24"/>
         </w:rPr>
-        <w:t xml:space="preserve">Hitstun – How long an enemy hit by the jutsu is stunned for. </w:t>
-      </w:r>
-      <w:r>
-        <w:rPr>
-          <w:rFonts w:eastAsia="HiraginoSans-W3" w:cs="Calibri"/>
-          <w:kern w:val="0"/>
-          <w:sz w:val="24"/>
-          <w:szCs w:val="24"/>
-        </w:rPr>
-        <w:t xml:space="preserve">If a character lands </w:t>
-      </w:r>
+        <w:t xml:space="preserve">Stun Dice -- The </w:t>
+      </w:r>
+      <w:r>
+        <w:rPr>
+          <w:rFonts w:eastAsia="HiraginoSans-W3" w:cs="Calibri"/>
+          <w:kern w:val="0"/>
+          <w:sz w:val="24"/>
+          <w:szCs w:val="24"/>
+        </w:rPr>
+        <w:t>number of d10s your opponent must add to their stun dice pool if this attack hits.</w:t>
+      </w:r>
+    </w:p>
+    <w:p>
+      <w:pPr>
+        <w:widowControl w:val="0"/>
+        <w:numPr>
+          <w:ilvl w:val="1"/>
+          <w:numId w:val="10"/>
+        </w:numPr>
+        <w:tabs>
+          <w:tab w:val="left" w:pos="720"/>
+        </w:tabs>
+        <w:autoSpaceDE w:val="0"/>
+        <w:autoSpaceDN w:val="0"/>
+        <w:adjustRightInd w:val="0"/>
+        <w:spacing w:after="0" w:line="240" w:lineRule="auto"/>
+        <w:rPr>
+          <w:rFonts w:eastAsia="HiraginoSans-W3" w:cs="Calibri"/>
+          <w:kern w:val="0"/>
+          <w:sz w:val="24"/>
+          <w:szCs w:val="24"/>
+        </w:rPr>
+      </w:pPr>
+      <w:r>
+        <w:rPr>
+          <w:rFonts w:eastAsia="HiraginoSans-W3" w:cs="Calibri"/>
+          <w:kern w:val="0"/>
+          <w:sz w:val="24"/>
+          <w:szCs w:val="24"/>
+        </w:rPr>
+        <w:t xml:space="preserve">Movement – The </w:t>
+      </w:r>
+      <w:r>
+        <w:rPr>
+          <w:rFonts w:eastAsia="HiraginoSans-W3" w:cs="Calibri"/>
+          <w:kern w:val="0"/>
+          <w:sz w:val="24"/>
+          <w:szCs w:val="24"/>
+        </w:rPr>
+        <w:t xml:space="preserve">maximum </w:t>
+      </w:r>
+      <w:r>
+        <w:rPr>
+          <w:rFonts w:eastAsia="HiraginoSans-W3" w:cs="Calibri"/>
+          <w:kern w:val="0"/>
+          <w:sz w:val="24"/>
+          <w:szCs w:val="24"/>
+        </w:rPr>
+        <w:t>number of spaces the user can move right before attacking.</w:t>
+      </w:r>
+    </w:p>
+    <w:p>
+      <w:pPr>
+        <w:widowControl w:val="0"/>
+        <w:numPr>
+          <w:ilvl w:val="1"/>
+          <w:numId w:val="10"/>
+        </w:numPr>
+        <w:tabs>
+          <w:tab w:val="left" w:pos="720"/>
+        </w:tabs>
+        <w:autoSpaceDE w:val="0"/>
+        <w:autoSpaceDN w:val="0"/>
+        <w:adjustRightInd w:val="0"/>
+        <w:spacing w:after="0" w:line="240" w:lineRule="auto"/>
+        <w:rPr>
+          <w:rFonts w:eastAsia="HiraginoSans-W3" w:cs="Calibri"/>
+          <w:kern w:val="0"/>
+          <w:sz w:val="24"/>
+          <w:szCs w:val="24"/>
+        </w:rPr>
+      </w:pPr>
+      <w:r>
+        <w:rPr>
+          <w:rFonts w:eastAsia="HiraginoSans-W3" w:cs="Calibri"/>
+          <w:kern w:val="0"/>
+          <w:sz w:val="24"/>
+          <w:szCs w:val="24"/>
+        </w:rPr>
+        <w:t>Custom</w:t>
+      </w:r>
+      <w:r>
+        <w:rPr>
+          <w:rFonts w:eastAsia="HiraginoSans-W3" w:cs="Calibri"/>
+          <w:kern w:val="0"/>
+          <w:sz w:val="24"/>
+          <w:szCs w:val="24"/>
+        </w:rPr>
+        <w:t xml:space="preserve"> – </w:t>
+      </w:r>
+      <w:r>
+        <w:rPr>
+          <w:rFonts w:eastAsia="HiraginoSans-W3" w:cs="Calibri"/>
+          <w:kern w:val="0"/>
+          <w:sz w:val="24"/>
+          <w:szCs w:val="24"/>
+        </w:rPr>
+        <w:t>Describes any additional effects a move that successfully lands has.</w:t>
+      </w:r>
+    </w:p>
+    <w:p>
+      <w:pPr>
+        <w:widowControl w:val="0"/>
+        <w:numPr>
+          <w:ilvl w:val="1"/>
+          <w:numId w:val="10"/>
+        </w:numPr>
+        <w:tabs>
+          <w:tab w:val="left" w:pos="720"/>
+        </w:tabs>
+        <w:autoSpaceDE w:val="0"/>
+        <w:autoSpaceDN w:val="0"/>
+        <w:adjustRightInd w:val="0"/>
+        <w:spacing w:after="0" w:line="240" w:lineRule="auto"/>
+        <w:rPr>
+          <w:rFonts w:eastAsia="HiraginoSans-W3" w:cs="Calibri"/>
+          <w:kern w:val="0"/>
+          <w:sz w:val="24"/>
+          <w:szCs w:val="24"/>
+        </w:rPr>
+      </w:pPr>
+      <w:r>
+        <w:rPr>
+          <w:rFonts w:eastAsia="HiraginoSans-W3" w:cs="Calibri"/>
+          <w:kern w:val="0"/>
+          <w:sz w:val="24"/>
+          <w:szCs w:val="24"/>
+        </w:rPr>
+        <w:t>Chakra use</w:t>
+      </w:r>
+    </w:p>
+    <w:p>
+      <w:pPr>
+        <w:widowControl w:val="0"/>
+        <w:numPr>
+          <w:ilvl w:val="0"/>
+          <w:numId w:val="10"/>
+        </w:numPr>
+        <w:tabs>
+          <w:tab w:val="left" w:pos="720"/>
+        </w:tabs>
+        <w:autoSpaceDE w:val="0"/>
+        <w:autoSpaceDN w:val="0"/>
+        <w:adjustRightInd w:val="0"/>
+        <w:spacing w:after="0" w:line="240" w:lineRule="auto"/>
+        <w:rPr>
+          <w:rFonts w:eastAsia="HiraginoSans-W3" w:cs="Calibri"/>
+          <w:kern w:val="0"/>
+          <w:sz w:val="24"/>
+          <w:szCs w:val="24"/>
+        </w:rPr>
+      </w:pPr>
+      <w:r>
+        <w:rPr>
+          <w:rFonts w:eastAsia="HiraginoSans-W3" w:cs="Calibri"/>
+          <w:kern w:val="0"/>
+          <w:sz w:val="24"/>
+          <w:szCs w:val="24"/>
+        </w:rPr>
+        <w:t xml:space="preserve"> </w:t>
+      </w:r>
+      <w:r>
+        <w:rPr>
+          <w:rFonts w:eastAsia="HiraginoSans-W3" w:cs="Calibri"/>
+          <w:kern w:val="0"/>
+          <w:sz w:val="24"/>
+          <w:szCs w:val="24"/>
+        </w:rPr>
+        <w:t xml:space="preserve">NOTE: </w:t>
+      </w:r>
+      <w:r>
+        <w:rPr>
+          <w:rFonts w:eastAsia="HiraginoSans-W3" w:cs="Calibri"/>
+          <w:kern w:val="0"/>
+          <w:sz w:val="24"/>
+          <w:szCs w:val="24"/>
+        </w:rPr>
+        <w:t>Speed is interesting in Naruto. Some people can move faster than the human eye can track.</w:t>
+      </w:r>
+      <w:r>
+        <w:rPr>
+          <w:rFonts w:eastAsia="HiraginoSans-W3" w:cs="Calibri"/>
+          <w:kern w:val="0"/>
+          <w:sz w:val="24"/>
+          <w:szCs w:val="24"/>
+        </w:rPr>
+        <w:t xml:space="preserve"> Must account for this somehow.</w:t>
+      </w:r>
+    </w:p>
+    <w:p>
+      <w:pPr>
+        <w:widowControl w:val="0"/>
+        <w:numPr>
+          <w:ilvl w:val="0"/>
+          <w:numId w:val="10"/>
+        </w:numPr>
+        <w:tabs>
+          <w:tab w:val="left" w:pos="720"/>
+        </w:tabs>
+        <w:autoSpaceDE w:val="0"/>
+        <w:autoSpaceDN w:val="0"/>
+        <w:adjustRightInd w:val="0"/>
+        <w:spacing w:after="0" w:line="240" w:lineRule="auto"/>
+        <w:rPr>
+          <w:rFonts w:eastAsia="HiraginoSans-W3" w:cs="Calibri"/>
+          <w:kern w:val="0"/>
+          <w:sz w:val="24"/>
+          <w:szCs w:val="24"/>
+        </w:rPr>
+      </w:pPr>
+      <w:r>
+        <w:rPr>
+          <w:rFonts w:eastAsia="HiraginoSans-W3" w:cs="Calibri"/>
+          <w:kern w:val="0"/>
+          <w:sz w:val="24"/>
+          <w:szCs w:val="24"/>
+        </w:rPr>
+        <w:t>Terrain</w:t>
+      </w:r>
+    </w:p>
+    <w:p>
+      <w:pPr>
+        <w:widowControl w:val="0"/>
+        <w:numPr>
+          <w:ilvl w:val="1"/>
+          <w:numId w:val="10"/>
+        </w:numPr>
+        <w:tabs>
+          <w:tab w:val="left" w:pos="720"/>
+        </w:tabs>
+        <w:autoSpaceDE w:val="0"/>
+        <w:autoSpaceDN w:val="0"/>
+        <w:adjustRightInd w:val="0"/>
+        <w:spacing w:after="0" w:line="240" w:lineRule="auto"/>
+        <w:rPr>
+          <w:rFonts w:eastAsia="HiraginoSans-W3" w:cs="Calibri"/>
+          <w:kern w:val="0"/>
+          <w:sz w:val="24"/>
+          <w:szCs w:val="24"/>
+        </w:rPr>
+      </w:pPr>
+      <w:r>
+        <w:rPr>
+          <w:rFonts w:eastAsia="HiraginoSans-W3" w:cs="Calibri"/>
+          <w:kern w:val="0"/>
+          <w:sz w:val="24"/>
+          <w:szCs w:val="24"/>
+        </w:rPr>
+        <w:t>Maybe should give people some sort of advantage for high ground</w:t>
+      </w:r>
+    </w:p>
+    <w:p>
+      <w:pPr>
+        <w:widowControl w:val="0"/>
+        <w:numPr>
+          <w:ilvl w:val="2"/>
+          <w:numId w:val="10"/>
+        </w:numPr>
+        <w:tabs>
+          <w:tab w:val="left" w:pos="720"/>
+        </w:tabs>
+        <w:autoSpaceDE w:val="0"/>
+        <w:autoSpaceDN w:val="0"/>
+        <w:adjustRightInd w:val="0"/>
+        <w:spacing w:after="0" w:line="240" w:lineRule="auto"/>
+        <w:rPr>
+          <w:rFonts w:eastAsia="HiraginoSans-W3" w:cs="Calibri"/>
+          <w:kern w:val="0"/>
+          <w:sz w:val="24"/>
+          <w:szCs w:val="24"/>
+        </w:rPr>
+      </w:pPr>
+      <w:r>
+        <w:rPr>
+          <w:rFonts w:eastAsia="HiraginoSans-W3" w:cs="Calibri"/>
+          <w:kern w:val="0"/>
+          <w:sz w:val="24"/>
+          <w:szCs w:val="24"/>
+        </w:rPr>
+        <w:t>Projectile attacks affected by gravity get a boost to speed and power when thrown down, and a penalty to speed and power when thrown up.</w:t>
+      </w:r>
+    </w:p>
+    <w:p>
+      <w:pPr>
+        <w:widowControl w:val="0"/>
+        <w:numPr>
+          <w:ilvl w:val="0"/>
+          <w:numId w:val="10"/>
+        </w:numPr>
+        <w:tabs>
+          <w:tab w:val="left" w:pos="720"/>
+        </w:tabs>
+        <w:autoSpaceDE w:val="0"/>
+        <w:autoSpaceDN w:val="0"/>
+        <w:adjustRightInd w:val="0"/>
+        <w:spacing w:after="0" w:line="240" w:lineRule="auto"/>
+        <w:rPr>
+          <w:rFonts w:eastAsia="HiraginoSans-W3" w:cs="Calibri"/>
+          <w:kern w:val="0"/>
+          <w:sz w:val="24"/>
+          <w:szCs w:val="24"/>
+        </w:rPr>
+      </w:pPr>
+      <w:r>
+        <w:rPr>
+          <w:rFonts w:eastAsia="HiraginoSans-W3" w:cs="Calibri"/>
+          <w:kern w:val="0"/>
+          <w:sz w:val="24"/>
+          <w:szCs w:val="24"/>
+        </w:rPr>
+        <w:t>Surprise</w:t>
+      </w:r>
+    </w:p>
+    <w:p>
+      <w:pPr>
+        <w:widowControl w:val="0"/>
+        <w:numPr>
+          <w:ilvl w:val="1"/>
+          <w:numId w:val="10"/>
+        </w:numPr>
+        <w:tabs>
+          <w:tab w:val="left" w:pos="720"/>
+        </w:tabs>
+        <w:autoSpaceDE w:val="0"/>
+        <w:autoSpaceDN w:val="0"/>
+        <w:adjustRightInd w:val="0"/>
+        <w:spacing w:after="0" w:line="240" w:lineRule="auto"/>
+        <w:rPr>
+          <w:rFonts w:eastAsia="HiraginoSans-W3" w:cs="Calibri"/>
+          <w:kern w:val="0"/>
+          <w:sz w:val="24"/>
+          <w:szCs w:val="24"/>
+        </w:rPr>
+      </w:pPr>
+      <w:r>
+        <w:rPr>
+          <w:rFonts w:eastAsia="HiraginoSans-W3" w:cs="Calibri"/>
+          <w:kern w:val="0"/>
+          <w:sz w:val="24"/>
+          <w:szCs w:val="24"/>
+        </w:rPr>
+        <w:t>When a Ninja surprises their enemy, they get to take a turn for free.</w:t>
+      </w:r>
+    </w:p>
+    <w:p>
+      <w:pPr>
+        <w:widowControl w:val="0"/>
+        <w:numPr>
+          <w:ilvl w:val="0"/>
+          <w:numId w:val="10"/>
+        </w:numPr>
+        <w:tabs>
+          <w:tab w:val="left" w:pos="720"/>
+        </w:tabs>
+        <w:autoSpaceDE w:val="0"/>
+        <w:autoSpaceDN w:val="0"/>
+        <w:adjustRightInd w:val="0"/>
+        <w:spacing w:after="0" w:line="240" w:lineRule="auto"/>
+        <w:rPr>
+          <w:rFonts w:eastAsia="HiraginoSans-W3" w:cs="Calibri"/>
+          <w:kern w:val="0"/>
+          <w:sz w:val="24"/>
+          <w:szCs w:val="24"/>
+        </w:rPr>
+      </w:pPr>
+      <w:r>
+        <w:rPr>
+          <w:rFonts w:eastAsia="HiraginoSans-W3" w:cs="Calibri"/>
+          <w:kern w:val="0"/>
+          <w:sz w:val="24"/>
+          <w:szCs w:val="24"/>
+        </w:rPr>
+        <w:t>Need to account for</w:t>
+      </w:r>
+      <w:r>
+        <w:rPr>
+          <w:rFonts w:eastAsia="HiraginoSans-W3" w:cs="Calibri"/>
+          <w:kern w:val="0"/>
+          <w:sz w:val="24"/>
+          <w:szCs w:val="24"/>
+        </w:rPr>
+        <w:t xml:space="preserve"> the following stats/attributes:</w:t>
+      </w:r>
+    </w:p>
+    <w:p>
+      <w:pPr>
+        <w:widowControl w:val="0"/>
+        <w:numPr>
+          <w:ilvl w:val="1"/>
+          <w:numId w:val="10"/>
+        </w:numPr>
+        <w:tabs>
+          <w:tab w:val="left" w:pos="720"/>
+        </w:tabs>
+        <w:autoSpaceDE w:val="0"/>
+        <w:autoSpaceDN w:val="0"/>
+        <w:adjustRightInd w:val="0"/>
+        <w:spacing w:after="0" w:line="240" w:lineRule="auto"/>
+        <w:rPr>
+          <w:rFonts w:eastAsia="HiraginoSans-W3" w:cs="Calibri"/>
+          <w:kern w:val="0"/>
+          <w:sz w:val="24"/>
+          <w:szCs w:val="24"/>
+        </w:rPr>
+      </w:pPr>
+      <w:r>
+        <w:rPr>
+          <w:rFonts w:eastAsia="HiraginoSans-W3" w:cs="Calibri"/>
+          <w:kern w:val="0"/>
+          <w:sz w:val="24"/>
+          <w:szCs w:val="24"/>
+        </w:rPr>
+        <w:t>Physical speed</w:t>
+      </w:r>
+      <w:r>
+        <w:rPr>
+          <w:rFonts w:eastAsia="HiraginoSans-W3" w:cs="Calibri"/>
+          <w:kern w:val="0"/>
+          <w:sz w:val="24"/>
+          <w:szCs w:val="24"/>
+        </w:rPr>
+        <w:t>/agility</w:t>
+      </w:r>
+    </w:p>
+    <w:p>
+      <w:pPr>
+        <w:widowControl w:val="0"/>
+        <w:numPr>
+          <w:ilvl w:val="2"/>
+          <w:numId w:val="10"/>
+        </w:numPr>
+        <w:tabs>
+          <w:tab w:val="left" w:pos="720"/>
+        </w:tabs>
+        <w:autoSpaceDE w:val="0"/>
+        <w:autoSpaceDN w:val="0"/>
+        <w:adjustRightInd w:val="0"/>
+        <w:spacing w:after="0" w:line="240" w:lineRule="auto"/>
+        <w:rPr>
+          <w:rFonts w:eastAsia="HiraginoSans-W3" w:cs="Calibri"/>
+          <w:kern w:val="0"/>
+          <w:sz w:val="24"/>
+          <w:szCs w:val="24"/>
+        </w:rPr>
+      </w:pPr>
+      <w:r>
+        <w:rPr>
+          <w:rFonts w:eastAsia="HiraginoSans-W3" w:cs="Calibri"/>
+          <w:kern w:val="0"/>
+          <w:sz w:val="24"/>
+          <w:szCs w:val="24"/>
+        </w:rPr>
+        <w:t>How many spaces a ninja can move in a round</w:t>
+      </w:r>
+    </w:p>
+    <w:p>
+      <w:pPr>
+        <w:widowControl w:val="0"/>
+        <w:numPr>
+          <w:ilvl w:val="2"/>
+          <w:numId w:val="10"/>
+        </w:numPr>
+        <w:tabs>
+          <w:tab w:val="left" w:pos="720"/>
+        </w:tabs>
+        <w:autoSpaceDE w:val="0"/>
+        <w:autoSpaceDN w:val="0"/>
+        <w:adjustRightInd w:val="0"/>
+        <w:spacing w:after="0" w:line="240" w:lineRule="auto"/>
+        <w:rPr>
+          <w:rFonts w:eastAsia="HiraginoSans-W3" w:cs="Calibri"/>
+          <w:kern w:val="0"/>
+          <w:sz w:val="24"/>
+          <w:szCs w:val="24"/>
+        </w:rPr>
+      </w:pPr>
+      <w:r>
+        <w:rPr>
+          <w:rFonts w:eastAsia="HiraginoSans-W3" w:cs="Calibri"/>
+          <w:kern w:val="0"/>
+          <w:sz w:val="24"/>
+          <w:szCs w:val="24"/>
+        </w:rPr>
+        <w:t>how many actions a ninja can perform in a round</w:t>
+      </w:r>
+    </w:p>
+    <w:p>
+      <w:pPr>
+        <w:widowControl w:val="0"/>
+        <w:numPr>
+          <w:ilvl w:val="2"/>
+          <w:numId w:val="10"/>
+        </w:numPr>
+        <w:tabs>
+          <w:tab w:val="left" w:pos="720"/>
+        </w:tabs>
+        <w:autoSpaceDE w:val="0"/>
+        <w:autoSpaceDN w:val="0"/>
+        <w:adjustRightInd w:val="0"/>
+        <w:spacing w:after="0" w:line="240" w:lineRule="auto"/>
+        <w:rPr>
+          <w:rFonts w:eastAsia="HiraginoSans-W3" w:cs="Calibri"/>
+          <w:kern w:val="0"/>
+          <w:sz w:val="24"/>
+          <w:szCs w:val="24"/>
+        </w:rPr>
+      </w:pPr>
+      <w:r>
+        <w:rPr>
+          <w:rFonts w:eastAsia="HiraginoSans-W3" w:cs="Calibri"/>
+          <w:kern w:val="0"/>
+          <w:sz w:val="24"/>
+          <w:szCs w:val="24"/>
+        </w:rPr>
+        <w:t>Base speed: 15 feet (3 spaces) per half-second</w:t>
+      </w:r>
+      <w:r>
+        <w:rPr>
+          <w:rFonts w:eastAsia="HiraginoSans-W3" w:cs="Calibri"/>
+          <w:kern w:val="0"/>
+          <w:sz w:val="24"/>
+          <w:szCs w:val="24"/>
+        </w:rPr>
+        <w:t>.</w:t>
+      </w:r>
+    </w:p>
+    <w:p>
+      <w:pPr>
+        <w:widowControl w:val="0"/>
+        <w:numPr>
+          <w:ilvl w:val="2"/>
+          <w:numId w:val="10"/>
+        </w:numPr>
+        <w:tabs>
+          <w:tab w:val="left" w:pos="720"/>
+        </w:tabs>
+        <w:autoSpaceDE w:val="0"/>
+        <w:autoSpaceDN w:val="0"/>
+        <w:adjustRightInd w:val="0"/>
+        <w:spacing w:after="0" w:line="240" w:lineRule="auto"/>
+        <w:rPr>
+          <w:rFonts w:eastAsia="HiraginoSans-W3" w:cs="Calibri"/>
+          <w:kern w:val="0"/>
+          <w:sz w:val="24"/>
+          <w:szCs w:val="24"/>
+        </w:rPr>
+      </w:pPr>
+      <w:r>
+        <w:rPr>
+          <w:rFonts w:eastAsia="HiraginoSans-W3" w:cs="Calibri"/>
+          <w:kern w:val="0"/>
+          <w:sz w:val="24"/>
+          <w:szCs w:val="24"/>
+        </w:rPr>
+        <w:t xml:space="preserve">Numerical speed </w:t>
+      </w:r>
+      <w:r>
+        <w:rPr>
+          <w:rFonts w:eastAsia="HiraginoSans-W3" w:cs="Calibri"/>
+          <w:kern w:val="0"/>
+          <w:sz w:val="24"/>
+          <w:szCs w:val="24"/>
+        </w:rPr>
+        <w:t>adds to</w:t>
+      </w:r>
+      <w:r>
+        <w:rPr>
+          <w:rFonts w:eastAsia="HiraginoSans-W3" w:cs="Calibri"/>
+          <w:kern w:val="0"/>
+          <w:sz w:val="24"/>
+          <w:szCs w:val="24"/>
+        </w:rPr>
+        <w:t xml:space="preserve"> how many spaces one can move</w:t>
+      </w:r>
+      <w:r>
+        <w:rPr>
+          <w:rFonts w:eastAsia="HiraginoSans-W3" w:cs="Calibri"/>
+          <w:kern w:val="0"/>
+          <w:sz w:val="24"/>
+          <w:szCs w:val="24"/>
+        </w:rPr>
+        <w:t>, subtracts from each move’s delay and cooldown.</w:t>
+      </w:r>
+    </w:p>
+    <w:p>
+      <w:pPr>
+        <w:widowControl w:val="0"/>
+        <w:numPr>
+          <w:ilvl w:val="2"/>
+          <w:numId w:val="10"/>
+        </w:numPr>
+        <w:tabs>
+          <w:tab w:val="left" w:pos="720"/>
+        </w:tabs>
+        <w:autoSpaceDE w:val="0"/>
+        <w:autoSpaceDN w:val="0"/>
+        <w:adjustRightInd w:val="0"/>
+        <w:spacing w:after="0" w:line="240" w:lineRule="auto"/>
+        <w:rPr>
+          <w:rFonts w:eastAsia="HiraginoSans-W3" w:cs="Calibri"/>
+          <w:kern w:val="0"/>
+          <w:sz w:val="24"/>
+          <w:szCs w:val="24"/>
+        </w:rPr>
+      </w:pPr>
+      <w:r>
+        <w:rPr>
+          <w:rFonts w:eastAsia="HiraginoSans-W3" w:cs="Calibri"/>
+          <w:kern w:val="0"/>
+          <w:sz w:val="24"/>
+          <w:szCs w:val="24"/>
+        </w:rPr>
+        <w:t>How good a ninja is at dodging</w:t>
+      </w:r>
+    </w:p>
+    <w:p>
+      <w:pPr>
+        <w:widowControl w:val="0"/>
+        <w:numPr>
+          <w:ilvl w:val="1"/>
+          <w:numId w:val="10"/>
+        </w:numPr>
+        <w:tabs>
+          <w:tab w:val="left" w:pos="720"/>
+        </w:tabs>
+        <w:autoSpaceDE w:val="0"/>
+        <w:autoSpaceDN w:val="0"/>
+        <w:adjustRightInd w:val="0"/>
+        <w:spacing w:after="0" w:line="240" w:lineRule="auto"/>
+        <w:rPr>
+          <w:rFonts w:eastAsia="HiraginoSans-W3" w:cs="Calibri"/>
+          <w:kern w:val="0"/>
+          <w:sz w:val="24"/>
+          <w:szCs w:val="24"/>
+        </w:rPr>
+      </w:pPr>
+      <w:r>
+        <w:rPr>
+          <w:rFonts w:eastAsia="HiraginoSans-W3" w:cs="Calibri"/>
+          <w:kern w:val="0"/>
+          <w:sz w:val="24"/>
+          <w:szCs w:val="24"/>
+        </w:rPr>
+        <w:t>Physical strength</w:t>
+      </w:r>
+    </w:p>
+    <w:p>
+      <w:pPr>
+        <w:widowControl w:val="0"/>
+        <w:numPr>
+          <w:ilvl w:val="2"/>
+          <w:numId w:val="10"/>
+        </w:numPr>
+        <w:tabs>
+          <w:tab w:val="left" w:pos="720"/>
+        </w:tabs>
+        <w:autoSpaceDE w:val="0"/>
+        <w:autoSpaceDN w:val="0"/>
+        <w:adjustRightInd w:val="0"/>
+        <w:spacing w:after="0" w:line="240" w:lineRule="auto"/>
+        <w:rPr>
+          <w:rFonts w:eastAsia="HiraginoSans-W3" w:cs="Calibri"/>
+          <w:kern w:val="0"/>
+          <w:sz w:val="24"/>
+          <w:szCs w:val="24"/>
+        </w:rPr>
+      </w:pPr>
+      <w:r>
+        <w:rPr>
+          <w:rFonts w:eastAsia="HiraginoSans-W3" w:cs="Calibri"/>
+          <w:kern w:val="0"/>
+          <w:sz w:val="24"/>
+          <w:szCs w:val="24"/>
+        </w:rPr>
+        <w:t>How much damage a physical attack does</w:t>
+      </w:r>
+    </w:p>
+    <w:p>
+      <w:pPr>
+        <w:widowControl w:val="0"/>
+        <w:numPr>
+          <w:ilvl w:val="2"/>
+          <w:numId w:val="10"/>
+        </w:numPr>
+        <w:tabs>
+          <w:tab w:val="left" w:pos="720"/>
+        </w:tabs>
+        <w:autoSpaceDE w:val="0"/>
+        <w:autoSpaceDN w:val="0"/>
+        <w:adjustRightInd w:val="0"/>
+        <w:spacing w:after="0" w:line="240" w:lineRule="auto"/>
+        <w:rPr>
+          <w:rFonts w:eastAsia="HiraginoSans-W3" w:cs="Calibri"/>
+          <w:kern w:val="0"/>
+          <w:sz w:val="24"/>
+          <w:szCs w:val="24"/>
+        </w:rPr>
+      </w:pPr>
+      <w:r>
+        <w:rPr>
+          <w:rFonts w:eastAsia="HiraginoSans-W3" w:cs="Calibri"/>
+          <w:kern w:val="0"/>
+          <w:sz w:val="24"/>
+          <w:szCs w:val="24"/>
+        </w:rPr>
+        <w:t>How much a ninja can lift</w:t>
+      </w:r>
+    </w:p>
+    <w:p>
+      <w:pPr>
+        <w:widowControl w:val="0"/>
+        <w:numPr>
+          <w:ilvl w:val="2"/>
+          <w:numId w:val="10"/>
+        </w:numPr>
+        <w:tabs>
+          <w:tab w:val="left" w:pos="720"/>
+        </w:tabs>
+        <w:autoSpaceDE w:val="0"/>
+        <w:autoSpaceDN w:val="0"/>
+        <w:adjustRightInd w:val="0"/>
+        <w:spacing w:after="0" w:line="240" w:lineRule="auto"/>
+        <w:rPr>
+          <w:rFonts w:eastAsia="HiraginoSans-W3" w:cs="Calibri"/>
+          <w:kern w:val="0"/>
+          <w:sz w:val="24"/>
+          <w:szCs w:val="24"/>
+        </w:rPr>
+      </w:pPr>
+      <w:r>
+        <w:rPr>
+          <w:rFonts w:eastAsia="HiraginoSans-W3" w:cs="Calibri"/>
+          <w:kern w:val="0"/>
+          <w:sz w:val="24"/>
+          <w:szCs w:val="24"/>
+        </w:rPr>
+        <w:t>Whether a ninja can break through certain defenses</w:t>
+      </w:r>
+    </w:p>
+    <w:p>
+      <w:pPr>
+        <w:widowControl w:val="0"/>
+        <w:numPr>
+          <w:ilvl w:val="2"/>
+          <w:numId w:val="10"/>
+        </w:numPr>
+        <w:tabs>
+          <w:tab w:val="left" w:pos="720"/>
+        </w:tabs>
+        <w:autoSpaceDE w:val="0"/>
+        <w:autoSpaceDN w:val="0"/>
+        <w:adjustRightInd w:val="0"/>
+        <w:spacing w:after="0" w:line="240" w:lineRule="auto"/>
+        <w:rPr>
+          <w:rFonts w:eastAsia="HiraginoSans-W3" w:cs="Calibri"/>
+          <w:kern w:val="0"/>
+          <w:sz w:val="24"/>
+          <w:szCs w:val="24"/>
+        </w:rPr>
+      </w:pPr>
+      <w:r>
+        <w:rPr>
+          <w:rFonts w:eastAsia="HiraginoSans-W3" w:cs="Calibri"/>
+          <w:kern w:val="0"/>
+          <w:sz w:val="24"/>
+          <w:szCs w:val="24"/>
+        </w:rPr>
+        <w:t>How hard a ninja’s physical defenses are to penetrate.</w:t>
+      </w:r>
+    </w:p>
+    <w:p>
+      <w:pPr>
+        <w:widowControl w:val="0"/>
+        <w:numPr>
+          <w:ilvl w:val="1"/>
+          <w:numId w:val="10"/>
+        </w:numPr>
+        <w:tabs>
+          <w:tab w:val="left" w:pos="720"/>
+        </w:tabs>
+        <w:autoSpaceDE w:val="0"/>
+        <w:autoSpaceDN w:val="0"/>
+        <w:adjustRightInd w:val="0"/>
+        <w:spacing w:after="0" w:line="240" w:lineRule="auto"/>
+        <w:rPr>
+          <w:rFonts w:eastAsia="HiraginoSans-W3" w:cs="Calibri"/>
+          <w:kern w:val="0"/>
+          <w:sz w:val="24"/>
+          <w:szCs w:val="24"/>
+        </w:rPr>
+      </w:pPr>
+      <w:r>
+        <w:rPr>
+          <w:rFonts w:eastAsia="HiraginoSans-W3" w:cs="Calibri"/>
+          <w:kern w:val="0"/>
+          <w:sz w:val="24"/>
+          <w:szCs w:val="24"/>
+        </w:rPr>
+        <w:t>Chakra levels</w:t>
+      </w:r>
+    </w:p>
+    <w:p>
+      <w:pPr>
+        <w:widowControl w:val="0"/>
+        <w:numPr>
+          <w:ilvl w:val="2"/>
+          <w:numId w:val="10"/>
+        </w:numPr>
+        <w:tabs>
+          <w:tab w:val="left" w:pos="720"/>
+        </w:tabs>
+        <w:autoSpaceDE w:val="0"/>
+        <w:autoSpaceDN w:val="0"/>
+        <w:adjustRightInd w:val="0"/>
+        <w:spacing w:after="0" w:line="240" w:lineRule="auto"/>
+        <w:rPr>
+          <w:rFonts w:eastAsia="HiraginoSans-W3" w:cs="Calibri"/>
+          <w:kern w:val="0"/>
+          <w:sz w:val="24"/>
+          <w:szCs w:val="24"/>
+        </w:rPr>
+      </w:pPr>
+      <w:r>
+        <w:rPr>
+          <w:rFonts w:eastAsia="HiraginoSans-W3" w:cs="Calibri"/>
+          <w:kern w:val="0"/>
+          <w:sz w:val="24"/>
+          <w:szCs w:val="24"/>
+        </w:rPr>
+        <w:t xml:space="preserve">How much chakra a ninja has </w:t>
+      </w:r>
+      <w:r>
+        <w:rPr>
+          <w:rFonts w:eastAsia="HiraginoSans-W3" w:cs="Calibri"/>
+          <w:kern w:val="0"/>
+          <w:sz w:val="24"/>
+          <w:szCs w:val="24"/>
+        </w:rPr>
+        <w:t xml:space="preserve">available </w:t>
+      </w:r>
+      <w:r>
+        <w:rPr>
+          <w:rFonts w:eastAsia="HiraginoSans-W3" w:cs="Calibri"/>
+          <w:kern w:val="0"/>
+          <w:sz w:val="24"/>
+          <w:szCs w:val="24"/>
+        </w:rPr>
+        <w:t>to expend.</w:t>
+      </w:r>
+    </w:p>
+    <w:p>
+      <w:pPr>
+        <w:widowControl w:val="0"/>
+        <w:numPr>
+          <w:ilvl w:val="1"/>
+          <w:numId w:val="10"/>
+        </w:numPr>
+        <w:tabs>
+          <w:tab w:val="left" w:pos="720"/>
+        </w:tabs>
+        <w:autoSpaceDE w:val="0"/>
+        <w:autoSpaceDN w:val="0"/>
+        <w:adjustRightInd w:val="0"/>
+        <w:spacing w:after="0" w:line="240" w:lineRule="auto"/>
+        <w:rPr>
+          <w:rFonts w:eastAsia="HiraginoSans-W3" w:cs="Calibri"/>
+          <w:kern w:val="0"/>
+          <w:sz w:val="24"/>
+          <w:szCs w:val="24"/>
+        </w:rPr>
+      </w:pPr>
+      <w:r>
+        <w:rPr>
+          <w:rFonts w:eastAsia="HiraginoSans-W3" w:cs="Calibri"/>
+          <w:kern w:val="0"/>
+          <w:sz w:val="24"/>
+          <w:szCs w:val="24"/>
+        </w:rPr>
+        <w:t>Chakra control</w:t>
+      </w:r>
+    </w:p>
+    <w:p>
+      <w:pPr>
+        <w:widowControl w:val="0"/>
+        <w:numPr>
+          <w:ilvl w:val="2"/>
+          <w:numId w:val="10"/>
+        </w:numPr>
+        <w:tabs>
+          <w:tab w:val="left" w:pos="720"/>
+        </w:tabs>
+        <w:autoSpaceDE w:val="0"/>
+        <w:autoSpaceDN w:val="0"/>
+        <w:adjustRightInd w:val="0"/>
+        <w:spacing w:after="0" w:line="240" w:lineRule="auto"/>
+        <w:rPr>
+          <w:rFonts w:eastAsia="HiraginoSans-W3" w:cs="Calibri"/>
+          <w:kern w:val="0"/>
+          <w:sz w:val="24"/>
+          <w:szCs w:val="24"/>
+        </w:rPr>
+      </w:pPr>
+      <w:r>
+        <w:rPr>
+          <w:rFonts w:eastAsia="HiraginoSans-W3" w:cs="Calibri"/>
+          <w:kern w:val="0"/>
+          <w:sz w:val="24"/>
+          <w:szCs w:val="24"/>
+        </w:rPr>
+        <w:t>How difficult or complex</w:t>
+      </w:r>
+      <w:r>
+        <w:rPr>
+          <w:rFonts w:eastAsia="HiraginoSans-W3" w:cs="Calibri"/>
+          <w:kern w:val="0"/>
+          <w:sz w:val="24"/>
+          <w:szCs w:val="24"/>
+        </w:rPr>
+        <w:t xml:space="preserve"> of</w:t>
+      </w:r>
+      <w:r>
+        <w:rPr>
+          <w:rFonts w:eastAsia="HiraginoSans-W3" w:cs="Calibri"/>
+          <w:kern w:val="0"/>
+          <w:sz w:val="24"/>
+          <w:szCs w:val="24"/>
+        </w:rPr>
+        <w:t xml:space="preserve"> a jutsu a ninja has access to.</w:t>
+      </w:r>
+    </w:p>
+    <w:p>
+      <w:pPr>
+        <w:widowControl w:val="0"/>
+        <w:numPr>
+          <w:ilvl w:val="1"/>
+          <w:numId w:val="10"/>
+        </w:numPr>
+        <w:tabs>
+          <w:tab w:val="left" w:pos="720"/>
+        </w:tabs>
+        <w:autoSpaceDE w:val="0"/>
+        <w:autoSpaceDN w:val="0"/>
+        <w:adjustRightInd w:val="0"/>
+        <w:spacing w:after="0" w:line="240" w:lineRule="auto"/>
+        <w:rPr>
+          <w:rFonts w:eastAsia="HiraginoSans-W3" w:cs="Calibri"/>
+          <w:kern w:val="0"/>
+          <w:sz w:val="24"/>
+          <w:szCs w:val="24"/>
+        </w:rPr>
+      </w:pPr>
+      <w:r>
+        <w:rPr>
+          <w:rFonts w:eastAsia="HiraginoSans-W3" w:cs="Calibri"/>
+          <w:kern w:val="0"/>
+          <w:sz w:val="24"/>
+          <w:szCs w:val="24"/>
+        </w:rPr>
+        <w:t>Perception</w:t>
+      </w:r>
+    </w:p>
+    <w:p>
+      <w:pPr>
+        <w:widowControl w:val="0"/>
+        <w:numPr>
+          <w:ilvl w:val="2"/>
+          <w:numId w:val="10"/>
+        </w:numPr>
+        <w:tabs>
+          <w:tab w:val="left" w:pos="720"/>
+        </w:tabs>
+        <w:autoSpaceDE w:val="0"/>
+        <w:autoSpaceDN w:val="0"/>
+        <w:adjustRightInd w:val="0"/>
+        <w:spacing w:after="0" w:line="240" w:lineRule="auto"/>
+        <w:rPr>
+          <w:rFonts w:eastAsia="HiraginoSans-W3" w:cs="Calibri"/>
+          <w:kern w:val="0"/>
+          <w:sz w:val="24"/>
+          <w:szCs w:val="24"/>
+        </w:rPr>
+      </w:pPr>
+      <w:r>
+        <w:rPr>
+          <w:rFonts w:eastAsia="HiraginoSans-W3" w:cs="Calibri"/>
+          <w:kern w:val="0"/>
+          <w:sz w:val="24"/>
+          <w:szCs w:val="24"/>
+        </w:rPr>
+        <w:t>How fast an object a ninja can track</w:t>
+      </w:r>
+      <w:r>
+        <w:rPr>
+          <w:rFonts w:eastAsia="HiraginoSans-W3" w:cs="Calibri"/>
+          <w:kern w:val="0"/>
+          <w:sz w:val="24"/>
+          <w:szCs w:val="24"/>
+        </w:rPr>
+        <w:t xml:space="preserve">. Whether a ninja </w:t>
+      </w:r>
+    </w:p>
+    <w:p>
+      <w:pPr>
+        <w:widowControl w:val="0"/>
+        <w:numPr>
+          <w:ilvl w:val="3"/>
+          <w:numId w:val="10"/>
+        </w:numPr>
+        <w:tabs>
+          <w:tab w:val="left" w:pos="720"/>
+        </w:tabs>
+        <w:autoSpaceDE w:val="0"/>
+        <w:autoSpaceDN w:val="0"/>
+        <w:adjustRightInd w:val="0"/>
+        <w:spacing w:after="0" w:line="240" w:lineRule="auto"/>
+        <w:rPr>
+          <w:rFonts w:eastAsia="HiraginoSans-W3" w:cs="Calibri"/>
+          <w:kern w:val="0"/>
+          <w:sz w:val="24"/>
+          <w:szCs w:val="24"/>
+        </w:rPr>
+      </w:pPr>
+      <w:r>
+        <w:rPr>
+          <w:rFonts w:eastAsia="HiraginoSans-W3" w:cs="Calibri"/>
+          <w:kern w:val="0"/>
+          <w:sz w:val="24"/>
+          <w:szCs w:val="24"/>
+        </w:rPr>
+        <w:t>notices traps</w:t>
+      </w:r>
+      <w:r>
+        <w:rPr>
+          <w:rFonts w:eastAsia="HiraginoSans-W3" w:cs="Calibri"/>
+          <w:kern w:val="0"/>
+          <w:sz w:val="24"/>
+          <w:szCs w:val="24"/>
+        </w:rPr>
+        <w:t xml:space="preserve">, </w:t>
+      </w:r>
+    </w:p>
+    <w:p>
+      <w:pPr>
+        <w:widowControl w:val="0"/>
+        <w:numPr>
+          <w:ilvl w:val="3"/>
+          <w:numId w:val="10"/>
+        </w:numPr>
+        <w:tabs>
+          <w:tab w:val="left" w:pos="720"/>
+        </w:tabs>
+        <w:autoSpaceDE w:val="0"/>
+        <w:autoSpaceDN w:val="0"/>
+        <w:adjustRightInd w:val="0"/>
+        <w:spacing w:after="0" w:line="240" w:lineRule="auto"/>
+        <w:rPr>
+          <w:rFonts w:eastAsia="HiraginoSans-W3" w:cs="Calibri"/>
+          <w:kern w:val="0"/>
+          <w:sz w:val="24"/>
+          <w:szCs w:val="24"/>
+        </w:rPr>
+      </w:pPr>
+      <w:r>
+        <w:rPr>
+          <w:rFonts w:eastAsia="HiraginoSans-W3" w:cs="Calibri"/>
+          <w:kern w:val="0"/>
+          <w:sz w:val="24"/>
+          <w:szCs w:val="24"/>
+        </w:rPr>
+        <w:t>sees through genjutsu</w:t>
+      </w:r>
+      <w:r>
+        <w:rPr>
+          <w:rFonts w:eastAsia="HiraginoSans-W3" w:cs="Calibri"/>
+          <w:kern w:val="0"/>
+          <w:sz w:val="24"/>
+          <w:szCs w:val="24"/>
+        </w:rPr>
+        <w:t xml:space="preserve">, </w:t>
+      </w:r>
+    </w:p>
+    <w:p>
+      <w:pPr>
+        <w:widowControl w:val="0"/>
+        <w:numPr>
+          <w:ilvl w:val="3"/>
+          <w:numId w:val="10"/>
+        </w:numPr>
+        <w:tabs>
+          <w:tab w:val="left" w:pos="720"/>
+        </w:tabs>
+        <w:autoSpaceDE w:val="0"/>
+        <w:autoSpaceDN w:val="0"/>
+        <w:adjustRightInd w:val="0"/>
+        <w:spacing w:after="0" w:line="240" w:lineRule="auto"/>
+        <w:rPr>
+          <w:rFonts w:eastAsia="HiraginoSans-W3" w:cs="Calibri"/>
+          <w:kern w:val="0"/>
+          <w:sz w:val="24"/>
+          <w:szCs w:val="24"/>
+        </w:rPr>
+      </w:pPr>
       <w:r>
         <w:rPr>
           <w:rFonts w:eastAsia="HiraginoSans-W3" w:cs="Calibri"/>
@@ -790,7 +1989,38 @@
           <w:szCs w:val="24"/>
         </w:rPr>
         <w:lastRenderedPageBreak/>
-        <w:t>a move on a target, the character’s hitstun replaces the target’s cooldown.</w:t>
+        <w:t>detects a hidden ninja?</w:t>
+      </w:r>
+    </w:p>
+    <w:p>
+      <w:pPr>
+        <w:widowControl w:val="0"/>
+        <w:numPr>
+          <w:ilvl w:val="3"/>
+          <w:numId w:val="10"/>
+        </w:numPr>
+        <w:tabs>
+          <w:tab w:val="left" w:pos="720"/>
+        </w:tabs>
+        <w:autoSpaceDE w:val="0"/>
+        <w:autoSpaceDN w:val="0"/>
+        <w:adjustRightInd w:val="0"/>
+        <w:spacing w:after="0" w:line="240" w:lineRule="auto"/>
+        <w:rPr>
+          <w:rFonts w:eastAsia="HiraginoSans-W3" w:cs="Calibri"/>
+          <w:kern w:val="0"/>
+          <w:sz w:val="24"/>
+          <w:szCs w:val="24"/>
+        </w:rPr>
+      </w:pPr>
+      <w:r>
+        <w:rPr>
+          <w:rFonts w:eastAsia="HiraginoSans-W3" w:cs="Calibri"/>
+          <w:kern w:val="0"/>
+          <w:sz w:val="24"/>
+          <w:szCs w:val="24"/>
+        </w:rPr>
+        <w:t>detects a projectile thrown from hiding,</w:t>
       </w:r>
     </w:p>
     <w:p>
@@ -821,25 +2051,38 @@
           <w:sz w:val="24"/>
           <w:szCs w:val="24"/>
         </w:rPr>
-        <w:t xml:space="preserve">Movement – The </w:t>
-      </w:r>
-      <w:r>
-        <w:rPr>
-          <w:rFonts w:eastAsia="HiraginoSans-W3" w:cs="Calibri"/>
-          <w:kern w:val="0"/>
-          <w:sz w:val="24"/>
-          <w:szCs w:val="24"/>
-        </w:rPr>
-        <w:t xml:space="preserve">maximum </w:t>
-      </w:r>
-      <w:r>
-        <w:rPr>
-          <w:rFonts w:eastAsia="HiraginoSans-W3" w:cs="Calibri"/>
-          <w:kern w:val="0"/>
-          <w:sz w:val="24"/>
-          <w:szCs w:val="24"/>
-        </w:rPr>
-        <w:t>number of spaces the user can move right before attacking.</w:t>
+        <w:t>Health</w:t>
+      </w:r>
+    </w:p>
+    <w:p>
+      <w:pPr>
+        <w:widowControl w:val="0"/>
+        <w:numPr>
+          <w:ilvl w:val="2"/>
+          <w:numId w:val="10"/>
+        </w:numPr>
+        <w:tabs>
+          <w:tab w:val="left" w:pos="720"/>
+        </w:tabs>
+        <w:autoSpaceDE w:val="0"/>
+        <w:autoSpaceDN w:val="0"/>
+        <w:adjustRightInd w:val="0"/>
+        <w:spacing w:after="0" w:line="240" w:lineRule="auto"/>
+        <w:rPr>
+          <w:rFonts w:eastAsia="HiraginoSans-W3" w:cs="Calibri"/>
+          <w:kern w:val="0"/>
+          <w:sz w:val="24"/>
+          <w:szCs w:val="24"/>
+        </w:rPr>
+      </w:pPr>
+      <w:r>
+        <w:rPr>
+          <w:rFonts w:eastAsia="HiraginoSans-W3" w:cs="Calibri"/>
+          <w:kern w:val="0"/>
+          <w:sz w:val="24"/>
+          <w:szCs w:val="24"/>
+        </w:rPr>
+        <w:t>How much damage a ninja can take before dying</w:t>
       </w:r>
     </w:p>
     <w:p>
@@ -870,176 +2113,7 @@
           <w:sz w:val="24"/>
           <w:szCs w:val="24"/>
         </w:rPr>
-        <w:t>Custom</w:t>
-      </w:r>
-      <w:r>
-        <w:rPr>
-          <w:rFonts w:eastAsia="HiraginoSans-W3" w:cs="Calibri"/>
-          <w:kern w:val="0"/>
-          <w:sz w:val="24"/>
-          <w:szCs w:val="24"/>
-        </w:rPr>
-        <w:t xml:space="preserve"> – </w:t>
-      </w:r>
-      <w:r>
-        <w:rPr>
-          <w:rFonts w:eastAsia="HiraginoSans-W3" w:cs="Calibri"/>
-          <w:kern w:val="0"/>
-          <w:sz w:val="24"/>
-          <w:szCs w:val="24"/>
-        </w:rPr>
-        <w:t>Describes any additional effects a move that successfully lands has.</w:t>
-      </w:r>
-    </w:p>
-    <w:p>
-      <w:pPr>
-        <w:widowControl w:val="0"/>
-        <w:numPr>
-          <w:ilvl w:val="1"/>
-          <w:numId w:val="10"/>
-        </w:numPr>
-        <w:tabs>
-          <w:tab w:val="left" w:pos="720"/>
-        </w:tabs>
-        <w:autoSpaceDE w:val="0"/>
-        <w:autoSpaceDN w:val="0"/>
-        <w:adjustRightInd w:val="0"/>
-        <w:spacing w:after="0" w:line="240" w:lineRule="auto"/>
-        <w:rPr>
-          <w:rFonts w:eastAsia="HiraginoSans-W3" w:cs="Calibri"/>
-          <w:kern w:val="0"/>
-          <w:sz w:val="24"/>
-          <w:szCs w:val="24"/>
-        </w:rPr>
-      </w:pPr>
-      <w:r>
-        <w:rPr>
-          <w:rFonts w:eastAsia="HiraginoSans-W3" w:cs="Calibri"/>
-          <w:kern w:val="0"/>
-          <w:sz w:val="24"/>
-          <w:szCs w:val="24"/>
-        </w:rPr>
-        <w:t>Chakra use</w:t>
-      </w:r>
-    </w:p>
-    <w:p>
-      <w:pPr>
-        <w:widowControl w:val="0"/>
-        <w:numPr>
-          <w:ilvl w:val="0"/>
-          <w:numId w:val="10"/>
-        </w:numPr>
-        <w:tabs>
-          <w:tab w:val="left" w:pos="720"/>
-        </w:tabs>
-        <w:autoSpaceDE w:val="0"/>
-        <w:autoSpaceDN w:val="0"/>
-        <w:adjustRightInd w:val="0"/>
-        <w:spacing w:after="0" w:line="240" w:lineRule="auto"/>
-        <w:rPr>
-          <w:rFonts w:eastAsia="HiraginoSans-W3" w:cs="Calibri"/>
-          <w:kern w:val="0"/>
-          <w:sz w:val="24"/>
-          <w:szCs w:val="24"/>
-        </w:rPr>
-      </w:pPr>
-      <w:r>
-        <w:rPr>
-          <w:rFonts w:eastAsia="HiraginoSans-W3" w:cs="Calibri"/>
-          <w:kern w:val="0"/>
-          <w:sz w:val="24"/>
-          <w:szCs w:val="24"/>
-        </w:rPr>
-        <w:t xml:space="preserve"> </w:t>
-      </w:r>
-      <w:r>
-        <w:rPr>
-          <w:rFonts w:eastAsia="HiraginoSans-W3" w:cs="Calibri"/>
-          <w:kern w:val="0"/>
-          <w:sz w:val="24"/>
-          <w:szCs w:val="24"/>
-        </w:rPr>
-        <w:t xml:space="preserve">NOTE: </w:t>
-      </w:r>
-      <w:r>
-        <w:rPr>
-          <w:rFonts w:eastAsia="HiraginoSans-W3" w:cs="Calibri"/>
-          <w:kern w:val="0"/>
-          <w:sz w:val="24"/>
-          <w:szCs w:val="24"/>
-        </w:rPr>
-        <w:t>Speed is interesting in Naruto. Some people can move faster than the human eye can track.</w:t>
-      </w:r>
-      <w:r>
-        <w:rPr>
-          <w:rFonts w:eastAsia="HiraginoSans-W3" w:cs="Calibri"/>
-          <w:kern w:val="0"/>
-          <w:sz w:val="24"/>
-          <w:szCs w:val="24"/>
-        </w:rPr>
-        <w:t xml:space="preserve"> Must account for this somehow.</w:t>
-      </w:r>
-    </w:p>
-    <w:p>
-      <w:pPr>
-        <w:widowControl w:val="0"/>
-        <w:numPr>
-          <w:ilvl w:val="0"/>
-          <w:numId w:val="10"/>
-        </w:numPr>
-        <w:tabs>
-          <w:tab w:val="left" w:pos="720"/>
-        </w:tabs>
-        <w:autoSpaceDE w:val="0"/>
-        <w:autoSpaceDN w:val="0"/>
-        <w:adjustRightInd w:val="0"/>
-        <w:spacing w:after="0" w:line="240" w:lineRule="auto"/>
-        <w:rPr>
-          <w:rFonts w:eastAsia="HiraginoSans-W3" w:cs="Calibri"/>
-          <w:kern w:val="0"/>
-          <w:sz w:val="24"/>
-          <w:szCs w:val="24"/>
-        </w:rPr>
-      </w:pPr>
-      <w:r>
-        <w:rPr>
-          <w:rFonts w:eastAsia="HiraginoSans-W3" w:cs="Calibri"/>
-          <w:kern w:val="0"/>
-          <w:sz w:val="24"/>
-          <w:szCs w:val="24"/>
-        </w:rPr>
-        <w:t>Terrain</w:t>
-      </w:r>
-    </w:p>
-    <w:p>
-      <w:pPr>
-        <w:widowControl w:val="0"/>
-        <w:numPr>
-          <w:ilvl w:val="1"/>
-          <w:numId w:val="10"/>
-        </w:numPr>
-        <w:tabs>
-          <w:tab w:val="left" w:pos="720"/>
-        </w:tabs>
-        <w:autoSpaceDE w:val="0"/>
-        <w:autoSpaceDN w:val="0"/>
-        <w:adjustRightInd w:val="0"/>
-        <w:spacing w:after="0" w:line="240" w:lineRule="auto"/>
-        <w:rPr>
-          <w:rFonts w:eastAsia="HiraginoSans-W3" w:cs="Calibri"/>
-          <w:kern w:val="0"/>
-          <w:sz w:val="24"/>
-          <w:szCs w:val="24"/>
-        </w:rPr>
-      </w:pPr>
-      <w:r>
-        <w:rPr>
-          <w:rFonts w:eastAsia="HiraginoSans-W3" w:cs="Calibri"/>
-          <w:kern w:val="0"/>
-          <w:sz w:val="24"/>
-          <w:szCs w:val="24"/>
-        </w:rPr>
-        <w:t>Maybe should give people some sort of advantage for high ground</w:t>
+        <w:t>Spirit</w:t>
       </w:r>
     </w:p>
     <w:p>
@@ -1070,880 +2144,6 @@
           <w:sz w:val="24"/>
           <w:szCs w:val="24"/>
         </w:rPr>
-        <w:t>Projectile attacks affected by gravity get a boost to speed and power when thrown down, and a penalty to speed and power when thrown up.</w:t>
-      </w:r>
-    </w:p>
-    <w:p>
-      <w:pPr>
-        <w:widowControl w:val="0"/>
-        <w:numPr>
-          <w:ilvl w:val="0"/>
-          <w:numId w:val="10"/>
-        </w:numPr>
-        <w:tabs>
-          <w:tab w:val="left" w:pos="720"/>
-        </w:tabs>
-        <w:autoSpaceDE w:val="0"/>
-        <w:autoSpaceDN w:val="0"/>
-        <w:adjustRightInd w:val="0"/>
-        <w:spacing w:after="0" w:line="240" w:lineRule="auto"/>
-        <w:rPr>
-          <w:rFonts w:eastAsia="HiraginoSans-W3" w:cs="Calibri"/>
-          <w:kern w:val="0"/>
-          <w:sz w:val="24"/>
-          <w:szCs w:val="24"/>
-        </w:rPr>
-      </w:pPr>
-      <w:r>
-        <w:rPr>
-          <w:rFonts w:eastAsia="HiraginoSans-W3" w:cs="Calibri"/>
-          <w:kern w:val="0"/>
-          <w:sz w:val="24"/>
-          <w:szCs w:val="24"/>
-        </w:rPr>
-        <w:t>Surprise</w:t>
-      </w:r>
-    </w:p>
-    <w:p>
-      <w:pPr>
-        <w:widowControl w:val="0"/>
-        <w:numPr>
-          <w:ilvl w:val="1"/>
-          <w:numId w:val="10"/>
-        </w:numPr>
-        <w:tabs>
-          <w:tab w:val="left" w:pos="720"/>
-        </w:tabs>
-        <w:autoSpaceDE w:val="0"/>
-        <w:autoSpaceDN w:val="0"/>
-        <w:adjustRightInd w:val="0"/>
-        <w:spacing w:after="0" w:line="240" w:lineRule="auto"/>
-        <w:rPr>
-          <w:rFonts w:eastAsia="HiraginoSans-W3" w:cs="Calibri"/>
-          <w:kern w:val="0"/>
-          <w:sz w:val="24"/>
-          <w:szCs w:val="24"/>
-        </w:rPr>
-      </w:pPr>
-      <w:r>
-        <w:rPr>
-          <w:rFonts w:eastAsia="HiraginoSans-W3" w:cs="Calibri"/>
-          <w:kern w:val="0"/>
-          <w:sz w:val="24"/>
-          <w:szCs w:val="24"/>
-        </w:rPr>
-        <w:t>When a Ninja surprises their enemy, they get to take a turn for free.</w:t>
-      </w:r>
-    </w:p>
-    <w:p>
-      <w:pPr>
-        <w:widowControl w:val="0"/>
-        <w:numPr>
-          <w:ilvl w:val="0"/>
-          <w:numId w:val="10"/>
-        </w:numPr>
-        <w:tabs>
-          <w:tab w:val="left" w:pos="720"/>
-        </w:tabs>
-        <w:autoSpaceDE w:val="0"/>
-        <w:autoSpaceDN w:val="0"/>
-        <w:adjustRightInd w:val="0"/>
-        <w:spacing w:after="0" w:line="240" w:lineRule="auto"/>
-        <w:rPr>
-          <w:rFonts w:eastAsia="HiraginoSans-W3" w:cs="Calibri"/>
-          <w:kern w:val="0"/>
-          <w:sz w:val="24"/>
-          <w:szCs w:val="24"/>
-        </w:rPr>
-      </w:pPr>
-      <w:r>
-        <w:rPr>
-          <w:rFonts w:eastAsia="HiraginoSans-W3" w:cs="Calibri"/>
-          <w:kern w:val="0"/>
-          <w:sz w:val="24"/>
-          <w:szCs w:val="24"/>
-        </w:rPr>
-        <w:t>Need to account for</w:t>
-      </w:r>
-      <w:r>
-        <w:rPr>
-          <w:rFonts w:eastAsia="HiraginoSans-W3" w:cs="Calibri"/>
-          <w:kern w:val="0"/>
-          <w:sz w:val="24"/>
-          <w:szCs w:val="24"/>
-        </w:rPr>
-        <w:t xml:space="preserve"> the following stats/attributes:</w:t>
-      </w:r>
-    </w:p>
-    <w:p>
-      <w:pPr>
-        <w:widowControl w:val="0"/>
-        <w:numPr>
-          <w:ilvl w:val="1"/>
-          <w:numId w:val="10"/>
-        </w:numPr>
-        <w:tabs>
-          <w:tab w:val="left" w:pos="720"/>
-        </w:tabs>
-        <w:autoSpaceDE w:val="0"/>
-        <w:autoSpaceDN w:val="0"/>
-        <w:adjustRightInd w:val="0"/>
-        <w:spacing w:after="0" w:line="240" w:lineRule="auto"/>
-        <w:rPr>
-          <w:rFonts w:eastAsia="HiraginoSans-W3" w:cs="Calibri"/>
-          <w:kern w:val="0"/>
-          <w:sz w:val="24"/>
-          <w:szCs w:val="24"/>
-        </w:rPr>
-      </w:pPr>
-      <w:r>
-        <w:rPr>
-          <w:rFonts w:eastAsia="HiraginoSans-W3" w:cs="Calibri"/>
-          <w:kern w:val="0"/>
-          <w:sz w:val="24"/>
-          <w:szCs w:val="24"/>
-        </w:rPr>
-        <w:t>Physical speed</w:t>
-      </w:r>
-      <w:r>
-        <w:rPr>
-          <w:rFonts w:eastAsia="HiraginoSans-W3" w:cs="Calibri"/>
-          <w:kern w:val="0"/>
-          <w:sz w:val="24"/>
-          <w:szCs w:val="24"/>
-        </w:rPr>
-        <w:t>/agility</w:t>
-      </w:r>
-    </w:p>
-    <w:p>
-      <w:pPr>
-        <w:widowControl w:val="0"/>
-        <w:numPr>
-          <w:ilvl w:val="2"/>
-          <w:numId w:val="10"/>
-        </w:numPr>
-        <w:tabs>
-          <w:tab w:val="left" w:pos="720"/>
-        </w:tabs>
-        <w:autoSpaceDE w:val="0"/>
-        <w:autoSpaceDN w:val="0"/>
-        <w:adjustRightInd w:val="0"/>
-        <w:spacing w:after="0" w:line="240" w:lineRule="auto"/>
-        <w:rPr>
-          <w:rFonts w:eastAsia="HiraginoSans-W3" w:cs="Calibri"/>
-          <w:kern w:val="0"/>
-          <w:sz w:val="24"/>
-          <w:szCs w:val="24"/>
-        </w:rPr>
-      </w:pPr>
-      <w:r>
-        <w:rPr>
-          <w:rFonts w:eastAsia="HiraginoSans-W3" w:cs="Calibri"/>
-          <w:kern w:val="0"/>
-          <w:sz w:val="24"/>
-          <w:szCs w:val="24"/>
-        </w:rPr>
-        <w:t>How many spaces a ninja can move in a round</w:t>
-      </w:r>
-    </w:p>
-    <w:p>
-      <w:pPr>
-        <w:widowControl w:val="0"/>
-        <w:numPr>
-          <w:ilvl w:val="2"/>
-          <w:numId w:val="10"/>
-        </w:numPr>
-        <w:tabs>
-          <w:tab w:val="left" w:pos="720"/>
-        </w:tabs>
-        <w:autoSpaceDE w:val="0"/>
-        <w:autoSpaceDN w:val="0"/>
-        <w:adjustRightInd w:val="0"/>
-        <w:spacing w:after="0" w:line="240" w:lineRule="auto"/>
-        <w:rPr>
-          <w:rFonts w:eastAsia="HiraginoSans-W3" w:cs="Calibri"/>
-          <w:kern w:val="0"/>
-          <w:sz w:val="24"/>
-          <w:szCs w:val="24"/>
-        </w:rPr>
-      </w:pPr>
-      <w:r>
-        <w:rPr>
-          <w:rFonts w:eastAsia="HiraginoSans-W3" w:cs="Calibri"/>
-          <w:kern w:val="0"/>
-          <w:sz w:val="24"/>
-          <w:szCs w:val="24"/>
-        </w:rPr>
-        <w:t>how many actions a ninja can perform in a round</w:t>
-      </w:r>
-    </w:p>
-    <w:p>
-      <w:pPr>
-        <w:widowControl w:val="0"/>
-        <w:numPr>
-          <w:ilvl w:val="2"/>
-          <w:numId w:val="10"/>
-        </w:numPr>
-        <w:tabs>
-          <w:tab w:val="left" w:pos="720"/>
-        </w:tabs>
-        <w:autoSpaceDE w:val="0"/>
-        <w:autoSpaceDN w:val="0"/>
-        <w:adjustRightInd w:val="0"/>
-        <w:spacing w:after="0" w:line="240" w:lineRule="auto"/>
-        <w:rPr>
-          <w:rFonts w:eastAsia="HiraginoSans-W3" w:cs="Calibri"/>
-          <w:kern w:val="0"/>
-          <w:sz w:val="24"/>
-          <w:szCs w:val="24"/>
-        </w:rPr>
-      </w:pPr>
-      <w:r>
-        <w:rPr>
-          <w:rFonts w:eastAsia="HiraginoSans-W3" w:cs="Calibri"/>
-          <w:kern w:val="0"/>
-          <w:sz w:val="24"/>
-          <w:szCs w:val="24"/>
-        </w:rPr>
-        <w:t>Base speed: 15 feet (3 spaces) per half-second</w:t>
-      </w:r>
-      <w:r>
-        <w:rPr>
-          <w:rFonts w:eastAsia="HiraginoSans-W3" w:cs="Calibri"/>
-          <w:kern w:val="0"/>
-          <w:sz w:val="24"/>
-          <w:szCs w:val="24"/>
-        </w:rPr>
-        <w:t>.</w:t>
-      </w:r>
-    </w:p>
-    <w:p>
-      <w:pPr>
-        <w:widowControl w:val="0"/>
-        <w:numPr>
-          <w:ilvl w:val="2"/>
-          <w:numId w:val="10"/>
-        </w:numPr>
-        <w:tabs>
-          <w:tab w:val="left" w:pos="720"/>
-        </w:tabs>
-        <w:autoSpaceDE w:val="0"/>
-        <w:autoSpaceDN w:val="0"/>
-        <w:adjustRightInd w:val="0"/>
-        <w:spacing w:after="0" w:line="240" w:lineRule="auto"/>
-        <w:rPr>
-          <w:rFonts w:eastAsia="HiraginoSans-W3" w:cs="Calibri"/>
-          <w:kern w:val="0"/>
-          <w:sz w:val="24"/>
-          <w:szCs w:val="24"/>
-        </w:rPr>
-      </w:pPr>
-      <w:r>
-        <w:rPr>
-          <w:rFonts w:eastAsia="HiraginoSans-W3" w:cs="Calibri"/>
-          <w:kern w:val="0"/>
-          <w:sz w:val="24"/>
-          <w:szCs w:val="24"/>
-        </w:rPr>
-        <w:t xml:space="preserve">Numerical speed </w:t>
-      </w:r>
-      <w:r>
-        <w:rPr>
-          <w:rFonts w:eastAsia="HiraginoSans-W3" w:cs="Calibri"/>
-          <w:kern w:val="0"/>
-          <w:sz w:val="24"/>
-          <w:szCs w:val="24"/>
-        </w:rPr>
-        <w:t>adds to</w:t>
-      </w:r>
-      <w:r>
-        <w:rPr>
-          <w:rFonts w:eastAsia="HiraginoSans-W3" w:cs="Calibri"/>
-          <w:kern w:val="0"/>
-          <w:sz w:val="24"/>
-          <w:szCs w:val="24"/>
-        </w:rPr>
-        <w:t xml:space="preserve"> how many spaces one can move</w:t>
-      </w:r>
-      <w:r>
-        <w:rPr>
-          <w:rFonts w:eastAsia="HiraginoSans-W3" w:cs="Calibri"/>
-          <w:kern w:val="0"/>
-          <w:sz w:val="24"/>
-          <w:szCs w:val="24"/>
-        </w:rPr>
-        <w:t>, subtracts from each move’s delay and cooldown.</w:t>
-      </w:r>
-    </w:p>
-    <w:p>
-      <w:pPr>
-        <w:widowControl w:val="0"/>
-        <w:numPr>
-          <w:ilvl w:val="2"/>
-          <w:numId w:val="10"/>
-        </w:numPr>
-        <w:tabs>
-          <w:tab w:val="left" w:pos="720"/>
-        </w:tabs>
-        <w:autoSpaceDE w:val="0"/>
-        <w:autoSpaceDN w:val="0"/>
-        <w:adjustRightInd w:val="0"/>
-        <w:spacing w:after="0" w:line="240" w:lineRule="auto"/>
-        <w:rPr>
-          <w:rFonts w:eastAsia="HiraginoSans-W3" w:cs="Calibri"/>
-          <w:kern w:val="0"/>
-          <w:sz w:val="24"/>
-          <w:szCs w:val="24"/>
-        </w:rPr>
-      </w:pPr>
-      <w:r>
-        <w:rPr>
-          <w:rFonts w:eastAsia="HiraginoSans-W3" w:cs="Calibri"/>
-          <w:kern w:val="0"/>
-          <w:sz w:val="24"/>
-          <w:szCs w:val="24"/>
-        </w:rPr>
-        <w:t>How good a ninja is at dodging</w:t>
-      </w:r>
-    </w:p>
-    <w:p>
-      <w:pPr>
-        <w:widowControl w:val="0"/>
-        <w:numPr>
-          <w:ilvl w:val="1"/>
-          <w:numId w:val="10"/>
-        </w:numPr>
-        <w:tabs>
-          <w:tab w:val="left" w:pos="720"/>
-        </w:tabs>
-        <w:autoSpaceDE w:val="0"/>
-        <w:autoSpaceDN w:val="0"/>
-        <w:adjustRightInd w:val="0"/>
-        <w:spacing w:after="0" w:line="240" w:lineRule="auto"/>
-        <w:rPr>
-          <w:rFonts w:eastAsia="HiraginoSans-W3" w:cs="Calibri"/>
-          <w:kern w:val="0"/>
-          <w:sz w:val="24"/>
-          <w:szCs w:val="24"/>
-        </w:rPr>
-      </w:pPr>
-      <w:r>
-        <w:rPr>
-          <w:rFonts w:eastAsia="HiraginoSans-W3" w:cs="Calibri"/>
-          <w:kern w:val="0"/>
-          <w:sz w:val="24"/>
-          <w:szCs w:val="24"/>
-        </w:rPr>
-        <w:t>Physical strength</w:t>
-      </w:r>
-    </w:p>
-    <w:p>
-      <w:pPr>
-        <w:widowControl w:val="0"/>
-        <w:numPr>
-          <w:ilvl w:val="2"/>
-          <w:numId w:val="10"/>
-        </w:numPr>
-        <w:tabs>
-          <w:tab w:val="left" w:pos="720"/>
-        </w:tabs>
-        <w:autoSpaceDE w:val="0"/>
-        <w:autoSpaceDN w:val="0"/>
-        <w:adjustRightInd w:val="0"/>
-        <w:spacing w:after="0" w:line="240" w:lineRule="auto"/>
-        <w:rPr>
-          <w:rFonts w:eastAsia="HiraginoSans-W3" w:cs="Calibri"/>
-          <w:kern w:val="0"/>
-          <w:sz w:val="24"/>
-          <w:szCs w:val="24"/>
-        </w:rPr>
-      </w:pPr>
-      <w:r>
-        <w:rPr>
-          <w:rFonts w:eastAsia="HiraginoSans-W3" w:cs="Calibri"/>
-          <w:kern w:val="0"/>
-          <w:sz w:val="24"/>
-          <w:szCs w:val="24"/>
-        </w:rPr>
-        <w:t>How much damage a physical attack does</w:t>
-      </w:r>
-    </w:p>
-    <w:p>
-      <w:pPr>
-        <w:widowControl w:val="0"/>
-        <w:numPr>
-          <w:ilvl w:val="2"/>
-          <w:numId w:val="10"/>
-        </w:numPr>
-        <w:tabs>
-          <w:tab w:val="left" w:pos="720"/>
-        </w:tabs>
-        <w:autoSpaceDE w:val="0"/>
-        <w:autoSpaceDN w:val="0"/>
-        <w:adjustRightInd w:val="0"/>
-        <w:spacing w:after="0" w:line="240" w:lineRule="auto"/>
-        <w:rPr>
-          <w:rFonts w:eastAsia="HiraginoSans-W3" w:cs="Calibri"/>
-          <w:kern w:val="0"/>
-          <w:sz w:val="24"/>
-          <w:szCs w:val="24"/>
-        </w:rPr>
-      </w:pPr>
-      <w:r>
-        <w:rPr>
-          <w:rFonts w:eastAsia="HiraginoSans-W3" w:cs="Calibri"/>
-          <w:kern w:val="0"/>
-          <w:sz w:val="24"/>
-          <w:szCs w:val="24"/>
-        </w:rPr>
-        <w:t>How much a ninja can lift</w:t>
-      </w:r>
-    </w:p>
-    <w:p>
-      <w:pPr>
-        <w:widowControl w:val="0"/>
-        <w:numPr>
-          <w:ilvl w:val="2"/>
-          <w:numId w:val="10"/>
-        </w:numPr>
-        <w:tabs>
-          <w:tab w:val="left" w:pos="720"/>
-        </w:tabs>
-        <w:autoSpaceDE w:val="0"/>
-        <w:autoSpaceDN w:val="0"/>
-        <w:adjustRightInd w:val="0"/>
-        <w:spacing w:after="0" w:line="240" w:lineRule="auto"/>
-        <w:rPr>
-          <w:rFonts w:eastAsia="HiraginoSans-W3" w:cs="Calibri"/>
-          <w:kern w:val="0"/>
-          <w:sz w:val="24"/>
-          <w:szCs w:val="24"/>
-        </w:rPr>
-      </w:pPr>
-      <w:r>
-        <w:rPr>
-          <w:rFonts w:eastAsia="HiraginoSans-W3" w:cs="Calibri"/>
-          <w:kern w:val="0"/>
-          <w:sz w:val="24"/>
-          <w:szCs w:val="24"/>
-        </w:rPr>
-        <w:t>Whether a ninja can break through certain defenses</w:t>
-      </w:r>
-    </w:p>
-    <w:p>
-      <w:pPr>
-        <w:widowControl w:val="0"/>
-        <w:numPr>
-          <w:ilvl w:val="2"/>
-          <w:numId w:val="10"/>
-        </w:numPr>
-        <w:tabs>
-          <w:tab w:val="left" w:pos="720"/>
-        </w:tabs>
-        <w:autoSpaceDE w:val="0"/>
-        <w:autoSpaceDN w:val="0"/>
-        <w:adjustRightInd w:val="0"/>
-        <w:spacing w:after="0" w:line="240" w:lineRule="auto"/>
-        <w:rPr>
-          <w:rFonts w:eastAsia="HiraginoSans-W3" w:cs="Calibri"/>
-          <w:kern w:val="0"/>
-          <w:sz w:val="24"/>
-          <w:szCs w:val="24"/>
-        </w:rPr>
-      </w:pPr>
-      <w:r>
-        <w:rPr>
-          <w:rFonts w:eastAsia="HiraginoSans-W3" w:cs="Calibri"/>
-          <w:kern w:val="0"/>
-          <w:sz w:val="24"/>
-          <w:szCs w:val="24"/>
-        </w:rPr>
-        <w:t>How hard a ninja’s physical defenses are to penetrate.</w:t>
-      </w:r>
-    </w:p>
-    <w:p>
-      <w:pPr>
-        <w:widowControl w:val="0"/>
-        <w:numPr>
-          <w:ilvl w:val="2"/>
-          <w:numId w:val="10"/>
-        </w:numPr>
-        <w:tabs>
-          <w:tab w:val="left" w:pos="720"/>
-        </w:tabs>
-        <w:autoSpaceDE w:val="0"/>
-        <w:autoSpaceDN w:val="0"/>
-        <w:adjustRightInd w:val="0"/>
-        <w:spacing w:after="0" w:line="240" w:lineRule="auto"/>
-        <w:rPr>
-          <w:rFonts w:eastAsia="HiraginoSans-W3" w:cs="Calibri"/>
-          <w:kern w:val="0"/>
-          <w:sz w:val="24"/>
-          <w:szCs w:val="24"/>
-        </w:rPr>
-      </w:pPr>
-      <w:r>
-        <w:rPr>
-          <w:rFonts w:eastAsia="HiraginoSans-W3" w:cs="Calibri"/>
-          <w:kern w:val="0"/>
-          <w:sz w:val="24"/>
-          <w:szCs w:val="24"/>
-        </w:rPr>
-        <w:t>How long hitstun is.</w:t>
-      </w:r>
-    </w:p>
-    <w:p>
-      <w:pPr>
-        <w:widowControl w:val="0"/>
-        <w:numPr>
-          <w:ilvl w:val="1"/>
-          <w:numId w:val="10"/>
-        </w:numPr>
-        <w:tabs>
-          <w:tab w:val="left" w:pos="720"/>
-        </w:tabs>
-        <w:autoSpaceDE w:val="0"/>
-        <w:autoSpaceDN w:val="0"/>
-        <w:adjustRightInd w:val="0"/>
-        <w:spacing w:after="0" w:line="240" w:lineRule="auto"/>
-        <w:rPr>
-          <w:rFonts w:eastAsia="HiraginoSans-W3" w:cs="Calibri"/>
-          <w:kern w:val="0"/>
-          <w:sz w:val="24"/>
-          <w:szCs w:val="24"/>
-        </w:rPr>
-      </w:pPr>
-      <w:r>
-        <w:rPr>
-          <w:rFonts w:eastAsia="HiraginoSans-W3" w:cs="Calibri"/>
-          <w:kern w:val="0"/>
-          <w:sz w:val="24"/>
-          <w:szCs w:val="24"/>
-        </w:rPr>
-        <w:t>Chakra levels</w:t>
-      </w:r>
-    </w:p>
-    <w:p>
-      <w:pPr>
-        <w:widowControl w:val="0"/>
-        <w:numPr>
-          <w:ilvl w:val="2"/>
-          <w:numId w:val="10"/>
-        </w:numPr>
-        <w:tabs>
-          <w:tab w:val="left" w:pos="720"/>
-        </w:tabs>
-        <w:autoSpaceDE w:val="0"/>
-        <w:autoSpaceDN w:val="0"/>
-        <w:adjustRightInd w:val="0"/>
-        <w:spacing w:after="0" w:line="240" w:lineRule="auto"/>
-        <w:rPr>
-          <w:rFonts w:eastAsia="HiraginoSans-W3" w:cs="Calibri"/>
-          <w:kern w:val="0"/>
-          <w:sz w:val="24"/>
-          <w:szCs w:val="24"/>
-        </w:rPr>
-      </w:pPr>
-      <w:r>
-        <w:rPr>
-          <w:rFonts w:eastAsia="HiraginoSans-W3" w:cs="Calibri"/>
-          <w:kern w:val="0"/>
-          <w:sz w:val="24"/>
-          <w:szCs w:val="24"/>
-        </w:rPr>
-        <w:t xml:space="preserve">How much chakra a ninja has </w:t>
-      </w:r>
-      <w:r>
-        <w:rPr>
-          <w:rFonts w:eastAsia="HiraginoSans-W3" w:cs="Calibri"/>
-          <w:kern w:val="0"/>
-          <w:sz w:val="24"/>
-          <w:szCs w:val="24"/>
-        </w:rPr>
-        <w:t xml:space="preserve">available </w:t>
-      </w:r>
-      <w:r>
-        <w:rPr>
-          <w:rFonts w:eastAsia="HiraginoSans-W3" w:cs="Calibri"/>
-          <w:kern w:val="0"/>
-          <w:sz w:val="24"/>
-          <w:szCs w:val="24"/>
-        </w:rPr>
-        <w:t>to expend.</w:t>
-      </w:r>
-    </w:p>
-    <w:p>
-      <w:pPr>
-        <w:widowControl w:val="0"/>
-        <w:numPr>
-          <w:ilvl w:val="1"/>
-          <w:numId w:val="10"/>
-        </w:numPr>
-        <w:tabs>
-          <w:tab w:val="left" w:pos="720"/>
-        </w:tabs>
-        <w:autoSpaceDE w:val="0"/>
-        <w:autoSpaceDN w:val="0"/>
-        <w:adjustRightInd w:val="0"/>
-        <w:spacing w:after="0" w:line="240" w:lineRule="auto"/>
-        <w:rPr>
-          <w:rFonts w:eastAsia="HiraginoSans-W3" w:cs="Calibri"/>
-          <w:kern w:val="0"/>
-          <w:sz w:val="24"/>
-          <w:szCs w:val="24"/>
-        </w:rPr>
-      </w:pPr>
-      <w:r>
-        <w:rPr>
-          <w:rFonts w:eastAsia="HiraginoSans-W3" w:cs="Calibri"/>
-          <w:kern w:val="0"/>
-          <w:sz w:val="24"/>
-          <w:szCs w:val="24"/>
-        </w:rPr>
-        <w:t>Chakra control</w:t>
-      </w:r>
-    </w:p>
-    <w:p>
-      <w:pPr>
-        <w:widowControl w:val="0"/>
-        <w:numPr>
-          <w:ilvl w:val="2"/>
-          <w:numId w:val="10"/>
-        </w:numPr>
-        <w:tabs>
-          <w:tab w:val="left" w:pos="720"/>
-        </w:tabs>
-        <w:autoSpaceDE w:val="0"/>
-        <w:autoSpaceDN w:val="0"/>
-        <w:adjustRightInd w:val="0"/>
-        <w:spacing w:after="0" w:line="240" w:lineRule="auto"/>
-        <w:rPr>
-          <w:rFonts w:eastAsia="HiraginoSans-W3" w:cs="Calibri"/>
-          <w:kern w:val="0"/>
-          <w:sz w:val="24"/>
-          <w:szCs w:val="24"/>
-        </w:rPr>
-      </w:pPr>
-      <w:r>
-        <w:rPr>
-          <w:rFonts w:eastAsia="HiraginoSans-W3" w:cs="Calibri"/>
-          <w:kern w:val="0"/>
-          <w:sz w:val="24"/>
-          <w:szCs w:val="24"/>
-        </w:rPr>
-        <w:t>How difficult or complex</w:t>
-      </w:r>
-      <w:r>
-        <w:rPr>
-          <w:rFonts w:eastAsia="HiraginoSans-W3" w:cs="Calibri"/>
-          <w:kern w:val="0"/>
-          <w:sz w:val="24"/>
-          <w:szCs w:val="24"/>
-        </w:rPr>
-        <w:t xml:space="preserve"> of</w:t>
-      </w:r>
-      <w:r>
-        <w:rPr>
-          <w:rFonts w:eastAsia="HiraginoSans-W3" w:cs="Calibri"/>
-          <w:kern w:val="0"/>
-          <w:sz w:val="24"/>
-          <w:szCs w:val="24"/>
-        </w:rPr>
-        <w:t xml:space="preserve"> a jutsu a ninja has access to.</w:t>
-      </w:r>
-    </w:p>
-    <w:p>
-      <w:pPr>
-        <w:widowControl w:val="0"/>
-        <w:numPr>
-          <w:ilvl w:val="1"/>
-          <w:numId w:val="10"/>
-        </w:numPr>
-        <w:tabs>
-          <w:tab w:val="left" w:pos="720"/>
-        </w:tabs>
-        <w:autoSpaceDE w:val="0"/>
-        <w:autoSpaceDN w:val="0"/>
-        <w:adjustRightInd w:val="0"/>
-        <w:spacing w:after="0" w:line="240" w:lineRule="auto"/>
-        <w:rPr>
-          <w:rFonts w:eastAsia="HiraginoSans-W3" w:cs="Calibri"/>
-          <w:kern w:val="0"/>
-          <w:sz w:val="24"/>
-          <w:szCs w:val="24"/>
-        </w:rPr>
-      </w:pPr>
-      <w:r>
-        <w:rPr>
-          <w:rFonts w:eastAsia="HiraginoSans-W3" w:cs="Calibri"/>
-          <w:kern w:val="0"/>
-          <w:sz w:val="24"/>
-          <w:szCs w:val="24"/>
-        </w:rPr>
-        <w:t>Perception</w:t>
-      </w:r>
-    </w:p>
-    <w:p>
-      <w:pPr>
-        <w:widowControl w:val="0"/>
-        <w:numPr>
-          <w:ilvl w:val="2"/>
-          <w:numId w:val="10"/>
-        </w:numPr>
-        <w:tabs>
-          <w:tab w:val="left" w:pos="720"/>
-        </w:tabs>
-        <w:autoSpaceDE w:val="0"/>
-        <w:autoSpaceDN w:val="0"/>
-        <w:adjustRightInd w:val="0"/>
-        <w:spacing w:after="0" w:line="240" w:lineRule="auto"/>
-        <w:rPr>
-          <w:rFonts w:eastAsia="HiraginoSans-W3" w:cs="Calibri"/>
-          <w:kern w:val="0"/>
-          <w:sz w:val="24"/>
-          <w:szCs w:val="24"/>
-        </w:rPr>
-      </w:pPr>
-      <w:r>
-        <w:rPr>
-          <w:rFonts w:eastAsia="HiraginoSans-W3" w:cs="Calibri"/>
-          <w:kern w:val="0"/>
-          <w:sz w:val="24"/>
-          <w:szCs w:val="24"/>
-        </w:rPr>
-        <w:t>How fast an object a ninja can track</w:t>
-      </w:r>
-      <w:r>
-        <w:rPr>
-          <w:rFonts w:eastAsia="HiraginoSans-W3" w:cs="Calibri"/>
-          <w:kern w:val="0"/>
-          <w:sz w:val="24"/>
-          <w:szCs w:val="24"/>
-        </w:rPr>
-        <w:t>. Whether a ninja notices traps/sees through genjutsu.</w:t>
-      </w:r>
-    </w:p>
-    <w:p>
-      <w:pPr>
-        <w:widowControl w:val="0"/>
-        <w:numPr>
-          <w:ilvl w:val="1"/>
-          <w:numId w:val="10"/>
-        </w:numPr>
-        <w:tabs>
-          <w:tab w:val="left" w:pos="720"/>
-        </w:tabs>
-        <w:autoSpaceDE w:val="0"/>
-        <w:autoSpaceDN w:val="0"/>
-        <w:adjustRightInd w:val="0"/>
-        <w:spacing w:after="0" w:line="240" w:lineRule="auto"/>
-        <w:rPr>
-          <w:rFonts w:eastAsia="HiraginoSans-W3" w:cs="Calibri"/>
-          <w:kern w:val="0"/>
-          <w:sz w:val="24"/>
-          <w:szCs w:val="24"/>
-        </w:rPr>
-      </w:pPr>
-      <w:r>
-        <w:rPr>
-          <w:rFonts w:eastAsia="HiraginoSans-W3" w:cs="Calibri"/>
-          <w:kern w:val="0"/>
-          <w:sz w:val="24"/>
-          <w:szCs w:val="24"/>
-        </w:rPr>
-        <w:t>Health</w:t>
-      </w:r>
-    </w:p>
-    <w:p>
-      <w:pPr>
-        <w:widowControl w:val="0"/>
-        <w:numPr>
-          <w:ilvl w:val="2"/>
-          <w:numId w:val="10"/>
-        </w:numPr>
-        <w:tabs>
-          <w:tab w:val="left" w:pos="720"/>
-        </w:tabs>
-        <w:autoSpaceDE w:val="0"/>
-        <w:autoSpaceDN w:val="0"/>
-        <w:adjustRightInd w:val="0"/>
-        <w:spacing w:after="0" w:line="240" w:lineRule="auto"/>
-        <w:rPr>
-          <w:rFonts w:eastAsia="HiraginoSans-W3" w:cs="Calibri"/>
-          <w:kern w:val="0"/>
-          <w:sz w:val="24"/>
-          <w:szCs w:val="24"/>
-        </w:rPr>
-      </w:pPr>
-      <w:r>
-        <w:rPr>
-          <w:rFonts w:eastAsia="HiraginoSans-W3" w:cs="Calibri"/>
-          <w:kern w:val="0"/>
-          <w:sz w:val="24"/>
-          <w:szCs w:val="24"/>
-        </w:rPr>
-        <w:t>How much damage a ninja can take before dying</w:t>
-      </w:r>
-    </w:p>
-    <w:p>
-      <w:pPr>
-        <w:widowControl w:val="0"/>
-        <w:numPr>
-          <w:ilvl w:val="1"/>
-          <w:numId w:val="10"/>
-        </w:numPr>
-        <w:tabs>
-          <w:tab w:val="left" w:pos="720"/>
-        </w:tabs>
-        <w:autoSpaceDE w:val="0"/>
-        <w:autoSpaceDN w:val="0"/>
-        <w:adjustRightInd w:val="0"/>
-        <w:spacing w:after="0" w:line="240" w:lineRule="auto"/>
-        <w:rPr>
-          <w:rFonts w:eastAsia="HiraginoSans-W3" w:cs="Calibri"/>
-          <w:kern w:val="0"/>
-          <w:sz w:val="24"/>
-          <w:szCs w:val="24"/>
-        </w:rPr>
-      </w:pPr>
-      <w:r>
-        <w:rPr>
-          <w:rFonts w:eastAsia="HiraginoSans-W3" w:cs="Calibri"/>
-          <w:kern w:val="0"/>
-          <w:sz w:val="24"/>
-          <w:szCs w:val="24"/>
-        </w:rPr>
-        <w:t>Spirit</w:t>
-      </w:r>
-    </w:p>
-    <w:p>
-      <w:pPr>
-        <w:widowControl w:val="0"/>
-        <w:numPr>
-          <w:ilvl w:val="2"/>
-          <w:numId w:val="10"/>
-        </w:numPr>
-        <w:tabs>
-          <w:tab w:val="left" w:pos="720"/>
-        </w:tabs>
-        <w:autoSpaceDE w:val="0"/>
-        <w:autoSpaceDN w:val="0"/>
-        <w:adjustRightInd w:val="0"/>
-        <w:spacing w:after="0" w:line="240" w:lineRule="auto"/>
-        <w:rPr>
-          <w:rFonts w:eastAsia="HiraginoSans-W3" w:cs="Calibri"/>
-          <w:kern w:val="0"/>
-          <w:sz w:val="24"/>
-          <w:szCs w:val="24"/>
-        </w:rPr>
-      </w:pPr>
-      <w:r>
-        <w:rPr>
-          <w:rFonts w:eastAsia="HiraginoSans-W3" w:cs="Calibri"/>
-          <w:kern w:val="0"/>
-          <w:sz w:val="24"/>
-          <w:szCs w:val="24"/>
-        </w:rPr>
         <w:t>How far a ninja can push themselves beyond their own limits.</w:t>
       </w:r>
     </w:p>
@@ -1984,7 +2184,7 @@
           <w:sz w:val="24"/>
           <w:szCs w:val="24"/>
         </w:rPr>
-        <w:t>protecting a loved one and/or close to death or failure, a ninja may expend Spirit for boosts to strength and speed, and/or temporary hit points.</w:t>
+        <w:t>protecting a loved one and/or close to death or failure, a ninja may expend Spirit for boosts to strength and speed</w:t>
       </w:r>
     </w:p>
     <w:p>
@@ -2015,17 +2215,56 @@
           <w:sz w:val="24"/>
           <w:szCs w:val="24"/>
         </w:rPr>
-        <w:t xml:space="preserve">If a ninja hits 0 hit points, they use their spirit points as hit points. Damage done to them in this state that would otherwise have </w:t>
-      </w:r>
-      <w:r>
-        <w:rPr>
-          <w:rFonts w:eastAsia="HiraginoSans-W3" w:cs="Calibri"/>
-          <w:kern w:val="0"/>
-          <w:sz w:val="24"/>
-          <w:szCs w:val="24"/>
-        </w:rPr>
-        <w:lastRenderedPageBreak/>
-        <w:t>drained their HP by x amount reduces their SP by x amount instead.</w:t>
+        <w:t>If a ninja hits 0 hit points, they use their spirit points as hit points. Damage done to them in this state that would otherwise have drained their HP by x amount reduces their SP by x amount instead.</w:t>
+      </w:r>
+    </w:p>
+    <w:p>
+      <w:pPr>
+        <w:widowControl w:val="0"/>
+        <w:numPr>
+          <w:ilvl w:val="3"/>
+          <w:numId w:val="10"/>
+        </w:numPr>
+        <w:tabs>
+          <w:tab w:val="left" w:pos="720"/>
+        </w:tabs>
+        <w:autoSpaceDE w:val="0"/>
+        <w:autoSpaceDN w:val="0"/>
+        <w:adjustRightInd w:val="0"/>
+        <w:spacing w:after="0" w:line="240" w:lineRule="auto"/>
+        <w:rPr>
+          <w:rFonts w:eastAsia="HiraginoSans-W3" w:cs="Calibri"/>
+          <w:kern w:val="0"/>
+          <w:sz w:val="24"/>
+          <w:szCs w:val="24"/>
+        </w:rPr>
+      </w:pPr>
+      <w:r>
+        <w:rPr>
+          <w:rFonts w:eastAsia="HiraginoSans-W3" w:cs="Calibri"/>
+          <w:kern w:val="0"/>
+          <w:sz w:val="24"/>
+          <w:szCs w:val="24"/>
+        </w:rPr>
+        <w:t>Possibly allow a ninja to expend a significant amount of SP to</w:t>
+      </w:r>
+      <w:r>
+        <w:rPr>
+          <w:rFonts w:eastAsia="HiraginoSans-W3" w:cs="Calibri"/>
+          <w:kern w:val="0"/>
+          <w:sz w:val="24"/>
+          <w:szCs w:val="24"/>
+        </w:rPr>
+        <w:t xml:space="preserve"> nullify </w:t>
+      </w:r>
+      <w:r>
+        <w:rPr>
+          <w:rFonts w:eastAsia="HiraginoSans-W3" w:cs="Calibri"/>
+          <w:kern w:val="0"/>
+          <w:sz w:val="24"/>
+          <w:szCs w:val="24"/>
+        </w:rPr>
+        <w:t>stun</w:t>
       </w:r>
     </w:p>
     <w:p>
@@ -2971,7 +3210,7 @@
         <w:rFonts w:ascii="Symbol" w:hAnsi="Symbol" w:hint="default"/>
       </w:rPr>
     </w:lvl>
-    <w:lvl w:ilvl="4" w:tplc="04090003" w:tentative="1">
+    <w:lvl w:ilvl="4" w:tplc="04090003">
       <w:start w:val="1"/>
       <w:numFmt w:val="bullet"/>
       <w:lvlText w:val="o"/>

</xml_diff>